<commit_message>
Fix typos and improve clarity in JadeDay01 documentation
</commit_message>
<xml_diff>
--- a/day01/JadeDay01.docx
+++ b/day01/JadeDay01.docx
@@ -59,30 +59,8 @@
         <w:rPr>
           <w:color w:val="156082" w:themeColor="accent1"/>
         </w:rPr>
-        <w:t xml:space="preserve">java -cp lib\jade.jar </w:t>
-      </w:r>
-      <w:proofErr w:type="spellStart"/>
-      <w:r>
-        <w:rPr>
-          <w:color w:val="156082" w:themeColor="accent1"/>
-        </w:rPr>
-        <w:t>jade.Boot</w:t>
-      </w:r>
-      <w:proofErr w:type="spellEnd"/>
-      <w:r>
-        <w:rPr>
-          <w:color w:val="156082" w:themeColor="accent1"/>
-        </w:rPr>
-        <w:t xml:space="preserve"> -</w:t>
-      </w:r>
-      <w:proofErr w:type="spellStart"/>
-      <w:r>
-        <w:rPr>
-          <w:color w:val="156082" w:themeColor="accent1"/>
-        </w:rPr>
-        <w:t>gui</w:t>
-      </w:r>
-      <w:proofErr w:type="spellEnd"/>
+        <w:t>java -cp lib\jade.jar jade.Boot -gui</w:t>
+      </w:r>
     </w:p>
     <w:p>
       <w:pPr>
@@ -105,44 +83,8 @@
         <w:rPr>
           <w:color w:val="156082" w:themeColor="accent1"/>
         </w:rPr>
-        <w:t>java -cp lib\</w:t>
-      </w:r>
-      <w:proofErr w:type="spellStart"/>
-      <w:r>
-        <w:rPr>
-          <w:color w:val="156082" w:themeColor="accent1"/>
-        </w:rPr>
-        <w:t>jade.jar;classes</w:t>
-      </w:r>
-      <w:proofErr w:type="spellEnd"/>
-      <w:r>
-        <w:rPr>
-          <w:color w:val="156082" w:themeColor="accent1"/>
-        </w:rPr>
-        <w:t xml:space="preserve"> </w:t>
-      </w:r>
-      <w:proofErr w:type="spellStart"/>
-      <w:r>
-        <w:rPr>
-          <w:color w:val="156082" w:themeColor="accent1"/>
-        </w:rPr>
-        <w:t>jade.Boot</w:t>
-      </w:r>
-      <w:proofErr w:type="spellEnd"/>
-      <w:r>
-        <w:rPr>
-          <w:color w:val="156082" w:themeColor="accent1"/>
-        </w:rPr>
-        <w:t xml:space="preserve"> -</w:t>
-      </w:r>
-      <w:proofErr w:type="spellStart"/>
-      <w:r>
-        <w:rPr>
-          <w:color w:val="156082" w:themeColor="accent1"/>
-        </w:rPr>
-        <w:t>gui</w:t>
-      </w:r>
-      <w:proofErr w:type="spellEnd"/>
+        <w:t>java -cp lib\jade.jar;classes jade.Boot -gui</w:t>
+      </w:r>
     </w:p>
     <w:p>
       <w:r>
@@ -275,7 +217,7 @@
           </mc:Choice>
           <mc:Fallback>
             <w:pict>
-              <v:shapetype w14:anchorId="04D2E735" id="_x0000_t75" coordsize="21600,21600" o:spt="75" o:preferrelative="t" path="m@4@5l@4@11@9@11@9@5xe" filled="f" stroked="f">
+              <v:shapetype w14:anchorId="3027F300" id="_x0000_t75" coordsize="21600,21600" o:spt="75" o:preferrelative="t" path="m@4@5l@4@11@9@11@9@5xe" filled="f" stroked="f">
                 <v:stroke joinstyle="miter"/>
                 <v:formulas>
                   <v:f eqn="if lineDrawn pixelLineWidth 0"/>
@@ -341,7 +283,7 @@
           </mc:Choice>
           <mc:Fallback>
             <w:pict>
-              <v:shape w14:anchorId="71DA0190" id="Ink 5" o:spid="_x0000_s1026" type="#_x0000_t75" style="position:absolute;margin-left:66.25pt;margin-top:148.2pt;width:17.35pt;height:16.4pt;z-index:251663360;visibility:visible;mso-wrap-style:square;mso-wrap-distance-left:9pt;mso-wrap-distance-top:0;mso-wrap-distance-right:9pt;mso-wrap-distance-bottom:0;mso-position-horizontal:absolute;mso-position-horizontal-relative:text;mso-position-vertical:absolute;mso-position-vertical-relative:text" o:gfxdata="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">
+              <v:shape w14:anchorId="0435EDA8" id="Ink 5" o:spid="_x0000_s1026" type="#_x0000_t75" style="position:absolute;margin-left:66.25pt;margin-top:148.2pt;width:17.35pt;height:16.4pt;z-index:251663360;visibility:visible;mso-wrap-style:square;mso-wrap-distance-left:9pt;mso-wrap-distance-top:0;mso-wrap-distance-right:9pt;mso-wrap-distance-bottom:0;mso-position-horizontal:absolute;mso-position-horizontal-relative:text;mso-position-vertical:absolute;mso-position-vertical-relative:text" o:gfxdata="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">
                 <v:imagedata r:id="rId9" o:title=""/>
               </v:shape>
             </w:pict>
@@ -394,7 +336,7 @@
           </mc:Choice>
           <mc:Fallback>
             <w:pict>
-              <v:shape w14:anchorId="5ABE977D" id="Ink 4" o:spid="_x0000_s1026" type="#_x0000_t75" style="position:absolute;margin-left:38.25pt;margin-top:148.85pt;width:41.4pt;height:165.4pt;z-index:251662336;visibility:visible;mso-wrap-style:square;mso-width-percent:0;mso-height-percent:0;mso-wrap-distance-left:9pt;mso-wrap-distance-top:0;mso-wrap-distance-right:9pt;mso-wrap-distance-bottom:0;mso-position-horizontal:absolute;mso-position-horizontal-relative:text;mso-position-vertical:absolute;mso-position-vertical-relative:text;mso-width-percent:0;mso-height-percent:0;mso-width-relative:margin;mso-height-relative:margin" o:gfxdata="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">
+              <v:shape w14:anchorId="64DE61C8" id="Ink 4" o:spid="_x0000_s1026" type="#_x0000_t75" style="position:absolute;margin-left:38.25pt;margin-top:148.85pt;width:41.4pt;height:165.4pt;z-index:251662336;visibility:visible;mso-wrap-style:square;mso-width-percent:0;mso-height-percent:0;mso-wrap-distance-left:9pt;mso-wrap-distance-top:0;mso-wrap-distance-right:9pt;mso-wrap-distance-bottom:0;mso-position-horizontal:absolute;mso-position-horizontal-relative:text;mso-position-vertical:absolute;mso-position-vertical-relative:text;mso-width-percent:0;mso-height-percent:0;mso-width-relative:margin;mso-height-relative:margin" o:gfxdata="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">
                 <v:imagedata r:id="rId11" o:title=""/>
               </v:shape>
             </w:pict>
@@ -447,7 +389,7 @@
           </mc:Choice>
           <mc:Fallback>
             <w:pict>
-              <v:shape w14:anchorId="545FD8C0" id="Ink 2" o:spid="_x0000_s1026" type="#_x0000_t75" style="position:absolute;margin-left:11.7pt;margin-top:63.8pt;width:137.2pt;height:83.1pt;rotation:-718077fd;z-index:251660288;visibility:visible;mso-wrap-style:square;mso-width-percent:0;mso-height-percent:0;mso-wrap-distance-left:9pt;mso-wrap-distance-top:0;mso-wrap-distance-right:9pt;mso-wrap-distance-bottom:0;mso-position-horizontal:absolute;mso-position-horizontal-relative:text;mso-position-vertical:absolute;mso-position-vertical-relative:text;mso-width-percent:0;mso-height-percent:0;mso-width-relative:margin;mso-height-relative:margin" o:gfxdata="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">
+              <v:shape w14:anchorId="5EBE0305" id="Ink 2" o:spid="_x0000_s1026" type="#_x0000_t75" style="position:absolute;margin-left:11.7pt;margin-top:63.8pt;width:137.2pt;height:83.1pt;rotation:-718077fd;z-index:251660288;visibility:visible;mso-wrap-style:square;mso-width-percent:0;mso-height-percent:0;mso-wrap-distance-left:9pt;mso-wrap-distance-top:0;mso-wrap-distance-right:9pt;mso-wrap-distance-bottom:0;mso-position-horizontal:absolute;mso-position-horizontal-relative:text;mso-position-vertical:absolute;mso-position-vertical-relative:text;mso-width-percent:0;mso-height-percent:0;mso-width-relative:margin;mso-height-relative:margin" o:gfxdata="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">
                 <v:imagedata r:id="rId13" o:title=""/>
               </v:shape>
             </w:pict>
@@ -513,41 +455,32 @@
       </w:r>
     </w:p>
     <w:p>
-      <w:proofErr w:type="spellStart"/>
-      <w:r>
-        <w:t>ams</w:t>
-      </w:r>
-      <w:proofErr w:type="spellEnd"/>
-      <w:r>
-        <w:t> </w:t>
+      <w:r>
+        <w:t>ams </w:t>
       </w:r>
       <w:r>
         <w:t xml:space="preserve">, </w:t>
       </w:r>
-      <w:proofErr w:type="spellStart"/>
-      <w:r>
-        <w:t>df</w:t>
-      </w:r>
-      <w:proofErr w:type="spellEnd"/>
-      <w:r>
-        <w:t> </w:t>
-      </w:r>
-      <w:r>
-        <w:t xml:space="preserve">, </w:t>
-      </w:r>
-      <w:proofErr w:type="spellStart"/>
-      <w:r>
-        <w:t>rma</w:t>
-      </w:r>
-      <w:proofErr w:type="spellEnd"/>
-      <w:r>
-        <w:t xml:space="preserve"> these are default agent coming with our system</w:t>
+      <w:r>
+        <w:t>df </w:t>
+      </w:r>
+      <w:r>
+        <w:t>, rma these are default agent coming with our system</w:t>
       </w:r>
     </w:p>
     <w:p>
       <w:r>
         <w:lastRenderedPageBreak/>
-        <w:t>------------------------------------------------------------------------------------------------------------------what are these default agents</w:t>
+        <w:t>------------------------------------------------------------------------------------------------------------------</w:t>
+      </w:r>
+      <w:r>
+        <w:rPr>
+          <w:b/>
+          <w:bCs/>
+          <w:sz w:val="36"/>
+          <w:szCs w:val="36"/>
+        </w:rPr>
+        <w:t>what are these default agents</w:t>
       </w:r>
       <w:r>
         <w:br/>
@@ -626,12 +559,22 @@
       <w:r>
         <w:t>------------------------------------------------------------------------------------------------------------------</w:t>
       </w:r>
-      <w:proofErr w:type="spellStart"/>
-      <w:r>
-        <w:t>creat</w:t>
-      </w:r>
-      <w:proofErr w:type="spellEnd"/>
-      <w:r>
+      <w:r>
+        <w:rPr>
+          <w:b/>
+          <w:bCs/>
+          <w:sz w:val="36"/>
+          <w:szCs w:val="36"/>
+        </w:rPr>
+        <w:t>create</w:t>
+      </w:r>
+      <w:r>
+        <w:rPr>
+          <w:b/>
+          <w:bCs/>
+          <w:sz w:val="36"/>
+          <w:szCs w:val="36"/>
+        </w:rPr>
         <w:t xml:space="preserve"> a new agent</w:t>
       </w:r>
     </w:p>
@@ -653,191 +596,59 @@
       </w:r>
       <w:r>
         <w:br/>
-        <w:t xml:space="preserve">You have to stay in your same Jade </w:t>
-      </w:r>
-      <w:proofErr w:type="spellStart"/>
-      <w:r>
-        <w:t>directry</w:t>
-      </w:r>
-      <w:proofErr w:type="spellEnd"/>
-      <w:r>
-        <w:t xml:space="preserve"> and type</w:t>
+        <w:t>You have to stay in your same Jade directry and type</w:t>
       </w:r>
       <w:r>
         <w:br/>
       </w:r>
-      <w:proofErr w:type="spellStart"/>
       <w:r>
         <w:rPr>
           <w:color w:val="156082" w:themeColor="accent1"/>
         </w:rPr>
-        <w:t>javac</w:t>
-      </w:r>
-      <w:proofErr w:type="spellEnd"/>
-      <w:r>
+        <w:t>javac -classpath lib\jade.jar -d classes src\examples\PingAgent\*.java</w:t>
+      </w:r>
+    </w:p>
+    <w:p>
+      <w:pPr>
         <w:rPr>
           <w:color w:val="156082" w:themeColor="accent1"/>
         </w:rPr>
-        <w:t xml:space="preserve"> -</w:t>
-      </w:r>
-      <w:proofErr w:type="spellStart"/>
+      </w:pPr>
+    </w:p>
+    <w:p>
+      <w:r>
+        <w:t>This PingAgent is example agent</w:t>
+      </w:r>
+      <w:r>
+        <w:t xml:space="preserve"> class file</w:t>
+      </w:r>
+      <w:r>
+        <w:t xml:space="preserve"> that come with jade platform to test some message passing</w:t>
+      </w:r>
+      <w:r>
+        <w:t xml:space="preserve">, this Ping-Agent class file is defined how should our agent must behave </w:t>
+      </w:r>
+    </w:p>
+    <w:p>
+      <w:r>
+        <w:t xml:space="preserve">Using this class we are creating agents , so these agents have behave of Pingagent class file , if you want any changes of the your agent behave , you have to change your class file code </w:t>
+      </w:r>
+    </w:p>
+    <w:p/>
+    <w:p>
+      <w:r>
+        <w:t>So before that we are going with PingAgent example to familiar with this framework</w:t>
+      </w:r>
+    </w:p>
+    <w:p>
+      <w:r>
+        <w:t>After compiling we can load the agent in two different way , by using CMD or JADE GUI, in cmd we have to type&lt;</w:t>
+      </w:r>
       <w:r>
         <w:rPr>
           <w:color w:val="156082" w:themeColor="accent1"/>
         </w:rPr>
-        <w:t>classpath</w:t>
-      </w:r>
-      <w:proofErr w:type="spellEnd"/>
-      <w:r>
-        <w:rPr>
-          <w:color w:val="156082" w:themeColor="accent1"/>
-        </w:rPr>
-        <w:t xml:space="preserve"> lib\jade.jar -d classes </w:t>
-      </w:r>
-      <w:proofErr w:type="spellStart"/>
-      <w:r>
-        <w:rPr>
-          <w:color w:val="156082" w:themeColor="accent1"/>
-        </w:rPr>
-        <w:t>src</w:t>
-      </w:r>
-      <w:proofErr w:type="spellEnd"/>
-      <w:r>
-        <w:rPr>
-          <w:color w:val="156082" w:themeColor="accent1"/>
-        </w:rPr>
-        <w:t>\examples\</w:t>
-      </w:r>
-      <w:proofErr w:type="spellStart"/>
-      <w:r>
-        <w:rPr>
-          <w:color w:val="156082" w:themeColor="accent1"/>
-        </w:rPr>
-        <w:t>PingAgent</w:t>
-      </w:r>
-      <w:proofErr w:type="spellEnd"/>
-      <w:r>
-        <w:rPr>
-          <w:color w:val="156082" w:themeColor="accent1"/>
-        </w:rPr>
-        <w:t>\*.java</w:t>
-      </w:r>
-    </w:p>
-    <w:p>
-      <w:pPr>
-        <w:rPr>
-          <w:color w:val="156082" w:themeColor="accent1"/>
-        </w:rPr>
-      </w:pPr>
-    </w:p>
-    <w:p>
-      <w:r>
-        <w:t xml:space="preserve">This </w:t>
-      </w:r>
-      <w:proofErr w:type="spellStart"/>
-      <w:r>
-        <w:t>PingAgent</w:t>
-      </w:r>
-      <w:proofErr w:type="spellEnd"/>
-      <w:r>
-        <w:t xml:space="preserve"> is example agent</w:t>
-      </w:r>
-      <w:r>
-        <w:t xml:space="preserve"> class file</w:t>
-      </w:r>
-      <w:r>
-        <w:t xml:space="preserve"> that come with jade platform to test some message passing</w:t>
-      </w:r>
-      <w:r>
-        <w:t xml:space="preserve">, this Ping-Agent class file is defined how should our agent must behave </w:t>
-      </w:r>
-    </w:p>
-    <w:p>
-      <w:r>
-        <w:t xml:space="preserve">Using this class we are creating agents , so these agents have behave of </w:t>
-      </w:r>
-      <w:proofErr w:type="spellStart"/>
-      <w:r>
-        <w:t>Pingagent</w:t>
-      </w:r>
-      <w:proofErr w:type="spellEnd"/>
-      <w:r>
-        <w:t xml:space="preserve"> class file , if you want any changes of the your agent behave , you have to change your class file code </w:t>
-      </w:r>
-    </w:p>
-    <w:p/>
-    <w:p>
-      <w:r>
-        <w:t xml:space="preserve">So before that we are going with </w:t>
-      </w:r>
-      <w:proofErr w:type="spellStart"/>
-      <w:r>
-        <w:t>PingAgent</w:t>
-      </w:r>
-      <w:proofErr w:type="spellEnd"/>
-      <w:r>
-        <w:t xml:space="preserve"> example to familiar with this framework</w:t>
-      </w:r>
-    </w:p>
-    <w:p>
-      <w:r>
-        <w:t xml:space="preserve">After compiling we can load the agent in two different way , by using CMD or JADE GUI, in </w:t>
-      </w:r>
-      <w:proofErr w:type="spellStart"/>
-      <w:r>
-        <w:t>cmd</w:t>
-      </w:r>
-      <w:proofErr w:type="spellEnd"/>
-      <w:r>
-        <w:t xml:space="preserve"> we have to type&lt;</w:t>
-      </w:r>
-      <w:r>
-        <w:rPr>
-          <w:color w:val="156082" w:themeColor="accent1"/>
-        </w:rPr>
-        <w:t>java -cp lib/</w:t>
-      </w:r>
-      <w:proofErr w:type="spellStart"/>
-      <w:r>
-        <w:rPr>
-          <w:color w:val="156082" w:themeColor="accent1"/>
-        </w:rPr>
-        <w:t>jade.jar;classes</w:t>
-      </w:r>
-      <w:proofErr w:type="spellEnd"/>
-      <w:r>
-        <w:rPr>
-          <w:color w:val="156082" w:themeColor="accent1"/>
-        </w:rPr>
-        <w:t xml:space="preserve"> </w:t>
-      </w:r>
-      <w:proofErr w:type="spellStart"/>
-      <w:r>
-        <w:rPr>
-          <w:color w:val="156082" w:themeColor="accent1"/>
-        </w:rPr>
-        <w:t>jade.Boot</w:t>
-      </w:r>
-      <w:proofErr w:type="spellEnd"/>
-      <w:r>
-        <w:rPr>
-          <w:color w:val="156082" w:themeColor="accent1"/>
-        </w:rPr>
-        <w:t xml:space="preserve"> -</w:t>
-      </w:r>
-      <w:proofErr w:type="spellStart"/>
-      <w:r>
-        <w:rPr>
-          <w:color w:val="156082" w:themeColor="accent1"/>
-        </w:rPr>
-        <w:t>gui</w:t>
-      </w:r>
-      <w:proofErr w:type="spellEnd"/>
-      <w:r>
-        <w:rPr>
-          <w:color w:val="156082" w:themeColor="accent1"/>
-        </w:rPr>
-        <w:t xml:space="preserve"> -agents ping1:examples.PingAgent.PingAgent</w:t>
+        <w:t>java -cp lib/jade.jar;classes jade.Boot -gui -agents ping1:examples.PingAgent.PingAgent</w:t>
       </w:r>
       <w:r>
         <w:t xml:space="preserve">&gt; But is good way to start with GUI, </w:t>
@@ -884,7 +695,7 @@
           </mc:Choice>
           <mc:Fallback>
             <w:pict>
-              <v:shape w14:anchorId="07721A87" id="Ink 11" o:spid="_x0000_s1026" type="#_x0000_t75" style="position:absolute;margin-left:224.25pt;margin-top:57.25pt;width:40.1pt;height:90pt;z-index:251669504;visibility:visible;mso-wrap-style:square;mso-wrap-distance-left:9pt;mso-wrap-distance-top:0;mso-wrap-distance-right:9pt;mso-wrap-distance-bottom:0;mso-position-horizontal:absolute;mso-position-horizontal-relative:text;mso-position-vertical:absolute;mso-position-vertical-relative:text" o:gfxdata="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">
+              <v:shape w14:anchorId="25EDF5D8" id="Ink 11" o:spid="_x0000_s1026" type="#_x0000_t75" style="position:absolute;margin-left:224.25pt;margin-top:57.25pt;width:40.1pt;height:90pt;z-index:251669504;visibility:visible;mso-wrap-style:square;mso-wrap-distance-left:9pt;mso-wrap-distance-top:0;mso-wrap-distance-right:9pt;mso-wrap-distance-bottom:0;mso-position-horizontal:absolute;mso-position-horizontal-relative:text;mso-position-vertical:absolute;mso-position-vertical-relative:text" o:gfxdata="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">
                 <v:imagedata r:id="rId15" o:title=""/>
               </v:shape>
             </w:pict>
@@ -929,7 +740,7 @@
           </mc:Choice>
           <mc:Fallback>
             <w:pict>
-              <v:shape w14:anchorId="1C403A76" id="Ink 7" o:spid="_x0000_s1026" type="#_x0000_t75" style="position:absolute;margin-left:137.75pt;margin-top:58.95pt;width:80.2pt;height:25.5pt;z-index:251665408;visibility:visible;mso-wrap-style:square;mso-wrap-distance-left:9pt;mso-wrap-distance-top:0;mso-wrap-distance-right:9pt;mso-wrap-distance-bottom:0;mso-position-horizontal:absolute;mso-position-horizontal-relative:text;mso-position-vertical:absolute;mso-position-vertical-relative:text" o:gfxdata="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">
+              <v:shape w14:anchorId="3FA9B26C" id="Ink 7" o:spid="_x0000_s1026" type="#_x0000_t75" style="position:absolute;margin-left:137.75pt;margin-top:58.95pt;width:80.2pt;height:25.5pt;z-index:251665408;visibility:visible;mso-wrap-style:square;mso-wrap-distance-left:9pt;mso-wrap-distance-top:0;mso-wrap-distance-right:9pt;mso-wrap-distance-bottom:0;mso-position-horizontal:absolute;mso-position-horizontal-relative:text;mso-position-vertical:absolute;mso-position-vertical-relative:text" o:gfxdata="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">
                 <v:imagedata r:id="rId17" o:title=""/>
               </v:shape>
             </w:pict>
@@ -1025,7 +836,7 @@
           </mc:Choice>
           <mc:Fallback>
             <w:pict>
-              <v:shape w14:anchorId="01540C1A" id="Ink 14" o:spid="_x0000_s1026" type="#_x0000_t75" style="position:absolute;margin-left:31.45pt;margin-top:115.1pt;width:114.3pt;height:22.35pt;rotation:-892865fd;z-index:251671552;visibility:visible;mso-wrap-style:square;mso-width-percent:0;mso-height-percent:0;mso-wrap-distance-left:9pt;mso-wrap-distance-top:0;mso-wrap-distance-right:9pt;mso-wrap-distance-bottom:0;mso-position-horizontal:absolute;mso-position-horizontal-relative:text;mso-position-vertical:absolute;mso-position-vertical-relative:text;mso-width-percent:0;mso-height-percent:0;mso-width-relative:margin;mso-height-relative:margin" o:gfxdata="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">
+              <v:shape w14:anchorId="532DF2CC" id="Ink 14" o:spid="_x0000_s1026" type="#_x0000_t75" style="position:absolute;margin-left:31.45pt;margin-top:115.1pt;width:114.3pt;height:22.35pt;rotation:-892865fd;z-index:251671552;visibility:visible;mso-wrap-style:square;mso-width-percent:0;mso-height-percent:0;mso-wrap-distance-left:9pt;mso-wrap-distance-top:0;mso-wrap-distance-right:9pt;mso-wrap-distance-bottom:0;mso-position-horizontal:absolute;mso-position-horizontal-relative:text;mso-position-vertical:absolute;mso-position-vertical-relative:text;mso-width-percent:0;mso-height-percent:0;mso-width-relative:margin;mso-height-relative:margin" o:gfxdata="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">
                 <v:imagedata r:id="rId20" o:title=""/>
               </v:shape>
             </w:pict>
@@ -1133,7 +944,7 @@
           </mc:Choice>
           <mc:Fallback>
             <w:pict>
-              <v:shape w14:anchorId="240213C1" id="Ink 19" o:spid="_x0000_s1026" type="#_x0000_t75" style="position:absolute;margin-left:51.6pt;margin-top:143.1pt;width:88.6pt;height:32.65pt;z-index:251674624;visibility:visible;mso-wrap-style:square;mso-wrap-distance-left:9pt;mso-wrap-distance-top:0;mso-wrap-distance-right:9pt;mso-wrap-distance-bottom:0;mso-position-horizontal:absolute;mso-position-horizontal-relative:text;mso-position-vertical:absolute;mso-position-vertical-relative:text" o:gfxdata="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">
+              <v:shape w14:anchorId="723B4C0E" id="Ink 19" o:spid="_x0000_s1026" type="#_x0000_t75" style="position:absolute;margin-left:51.6pt;margin-top:143.1pt;width:88.6pt;height:32.65pt;z-index:251674624;visibility:visible;mso-wrap-style:square;mso-wrap-distance-left:9pt;mso-wrap-distance-top:0;mso-wrap-distance-right:9pt;mso-wrap-distance-bottom:0;mso-position-horizontal:absolute;mso-position-horizontal-relative:text;mso-position-vertical:absolute;mso-position-vertical-relative:text" o:gfxdata="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">
                 <v:imagedata r:id="rId23" o:title=""/>
               </v:shape>
             </w:pict>
@@ -1178,7 +989,7 @@
           </mc:Choice>
           <mc:Fallback>
             <w:pict>
-              <v:shape w14:anchorId="600002FB" id="Ink 17" o:spid="_x0000_s1026" type="#_x0000_t75" style="position:absolute;margin-left:93.3pt;margin-top:175.25pt;width:1.45pt;height:1.45pt;z-index:251672576;visibility:visible;mso-wrap-style:square;mso-wrap-distance-left:9pt;mso-wrap-distance-top:0;mso-wrap-distance-right:9pt;mso-wrap-distance-bottom:0;mso-position-horizontal:absolute;mso-position-horizontal-relative:text;mso-position-vertical:absolute;mso-position-vertical-relative:text" o:gfxdata="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">
+              <v:shape w14:anchorId="6320E7CD" id="Ink 17" o:spid="_x0000_s1026" type="#_x0000_t75" style="position:absolute;margin-left:93.3pt;margin-top:175.25pt;width:1.45pt;height:1.45pt;z-index:251672576;visibility:visible;mso-wrap-style:square;mso-wrap-distance-left:9pt;mso-wrap-distance-top:0;mso-wrap-distance-right:9pt;mso-wrap-distance-bottom:0;mso-position-horizontal:absolute;mso-position-horizontal-relative:text;mso-position-vertical:absolute;mso-position-vertical-relative:text" o:gfxdata="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">
                 <v:imagedata r:id="rId7" o:title=""/>
               </v:shape>
             </w:pict>
@@ -1231,6 +1042,1334 @@
       </w:pPr>
     </w:p>
     <w:p/>
+    <w:p>
+      <w:pPr>
+        <w:rPr>
+          <w:b/>
+          <w:bCs/>
+          <w:sz w:val="36"/>
+          <w:szCs w:val="36"/>
+        </w:rPr>
+      </w:pPr>
+      <w:r>
+        <w:rPr>
+          <w:b/>
+          <w:bCs/>
+          <w:sz w:val="36"/>
+          <w:szCs w:val="36"/>
+        </w:rPr>
+        <w:t>DummyAgent</w:t>
+      </w:r>
+    </w:p>
+    <w:p>
+      <w:r>
+        <w:t xml:space="preserve">Actually why we create dummyagent for pass message, </w:t>
+      </w:r>
+    </w:p>
+    <w:p>
+      <w:r>
+        <w:t>Actually dummyagent is tool given by JADE , to test other agents, by using dummyagent we can test other agents communication is doing well , actually we don’t need dummy agent , previously we created ping1,and ping2 can communicate each other directly , but it require coding, so in first time we use dummyagent , to test our agent</w:t>
+      </w:r>
+    </w:p>
+    <w:p>
+      <w:r>
+        <w:rPr>
+          <w:noProof/>
+        </w:rPr>
+        <mc:AlternateContent>
+          <mc:Choice Requires="wps">
+            <w:drawing>
+              <wp:anchor distT="0" distB="0" distL="114300" distR="114300" simplePos="0" relativeHeight="251677696" behindDoc="0" locked="0" layoutInCell="1" allowOverlap="1" wp14:anchorId="61F6E851" wp14:editId="32D7F74C">
+                <wp:simplePos x="0" y="0"/>
+                <wp:positionH relativeFrom="column">
+                  <wp:posOffset>596900</wp:posOffset>
+                </wp:positionH>
+                <wp:positionV relativeFrom="paragraph">
+                  <wp:posOffset>243840</wp:posOffset>
+                </wp:positionV>
+                <wp:extent cx="1511300" cy="901700"/>
+                <wp:effectExtent l="0" t="38100" r="50800" b="31750"/>
+                <wp:wrapNone/>
+                <wp:docPr id="322216759" name="Straight Arrow Connector 22"/>
+                <wp:cNvGraphicFramePr/>
+                <a:graphic xmlns:a="http://schemas.openxmlformats.org/drawingml/2006/main">
+                  <a:graphicData uri="http://schemas.microsoft.com/office/word/2010/wordprocessingShape">
+                    <wps:wsp>
+                      <wps:cNvCnPr/>
+                      <wps:spPr>
+                        <a:xfrm flipV="1">
+                          <a:off x="0" y="0"/>
+                          <a:ext cx="1511300" cy="901700"/>
+                        </a:xfrm>
+                        <a:prstGeom prst="straightConnector1">
+                          <a:avLst/>
+                        </a:prstGeom>
+                        <a:ln>
+                          <a:tailEnd type="triangle"/>
+                        </a:ln>
+                      </wps:spPr>
+                      <wps:style>
+                        <a:lnRef idx="1">
+                          <a:schemeClr val="accent1"/>
+                        </a:lnRef>
+                        <a:fillRef idx="0">
+                          <a:schemeClr val="accent1"/>
+                        </a:fillRef>
+                        <a:effectRef idx="0">
+                          <a:schemeClr val="accent1"/>
+                        </a:effectRef>
+                        <a:fontRef idx="minor">
+                          <a:schemeClr val="tx1"/>
+                        </a:fontRef>
+                      </wps:style>
+                      <wps:bodyPr/>
+                    </wps:wsp>
+                  </a:graphicData>
+                </a:graphic>
+                <wp14:sizeRelH relativeFrom="margin">
+                  <wp14:pctWidth>0</wp14:pctWidth>
+                </wp14:sizeRelH>
+                <wp14:sizeRelV relativeFrom="margin">
+                  <wp14:pctHeight>0</wp14:pctHeight>
+                </wp14:sizeRelV>
+              </wp:anchor>
+            </w:drawing>
+          </mc:Choice>
+          <mc:Fallback>
+            <w:pict>
+              <v:shapetype w14:anchorId="7F16B559" id="_x0000_t32" coordsize="21600,21600" o:spt="32" o:oned="t" path="m,l21600,21600e" filled="f">
+                <v:path arrowok="t" fillok="f" o:connecttype="none"/>
+                <o:lock v:ext="edit" shapetype="t"/>
+              </v:shapetype>
+              <v:shape id="Straight Arrow Connector 22" o:spid="_x0000_s1026" type="#_x0000_t32" style="position:absolute;margin-left:47pt;margin-top:19.2pt;width:119pt;height:71pt;flip:y;z-index:251677696;visibility:visible;mso-wrap-style:square;mso-width-percent:0;mso-height-percent:0;mso-wrap-distance-left:9pt;mso-wrap-distance-top:0;mso-wrap-distance-right:9pt;mso-wrap-distance-bottom:0;mso-position-horizontal:absolute;mso-position-horizontal-relative:text;mso-position-vertical:absolute;mso-position-vertical-relative:text;mso-width-percent:0;mso-height-percent:0;mso-width-relative:margin;mso-height-relative:margin" o:gfxdata="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" strokecolor="#156082 [3204]" strokeweight=".5pt">
+                <v:stroke endarrow="block" joinstyle="miter"/>
+              </v:shape>
+            </w:pict>
+          </mc:Fallback>
+        </mc:AlternateContent>
+      </w:r>
+      <w:r>
+        <w:rPr>
+          <w:noProof/>
+        </w:rPr>
+        <mc:AlternateContent>
+          <mc:Choice Requires="wps">
+            <w:drawing>
+              <wp:anchor distT="0" distB="0" distL="114300" distR="114300" simplePos="0" relativeHeight="251676672" behindDoc="0" locked="0" layoutInCell="1" allowOverlap="1" wp14:anchorId="5A5A21DC" wp14:editId="13B36C46">
+                <wp:simplePos x="0" y="0"/>
+                <wp:positionH relativeFrom="column">
+                  <wp:posOffset>-82550</wp:posOffset>
+                </wp:positionH>
+                <wp:positionV relativeFrom="paragraph">
+                  <wp:posOffset>205740</wp:posOffset>
+                </wp:positionV>
+                <wp:extent cx="1397000" cy="444500"/>
+                <wp:effectExtent l="0" t="0" r="12700" b="12700"/>
+                <wp:wrapNone/>
+                <wp:docPr id="1517078877" name="Oval 21"/>
+                <wp:cNvGraphicFramePr/>
+                <a:graphic xmlns:a="http://schemas.openxmlformats.org/drawingml/2006/main">
+                  <a:graphicData uri="http://schemas.microsoft.com/office/word/2010/wordprocessingShape">
+                    <wps:wsp>
+                      <wps:cNvSpPr/>
+                      <wps:spPr>
+                        <a:xfrm>
+                          <a:off x="0" y="0"/>
+                          <a:ext cx="1397000" cy="444500"/>
+                        </a:xfrm>
+                        <a:prstGeom prst="ellipse">
+                          <a:avLst/>
+                        </a:prstGeom>
+                        <a:noFill/>
+                        <a:ln w="9525" cap="flat" cmpd="sng" algn="ctr">
+                          <a:solidFill>
+                            <a:schemeClr val="accent3"/>
+                          </a:solidFill>
+                          <a:prstDash val="solid"/>
+                          <a:round/>
+                          <a:headEnd type="none" w="med" len="med"/>
+                          <a:tailEnd type="none" w="med" len="med"/>
+                        </a:ln>
+                      </wps:spPr>
+                      <wps:style>
+                        <a:lnRef idx="0">
+                          <a:scrgbClr r="0" g="0" b="0"/>
+                        </a:lnRef>
+                        <a:fillRef idx="0">
+                          <a:scrgbClr r="0" g="0" b="0"/>
+                        </a:fillRef>
+                        <a:effectRef idx="0">
+                          <a:scrgbClr r="0" g="0" b="0"/>
+                        </a:effectRef>
+                        <a:fontRef idx="minor">
+                          <a:schemeClr val="accent3"/>
+                        </a:fontRef>
+                      </wps:style>
+                      <wps:bodyPr rot="0" spcFirstLastPara="0" vertOverflow="overflow" horzOverflow="overflow" vert="horz" wrap="square" lIns="91440" tIns="45720" rIns="91440" bIns="45720" numCol="1" spcCol="0" rtlCol="0" fromWordArt="0" anchor="ctr" anchorCtr="0" forceAA="0" compatLnSpc="1">
+                        <a:prstTxWarp prst="textNoShape">
+                          <a:avLst/>
+                        </a:prstTxWarp>
+                        <a:noAutofit/>
+                      </wps:bodyPr>
+                    </wps:wsp>
+                  </a:graphicData>
+                </a:graphic>
+              </wp:anchor>
+            </w:drawing>
+          </mc:Choice>
+          <mc:Fallback>
+            <w:pict>
+              <v:oval w14:anchorId="41EFAE47" id="Oval 21" o:spid="_x0000_s1026" style="position:absolute;margin-left:-6.5pt;margin-top:16.2pt;width:110pt;height:35pt;z-index:251676672;visibility:visible;mso-wrap-style:square;mso-wrap-distance-left:9pt;mso-wrap-distance-top:0;mso-wrap-distance-right:9pt;mso-wrap-distance-bottom:0;mso-position-horizontal:absolute;mso-position-horizontal-relative:text;mso-position-vertical:absolute;mso-position-vertical-relative:text;v-text-anchor:middle" o:gfxdata="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" filled="f" strokecolor="#196b24 [3206]"/>
+            </w:pict>
+          </mc:Fallback>
+        </mc:AlternateContent>
+      </w:r>
+    </w:p>
+    <w:p>
+      <w:r>
+        <w:rPr>
+          <w:noProof/>
+        </w:rPr>
+        <mc:AlternateContent>
+          <mc:Choice Requires="wps">
+            <w:drawing>
+              <wp:anchor distT="0" distB="0" distL="114300" distR="114300" simplePos="0" relativeHeight="251678720" behindDoc="0" locked="0" layoutInCell="1" allowOverlap="1" wp14:anchorId="45922213" wp14:editId="78CD46E7">
+                <wp:simplePos x="0" y="0"/>
+                <wp:positionH relativeFrom="column">
+                  <wp:posOffset>603250</wp:posOffset>
+                </wp:positionH>
+                <wp:positionV relativeFrom="paragraph">
+                  <wp:posOffset>155575</wp:posOffset>
+                </wp:positionV>
+                <wp:extent cx="1536700" cy="654050"/>
+                <wp:effectExtent l="0" t="38100" r="63500" b="31750"/>
+                <wp:wrapNone/>
+                <wp:docPr id="1189844184" name="Straight Arrow Connector 23"/>
+                <wp:cNvGraphicFramePr/>
+                <a:graphic xmlns:a="http://schemas.openxmlformats.org/drawingml/2006/main">
+                  <a:graphicData uri="http://schemas.microsoft.com/office/word/2010/wordprocessingShape">
+                    <wps:wsp>
+                      <wps:cNvCnPr/>
+                      <wps:spPr>
+                        <a:xfrm flipV="1">
+                          <a:off x="0" y="0"/>
+                          <a:ext cx="1536700" cy="654050"/>
+                        </a:xfrm>
+                        <a:prstGeom prst="straightConnector1">
+                          <a:avLst/>
+                        </a:prstGeom>
+                        <a:ln>
+                          <a:tailEnd type="triangle"/>
+                        </a:ln>
+                      </wps:spPr>
+                      <wps:style>
+                        <a:lnRef idx="1">
+                          <a:schemeClr val="accent1"/>
+                        </a:lnRef>
+                        <a:fillRef idx="0">
+                          <a:schemeClr val="accent1"/>
+                        </a:fillRef>
+                        <a:effectRef idx="0">
+                          <a:schemeClr val="accent1"/>
+                        </a:effectRef>
+                        <a:fontRef idx="minor">
+                          <a:schemeClr val="tx1"/>
+                        </a:fontRef>
+                      </wps:style>
+                      <wps:bodyPr/>
+                    </wps:wsp>
+                  </a:graphicData>
+                </a:graphic>
+              </wp:anchor>
+            </w:drawing>
+          </mc:Choice>
+          <mc:Fallback>
+            <w:pict>
+              <v:shape w14:anchorId="7872A720" id="Straight Arrow Connector 23" o:spid="_x0000_s1026" type="#_x0000_t32" style="position:absolute;margin-left:47.5pt;margin-top:12.25pt;width:121pt;height:51.5pt;flip:y;z-index:251678720;visibility:visible;mso-wrap-style:square;mso-wrap-distance-left:9pt;mso-wrap-distance-top:0;mso-wrap-distance-right:9pt;mso-wrap-distance-bottom:0;mso-position-horizontal:absolute;mso-position-horizontal-relative:text;mso-position-vertical:absolute;mso-position-vertical-relative:text" o:gfxdata="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" strokecolor="#156082 [3204]" strokeweight=".5pt">
+                <v:stroke endarrow="block" joinstyle="miter"/>
+              </v:shape>
+            </w:pict>
+          </mc:Fallback>
+        </mc:AlternateContent>
+      </w:r>
+      <w:r>
+        <w:t>Start dummyagent</w:t>
+      </w:r>
+    </w:p>
+    <w:p>
+      <w:r>
+        <w:drawing>
+          <wp:anchor distT="0" distB="0" distL="114300" distR="114300" simplePos="0" relativeHeight="251675648" behindDoc="0" locked="0" layoutInCell="1" allowOverlap="1" wp14:anchorId="1EC8D4C8" wp14:editId="5F13C529">
+            <wp:simplePos x="0" y="0"/>
+            <wp:positionH relativeFrom="margin">
+              <wp:posOffset>1638300</wp:posOffset>
+            </wp:positionH>
+            <wp:positionV relativeFrom="paragraph">
+              <wp:posOffset>-641350</wp:posOffset>
+            </wp:positionV>
+            <wp:extent cx="3028950" cy="2029638"/>
+            <wp:effectExtent l="0" t="0" r="0" b="8890"/>
+            <wp:wrapSquare wrapText="bothSides"/>
+            <wp:docPr id="716156921" name="Picture 1"/>
+            <wp:cNvGraphicFramePr>
+              <a:graphicFrameLocks xmlns:a="http://schemas.openxmlformats.org/drawingml/2006/main" noChangeAspect="1"/>
+            </wp:cNvGraphicFramePr>
+            <a:graphic xmlns:a="http://schemas.openxmlformats.org/drawingml/2006/main">
+              <a:graphicData uri="http://schemas.openxmlformats.org/drawingml/2006/picture">
+                <pic:pic xmlns:pic="http://schemas.openxmlformats.org/drawingml/2006/picture">
+                  <pic:nvPicPr>
+                    <pic:cNvPr id="716156921" name=""/>
+                    <pic:cNvPicPr/>
+                  </pic:nvPicPr>
+                  <pic:blipFill>
+                    <a:blip r:embed="rId26" cstate="print">
+                      <a:extLst>
+                        <a:ext uri="{28A0092B-C50C-407E-A947-70E740481C1C}">
+                          <a14:useLocalDpi xmlns:a14="http://schemas.microsoft.com/office/drawing/2010/main" val="0"/>
+                        </a:ext>
+                      </a:extLst>
+                    </a:blip>
+                    <a:stretch>
+                      <a:fillRect/>
+                    </a:stretch>
+                  </pic:blipFill>
+                  <pic:spPr>
+                    <a:xfrm>
+                      <a:off x="0" y="0"/>
+                      <a:ext cx="3028950" cy="2029638"/>
+                    </a:xfrm>
+                    <a:prstGeom prst="rect">
+                      <a:avLst/>
+                    </a:prstGeom>
+                  </pic:spPr>
+                </pic:pic>
+              </a:graphicData>
+            </a:graphic>
+            <wp14:sizeRelH relativeFrom="page">
+              <wp14:pctWidth>0</wp14:pctWidth>
+            </wp14:sizeRelH>
+            <wp14:sizeRelV relativeFrom="page">
+              <wp14:pctHeight>0</wp14:pctHeight>
+            </wp14:sizeRelV>
+          </wp:anchor>
+        </w:drawing>
+      </w:r>
+    </w:p>
+    <w:p/>
+    <w:p/>
+    <w:p/>
+    <w:p>
+      <w:r>
+        <w:rPr>
+          <w:noProof/>
+        </w:rPr>
+        <w:lastRenderedPageBreak/>
+        <mc:AlternateContent>
+          <mc:Choice Requires="wpi">
+            <w:drawing>
+              <wp:anchor distT="0" distB="0" distL="114300" distR="114300" simplePos="0" relativeHeight="251682816" behindDoc="0" locked="0" layoutInCell="1" allowOverlap="1" wp14:anchorId="2B9D894E" wp14:editId="76E32B05">
+                <wp:simplePos x="0" y="0"/>
+                <wp:positionH relativeFrom="column">
+                  <wp:posOffset>1535430</wp:posOffset>
+                </wp:positionH>
+                <wp:positionV relativeFrom="paragraph">
+                  <wp:posOffset>330200</wp:posOffset>
+                </wp:positionV>
+                <wp:extent cx="1361800" cy="1056005"/>
+                <wp:effectExtent l="57150" t="57150" r="29210" b="48895"/>
+                <wp:wrapNone/>
+                <wp:docPr id="950795060" name="Ink 28"/>
+                <wp:cNvGraphicFramePr/>
+                <a:graphic xmlns:a="http://schemas.openxmlformats.org/drawingml/2006/main">
+                  <a:graphicData uri="http://schemas.microsoft.com/office/word/2010/wordprocessingInk">
+                    <w14:contentPart bwMode="auto" r:id="rId27">
+                      <w14:nvContentPartPr>
+                        <w14:cNvContentPartPr/>
+                      </w14:nvContentPartPr>
+                      <w14:xfrm>
+                        <a:off x="0" y="0"/>
+                        <a:ext cx="1361800" cy="1056005"/>
+                      </w14:xfrm>
+                    </w14:contentPart>
+                  </a:graphicData>
+                </a:graphic>
+              </wp:anchor>
+            </w:drawing>
+          </mc:Choice>
+          <mc:Fallback>
+            <w:pict>
+              <v:shape w14:anchorId="3E3B3B41" id="Ink 28" o:spid="_x0000_s1026" type="#_x0000_t75" style="position:absolute;margin-left:120.2pt;margin-top:25.3pt;width:108.65pt;height:84.55pt;z-index:251682816;visibility:visible;mso-wrap-style:square;mso-wrap-distance-left:9pt;mso-wrap-distance-top:0;mso-wrap-distance-right:9pt;mso-wrap-distance-bottom:0;mso-position-horizontal:absolute;mso-position-horizontal-relative:text;mso-position-vertical:absolute;mso-position-vertical-relative:text" o:gfxdata="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">
+                <v:imagedata r:id="rId28" o:title=""/>
+              </v:shape>
+            </w:pict>
+          </mc:Fallback>
+        </mc:AlternateContent>
+      </w:r>
+      <w:r>
+        <w:rPr>
+          <w:noProof/>
+        </w:rPr>
+        <mc:AlternateContent>
+          <mc:Choice Requires="wpi">
+            <w:drawing>
+              <wp:anchor distT="0" distB="0" distL="114300" distR="114300" simplePos="0" relativeHeight="251679744" behindDoc="0" locked="0" layoutInCell="1" allowOverlap="1" wp14:anchorId="579E8529" wp14:editId="62D809DD">
+                <wp:simplePos x="0" y="0"/>
+                <wp:positionH relativeFrom="column">
+                  <wp:posOffset>387170</wp:posOffset>
+                </wp:positionH>
+                <wp:positionV relativeFrom="paragraph">
+                  <wp:posOffset>901410</wp:posOffset>
+                </wp:positionV>
+                <wp:extent cx="1086120" cy="372960"/>
+                <wp:effectExtent l="57150" t="57150" r="57150" b="46355"/>
+                <wp:wrapNone/>
+                <wp:docPr id="1773132094" name="Ink 25"/>
+                <wp:cNvGraphicFramePr/>
+                <a:graphic xmlns:a="http://schemas.openxmlformats.org/drawingml/2006/main">
+                  <a:graphicData uri="http://schemas.microsoft.com/office/word/2010/wordprocessingInk">
+                    <w14:contentPart bwMode="auto" r:id="rId29">
+                      <w14:nvContentPartPr>
+                        <w14:cNvContentPartPr/>
+                      </w14:nvContentPartPr>
+                      <w14:xfrm>
+                        <a:off x="0" y="0"/>
+                        <a:ext cx="1086120" cy="372960"/>
+                      </w14:xfrm>
+                    </w14:contentPart>
+                  </a:graphicData>
+                </a:graphic>
+              </wp:anchor>
+            </w:drawing>
+          </mc:Choice>
+          <mc:Fallback>
+            <w:pict>
+              <v:shape w14:anchorId="75ED888D" id="Ink 25" o:spid="_x0000_s1026" type="#_x0000_t75" style="position:absolute;margin-left:29.8pt;margin-top:70.3pt;width:86.9pt;height:30.75pt;z-index:251679744;visibility:visible;mso-wrap-style:square;mso-wrap-distance-left:9pt;mso-wrap-distance-top:0;mso-wrap-distance-right:9pt;mso-wrap-distance-bottom:0;mso-position-horizontal:absolute;mso-position-horizontal-relative:text;mso-position-vertical:absolute;mso-position-vertical-relative:text" o:gfxdata="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">
+                <v:imagedata r:id="rId30" o:title=""/>
+              </v:shape>
+            </w:pict>
+          </mc:Fallback>
+        </mc:AlternateContent>
+      </w:r>
+      <w:r>
+        <w:drawing>
+          <wp:inline distT="0" distB="0" distL="0" distR="0" wp14:anchorId="70287650" wp14:editId="2D67B7E0">
+            <wp:extent cx="5943600" cy="3230245"/>
+            <wp:effectExtent l="0" t="0" r="0" b="8255"/>
+            <wp:docPr id="679956747" name="Picture 1"/>
+            <wp:cNvGraphicFramePr>
+              <a:graphicFrameLocks xmlns:a="http://schemas.openxmlformats.org/drawingml/2006/main" noChangeAspect="1"/>
+            </wp:cNvGraphicFramePr>
+            <a:graphic xmlns:a="http://schemas.openxmlformats.org/drawingml/2006/main">
+              <a:graphicData uri="http://schemas.openxmlformats.org/drawingml/2006/picture">
+                <pic:pic xmlns:pic="http://schemas.openxmlformats.org/drawingml/2006/picture">
+                  <pic:nvPicPr>
+                    <pic:cNvPr id="679956747" name=""/>
+                    <pic:cNvPicPr/>
+                  </pic:nvPicPr>
+                  <pic:blipFill>
+                    <a:blip r:embed="rId31"/>
+                    <a:stretch>
+                      <a:fillRect/>
+                    </a:stretch>
+                  </pic:blipFill>
+                  <pic:spPr>
+                    <a:xfrm>
+                      <a:off x="0" y="0"/>
+                      <a:ext cx="5943600" cy="3230245"/>
+                    </a:xfrm>
+                    <a:prstGeom prst="rect">
+                      <a:avLst/>
+                    </a:prstGeom>
+                  </pic:spPr>
+                </pic:pic>
+              </a:graphicData>
+            </a:graphic>
+          </wp:inline>
+        </w:drawing>
+      </w:r>
+    </w:p>
+    <w:p/>
+    <w:p>
+      <w:r>
+        <w:t>In here if you want to send a message to ping1(our agent 1) we simply fill this form</w:t>
+      </w:r>
+    </w:p>
+    <w:p>
+      <w:pPr>
+        <w:pBdr>
+          <w:bottom w:val="single" w:sz="6" w:space="1" w:color="auto"/>
+        </w:pBdr>
+      </w:pPr>
+      <w:r>
+        <w:rPr>
+          <w:noProof/>
+        </w:rPr>
+        <mc:AlternateContent>
+          <mc:Choice Requires="wps">
+            <w:drawing>
+              <wp:anchor distT="0" distB="0" distL="114300" distR="114300" simplePos="0" relativeHeight="251694080" behindDoc="0" locked="0" layoutInCell="1" allowOverlap="1" wp14:anchorId="7E0D513B" wp14:editId="02D654CB">
+                <wp:simplePos x="0" y="0"/>
+                <wp:positionH relativeFrom="column">
+                  <wp:posOffset>1746250</wp:posOffset>
+                </wp:positionH>
+                <wp:positionV relativeFrom="paragraph">
+                  <wp:posOffset>2200275</wp:posOffset>
+                </wp:positionV>
+                <wp:extent cx="1511300" cy="889000"/>
+                <wp:effectExtent l="0" t="0" r="12700" b="25400"/>
+                <wp:wrapNone/>
+                <wp:docPr id="1583368138" name="Rectangle 37"/>
+                <wp:cNvGraphicFramePr/>
+                <a:graphic xmlns:a="http://schemas.openxmlformats.org/drawingml/2006/main">
+                  <a:graphicData uri="http://schemas.microsoft.com/office/word/2010/wordprocessingShape">
+                    <wps:wsp>
+                      <wps:cNvSpPr/>
+                      <wps:spPr>
+                        <a:xfrm>
+                          <a:off x="0" y="0"/>
+                          <a:ext cx="1511300" cy="889000"/>
+                        </a:xfrm>
+                        <a:prstGeom prst="rect">
+                          <a:avLst/>
+                        </a:prstGeom>
+                      </wps:spPr>
+                      <wps:style>
+                        <a:lnRef idx="2">
+                          <a:schemeClr val="accent1">
+                            <a:shade val="15000"/>
+                          </a:schemeClr>
+                        </a:lnRef>
+                        <a:fillRef idx="1">
+                          <a:schemeClr val="accent1"/>
+                        </a:fillRef>
+                        <a:effectRef idx="0">
+                          <a:schemeClr val="accent1"/>
+                        </a:effectRef>
+                        <a:fontRef idx="minor">
+                          <a:schemeClr val="lt1"/>
+                        </a:fontRef>
+                      </wps:style>
+                      <wps:txbx>
+                        <w:txbxContent>
+                          <w:p>
+                            <w:pPr>
+                              <w:jc w:val="center"/>
+                            </w:pPr>
+                            <w:r>
+                              <w:t>Make sure we select this one as a “request”</w:t>
+                            </w:r>
+                          </w:p>
+                        </w:txbxContent>
+                      </wps:txbx>
+                      <wps:bodyPr rot="0" spcFirstLastPara="0" vertOverflow="overflow" horzOverflow="overflow" vert="horz" wrap="square" lIns="91440" tIns="45720" rIns="91440" bIns="45720" numCol="1" spcCol="0" rtlCol="0" fromWordArt="0" anchor="ctr" anchorCtr="0" forceAA="0" compatLnSpc="1">
+                        <a:prstTxWarp prst="textNoShape">
+                          <a:avLst/>
+                        </a:prstTxWarp>
+                        <a:noAutofit/>
+                      </wps:bodyPr>
+                    </wps:wsp>
+                  </a:graphicData>
+                </a:graphic>
+                <wp14:sizeRelH relativeFrom="margin">
+                  <wp14:pctWidth>0</wp14:pctWidth>
+                </wp14:sizeRelH>
+                <wp14:sizeRelV relativeFrom="margin">
+                  <wp14:pctHeight>0</wp14:pctHeight>
+                </wp14:sizeRelV>
+              </wp:anchor>
+            </w:drawing>
+          </mc:Choice>
+          <mc:Fallback>
+            <w:pict>
+              <v:rect w14:anchorId="7E0D513B" id="Rectangle 37" o:spid="_x0000_s1026" style="position:absolute;margin-left:137.5pt;margin-top:173.25pt;width:119pt;height:70pt;z-index:251694080;visibility:visible;mso-wrap-style:square;mso-width-percent:0;mso-height-percent:0;mso-wrap-distance-left:9pt;mso-wrap-distance-top:0;mso-wrap-distance-right:9pt;mso-wrap-distance-bottom:0;mso-position-horizontal:absolute;mso-position-horizontal-relative:text;mso-position-vertical:absolute;mso-position-vertical-relative:text;mso-width-percent:0;mso-height-percent:0;mso-width-relative:margin;mso-height-relative:margin;v-text-anchor:middle" o:gfxdata="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" fillcolor="#156082 [3204]" strokecolor="#030e13 [484]" strokeweight="1pt">
+                <v:textbox>
+                  <w:txbxContent>
+                    <w:p>
+                      <w:pPr>
+                        <w:jc w:val="center"/>
+                      </w:pPr>
+                      <w:r>
+                        <w:t>Make sure we select this one as a “request”</w:t>
+                      </w:r>
+                    </w:p>
+                  </w:txbxContent>
+                </v:textbox>
+              </v:rect>
+            </w:pict>
+          </mc:Fallback>
+        </mc:AlternateContent>
+      </w:r>
+      <w:r>
+        <w:rPr>
+          <w:noProof/>
+        </w:rPr>
+        <mc:AlternateContent>
+          <mc:Choice Requires="wpi">
+            <w:drawing>
+              <wp:anchor distT="0" distB="0" distL="114300" distR="114300" simplePos="0" relativeHeight="251697152" behindDoc="0" locked="0" layoutInCell="1" allowOverlap="1" wp14:anchorId="7AF49EBE" wp14:editId="7482BADF">
+                <wp:simplePos x="0" y="0"/>
+                <wp:positionH relativeFrom="column">
+                  <wp:posOffset>1065530</wp:posOffset>
+                </wp:positionH>
+                <wp:positionV relativeFrom="paragraph">
+                  <wp:posOffset>1977390</wp:posOffset>
+                </wp:positionV>
+                <wp:extent cx="648970" cy="521335"/>
+                <wp:effectExtent l="57150" t="57150" r="55880" b="50165"/>
+                <wp:wrapNone/>
+                <wp:docPr id="2078805257" name="Ink 40"/>
+                <wp:cNvGraphicFramePr/>
+                <a:graphic xmlns:a="http://schemas.openxmlformats.org/drawingml/2006/main">
+                  <a:graphicData uri="http://schemas.microsoft.com/office/word/2010/wordprocessingInk">
+                    <w14:contentPart bwMode="auto" r:id="rId32">
+                      <w14:nvContentPartPr>
+                        <w14:cNvContentPartPr/>
+                      </w14:nvContentPartPr>
+                      <w14:xfrm>
+                        <a:off x="0" y="0"/>
+                        <a:ext cx="648970" cy="521335"/>
+                      </w14:xfrm>
+                    </w14:contentPart>
+                  </a:graphicData>
+                </a:graphic>
+              </wp:anchor>
+            </w:drawing>
+          </mc:Choice>
+          <mc:Fallback>
+            <w:pict>
+              <v:shape w14:anchorId="5D80B2F7" id="Ink 40" o:spid="_x0000_s1026" type="#_x0000_t75" style="position:absolute;margin-left:83.2pt;margin-top:155pt;width:52.5pt;height:42.45pt;z-index:251697152;visibility:visible;mso-wrap-style:square;mso-wrap-distance-left:9pt;mso-wrap-distance-top:0;mso-wrap-distance-right:9pt;mso-wrap-distance-bottom:0;mso-position-horizontal:absolute;mso-position-horizontal-relative:text;mso-position-vertical:absolute;mso-position-vertical-relative:text" o:gfxdata="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">
+                <v:imagedata r:id="rId33" o:title=""/>
+              </v:shape>
+            </w:pict>
+          </mc:Fallback>
+        </mc:AlternateContent>
+      </w:r>
+      <w:r>
+        <w:rPr>
+          <w:noProof/>
+        </w:rPr>
+        <mc:AlternateContent>
+          <mc:Choice Requires="wpi">
+            <w:drawing>
+              <wp:anchor distT="0" distB="0" distL="114300" distR="114300" simplePos="0" relativeHeight="251693056" behindDoc="0" locked="0" layoutInCell="1" allowOverlap="1" wp14:anchorId="7CAB2245" wp14:editId="601E5AF4">
+                <wp:simplePos x="0" y="0"/>
+                <wp:positionH relativeFrom="column">
+                  <wp:posOffset>778510</wp:posOffset>
+                </wp:positionH>
+                <wp:positionV relativeFrom="paragraph">
+                  <wp:posOffset>1684655</wp:posOffset>
+                </wp:positionV>
+                <wp:extent cx="721360" cy="255905"/>
+                <wp:effectExtent l="57150" t="57150" r="0" b="48895"/>
+                <wp:wrapNone/>
+                <wp:docPr id="1843484546" name="Ink 36"/>
+                <wp:cNvGraphicFramePr/>
+                <a:graphic xmlns:a="http://schemas.openxmlformats.org/drawingml/2006/main">
+                  <a:graphicData uri="http://schemas.microsoft.com/office/word/2010/wordprocessingInk">
+                    <w14:contentPart bwMode="auto" r:id="rId34">
+                      <w14:nvContentPartPr>
+                        <w14:cNvContentPartPr/>
+                      </w14:nvContentPartPr>
+                      <w14:xfrm>
+                        <a:off x="0" y="0"/>
+                        <a:ext cx="721360" cy="255905"/>
+                      </w14:xfrm>
+                    </w14:contentPart>
+                  </a:graphicData>
+                </a:graphic>
+              </wp:anchor>
+            </w:drawing>
+          </mc:Choice>
+          <mc:Fallback>
+            <w:pict>
+              <v:shape w14:anchorId="6A1DD12B" id="Ink 36" o:spid="_x0000_s1026" type="#_x0000_t75" style="position:absolute;margin-left:60.6pt;margin-top:131.95pt;width:58.2pt;height:21.55pt;z-index:251693056;visibility:visible;mso-wrap-style:square;mso-wrap-distance-left:9pt;mso-wrap-distance-top:0;mso-wrap-distance-right:9pt;mso-wrap-distance-bottom:0;mso-position-horizontal:absolute;mso-position-horizontal-relative:text;mso-position-vertical:absolute;mso-position-vertical-relative:text" o:gfxdata="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">
+                <v:imagedata r:id="rId35" o:title=""/>
+              </v:shape>
+            </w:pict>
+          </mc:Fallback>
+        </mc:AlternateContent>
+      </w:r>
+      <w:r>
+        <w:rPr>
+          <w:noProof/>
+        </w:rPr>
+        <mc:AlternateContent>
+          <mc:Choice Requires="wpi">
+            <w:drawing>
+              <wp:anchor distT="0" distB="0" distL="114300" distR="114300" simplePos="0" relativeHeight="251689984" behindDoc="0" locked="0" layoutInCell="1" allowOverlap="1" wp14:anchorId="2402C503" wp14:editId="308D1761">
+                <wp:simplePos x="0" y="0"/>
+                <wp:positionH relativeFrom="column">
+                  <wp:posOffset>2742565</wp:posOffset>
+                </wp:positionH>
+                <wp:positionV relativeFrom="paragraph">
+                  <wp:posOffset>1297940</wp:posOffset>
+                </wp:positionV>
+                <wp:extent cx="1530350" cy="407035"/>
+                <wp:effectExtent l="57150" t="57150" r="31750" b="50165"/>
+                <wp:wrapNone/>
+                <wp:docPr id="1067937419" name="Ink 33"/>
+                <wp:cNvGraphicFramePr/>
+                <a:graphic xmlns:a="http://schemas.openxmlformats.org/drawingml/2006/main">
+                  <a:graphicData uri="http://schemas.microsoft.com/office/word/2010/wordprocessingInk">
+                    <w14:contentPart bwMode="auto" r:id="rId36">
+                      <w14:nvContentPartPr>
+                        <w14:cNvContentPartPr/>
+                      </w14:nvContentPartPr>
+                      <w14:xfrm>
+                        <a:off x="0" y="0"/>
+                        <a:ext cx="1530350" cy="407035"/>
+                      </w14:xfrm>
+                    </w14:contentPart>
+                  </a:graphicData>
+                </a:graphic>
+              </wp:anchor>
+            </w:drawing>
+          </mc:Choice>
+          <mc:Fallback>
+            <w:pict>
+              <v:shape w14:anchorId="1E317B83" id="Ink 33" o:spid="_x0000_s1026" type="#_x0000_t75" style="position:absolute;margin-left:215.25pt;margin-top:101.5pt;width:121.9pt;height:33.45pt;z-index:251689984;visibility:visible;mso-wrap-style:square;mso-wrap-distance-left:9pt;mso-wrap-distance-top:0;mso-wrap-distance-right:9pt;mso-wrap-distance-bottom:0;mso-position-horizontal:absolute;mso-position-horizontal-relative:text;mso-position-vertical:absolute;mso-position-vertical-relative:text" o:gfxdata="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">
+                <v:imagedata r:id="rId37" o:title=""/>
+              </v:shape>
+            </w:pict>
+          </mc:Fallback>
+        </mc:AlternateContent>
+      </w:r>
+      <w:r>
+        <w:rPr>
+          <w:noProof/>
+        </w:rPr>
+        <mc:AlternateContent>
+          <mc:Choice Requires="wpi">
+            <w:drawing>
+              <wp:anchor distT="0" distB="0" distL="114300" distR="114300" simplePos="0" relativeHeight="251686912" behindDoc="0" locked="0" layoutInCell="1" allowOverlap="1" wp14:anchorId="64ED3896" wp14:editId="5017348D">
+                <wp:simplePos x="0" y="0"/>
+                <wp:positionH relativeFrom="column">
+                  <wp:posOffset>676910</wp:posOffset>
+                </wp:positionH>
+                <wp:positionV relativeFrom="paragraph">
+                  <wp:posOffset>1055370</wp:posOffset>
+                </wp:positionV>
+                <wp:extent cx="2089785" cy="375920"/>
+                <wp:effectExtent l="57150" t="57150" r="5715" b="43180"/>
+                <wp:wrapNone/>
+                <wp:docPr id="973431808" name="Ink 30"/>
+                <wp:cNvGraphicFramePr/>
+                <a:graphic xmlns:a="http://schemas.openxmlformats.org/drawingml/2006/main">
+                  <a:graphicData uri="http://schemas.microsoft.com/office/word/2010/wordprocessingInk">
+                    <w14:contentPart bwMode="auto" r:id="rId38">
+                      <w14:nvContentPartPr>
+                        <w14:cNvContentPartPr/>
+                      </w14:nvContentPartPr>
+                      <w14:xfrm>
+                        <a:off x="0" y="0"/>
+                        <a:ext cx="2089785" cy="375920"/>
+                      </w14:xfrm>
+                    </w14:contentPart>
+                  </a:graphicData>
+                </a:graphic>
+                <wp14:sizeRelH relativeFrom="margin">
+                  <wp14:pctWidth>0</wp14:pctWidth>
+                </wp14:sizeRelH>
+                <wp14:sizeRelV relativeFrom="margin">
+                  <wp14:pctHeight>0</wp14:pctHeight>
+                </wp14:sizeRelV>
+              </wp:anchor>
+            </w:drawing>
+          </mc:Choice>
+          <mc:Fallback>
+            <w:pict>
+              <v:shape w14:anchorId="2159E442" id="Ink 30" o:spid="_x0000_s1026" type="#_x0000_t75" style="position:absolute;margin-left:52.6pt;margin-top:82.4pt;width:165.95pt;height:31pt;z-index:251686912;visibility:visible;mso-wrap-style:square;mso-width-percent:0;mso-height-percent:0;mso-wrap-distance-left:9pt;mso-wrap-distance-top:0;mso-wrap-distance-right:9pt;mso-wrap-distance-bottom:0;mso-position-horizontal:absolute;mso-position-horizontal-relative:text;mso-position-vertical:absolute;mso-position-vertical-relative:text;mso-width-percent:0;mso-height-percent:0;mso-width-relative:margin;mso-height-relative:margin" o:gfxdata="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">
+                <v:imagedata r:id="rId39" o:title=""/>
+              </v:shape>
+            </w:pict>
+          </mc:Fallback>
+        </mc:AlternateContent>
+      </w:r>
+      <w:r>
+        <w:rPr>
+          <w:noProof/>
+        </w:rPr>
+        <mc:AlternateContent>
+          <mc:Choice Requires="wps">
+            <w:drawing>
+              <wp:anchor distT="45720" distB="45720" distL="114300" distR="114300" simplePos="0" relativeHeight="251684864" behindDoc="0" locked="0" layoutInCell="1" allowOverlap="1" wp14:anchorId="0E04AE71" wp14:editId="65B578C2">
+                <wp:simplePos x="0" y="0"/>
+                <wp:positionH relativeFrom="column">
+                  <wp:posOffset>4323080</wp:posOffset>
+                </wp:positionH>
+                <wp:positionV relativeFrom="paragraph">
+                  <wp:posOffset>525780</wp:posOffset>
+                </wp:positionV>
+                <wp:extent cx="2360930" cy="1404620"/>
+                <wp:effectExtent l="0" t="0" r="22860" b="11430"/>
+                <wp:wrapSquare wrapText="bothSides"/>
+                <wp:docPr id="217" name="Text Box 2"/>
+                <wp:cNvGraphicFramePr>
+                  <a:graphicFrameLocks xmlns:a="http://schemas.openxmlformats.org/drawingml/2006/main"/>
+                </wp:cNvGraphicFramePr>
+                <a:graphic xmlns:a="http://schemas.openxmlformats.org/drawingml/2006/main">
+                  <a:graphicData uri="http://schemas.microsoft.com/office/word/2010/wordprocessingShape">
+                    <wps:wsp>
+                      <wps:cNvSpPr txBox="1">
+                        <a:spLocks noChangeArrowheads="1"/>
+                      </wps:cNvSpPr>
+                      <wps:spPr bwMode="auto">
+                        <a:xfrm>
+                          <a:off x="0" y="0"/>
+                          <a:ext cx="2360930" cy="1404620"/>
+                        </a:xfrm>
+                        <a:prstGeom prst="rect">
+                          <a:avLst/>
+                        </a:prstGeom>
+                        <a:solidFill>
+                          <a:srgbClr val="FFFFFF"/>
+                        </a:solidFill>
+                        <a:ln w="9525">
+                          <a:solidFill>
+                            <a:srgbClr val="000000"/>
+                          </a:solidFill>
+                          <a:miter lim="800000"/>
+                          <a:headEnd/>
+                          <a:tailEnd/>
+                        </a:ln>
+                      </wps:spPr>
+                      <wps:txbx>
+                        <w:txbxContent>
+                          <w:p>
+                            <w:r>
+                              <w:t xml:space="preserve">When we are doing we add the ping1 as a receiver in that movement we put a click on the name field that mean is </w:t>
+                            </w:r>
+                          </w:p>
+                          <w:p>
+                            <w:r>
+                              <w:t>“</w:t>
+                            </w:r>
+                            <w:r>
+                              <w:t xml:space="preserve">I’m only giving the </w:t>
+                            </w:r>
+                            <w:r>
+                              <w:rPr>
+                                <w:b/>
+                                <w:bCs/>
+                              </w:rPr>
+                              <w:t>local name</w:t>
+                            </w:r>
+                            <w:r>
+                              <w:t xml:space="preserve"> of the agent.</w:t>
+                            </w:r>
+                            <w:r>
+                              <w:t>(like ping1)</w:t>
+                            </w:r>
+                            <w:r>
+                              <w:br/>
+                              <w:t>JADE can automatically append the platform name.</w:t>
+                            </w:r>
+                            <w:r>
+                              <w:t>”</w:t>
+                            </w:r>
+                          </w:p>
+                          <w:p>
+                            <w:r>
+                              <w:t xml:space="preserve">Bcz JADE using unique identifiers for agents, they are adding platform name, local name, host name make it unique so , choosing the tick mark , we give opportunity for </w:t>
+                            </w:r>
+                            <w:r>
+                              <w:t>JADE to make it unique using our agent name</w:t>
+                            </w:r>
+                          </w:p>
+                        </w:txbxContent>
+                      </wps:txbx>
+                      <wps:bodyPr rot="0" vert="horz" wrap="square" lIns="91440" tIns="45720" rIns="91440" bIns="45720" anchor="t" anchorCtr="0">
+                        <a:spAutoFit/>
+                      </wps:bodyPr>
+                    </wps:wsp>
+                  </a:graphicData>
+                </a:graphic>
+                <wp14:sizeRelH relativeFrom="margin">
+                  <wp14:pctWidth>40000</wp14:pctWidth>
+                </wp14:sizeRelH>
+                <wp14:sizeRelV relativeFrom="margin">
+                  <wp14:pctHeight>20000</wp14:pctHeight>
+                </wp14:sizeRelV>
+              </wp:anchor>
+            </w:drawing>
+          </mc:Choice>
+          <mc:Fallback>
+            <w:pict>
+              <v:shapetype w14:anchorId="0E04AE71" id="_x0000_t202" coordsize="21600,21600" o:spt="202" path="m,l,21600r21600,l21600,xe">
+                <v:stroke joinstyle="miter"/>
+                <v:path gradientshapeok="t" o:connecttype="rect"/>
+              </v:shapetype>
+              <v:shape id="Text Box 2" o:spid="_x0000_s1027" type="#_x0000_t202" style="position:absolute;margin-left:340.4pt;margin-top:41.4pt;width:185.9pt;height:110.6pt;z-index:251684864;visibility:visible;mso-wrap-style:square;mso-width-percent:400;mso-height-percent:200;mso-wrap-distance-left:9pt;mso-wrap-distance-top:3.6pt;mso-wrap-distance-right:9pt;mso-wrap-distance-bottom:3.6pt;mso-position-horizontal:absolute;mso-position-horizontal-relative:text;mso-position-vertical:absolute;mso-position-vertical-relative:text;mso-width-percent:400;mso-height-percent:200;mso-width-relative:margin;mso-height-relative:margin;v-text-anchor:top" o:gfxdata="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">
+                <v:textbox style="mso-fit-shape-to-text:t">
+                  <w:txbxContent>
+                    <w:p>
+                      <w:r>
+                        <w:t xml:space="preserve">When we are doing we add the ping1 as a receiver in that movement we put a click on the name field that mean is </w:t>
+                      </w:r>
+                    </w:p>
+                    <w:p>
+                      <w:r>
+                        <w:t>“</w:t>
+                      </w:r>
+                      <w:r>
+                        <w:t xml:space="preserve">I’m only giving the </w:t>
+                      </w:r>
+                      <w:r>
+                        <w:rPr>
+                          <w:b/>
+                          <w:bCs/>
+                        </w:rPr>
+                        <w:t>local name</w:t>
+                      </w:r>
+                      <w:r>
+                        <w:t xml:space="preserve"> of the agent.</w:t>
+                      </w:r>
+                      <w:r>
+                        <w:t>(like ping1)</w:t>
+                      </w:r>
+                      <w:r>
+                        <w:br/>
+                        <w:t>JADE can automatically append the platform name.</w:t>
+                      </w:r>
+                      <w:r>
+                        <w:t>”</w:t>
+                      </w:r>
+                    </w:p>
+                    <w:p>
+                      <w:r>
+                        <w:t xml:space="preserve">Bcz JADE using unique identifiers for agents, they are adding platform name, local name, host name make it unique so , choosing the tick mark , we give opportunity for </w:t>
+                      </w:r>
+                      <w:r>
+                        <w:t>JADE to make it unique using our agent name</w:t>
+                      </w:r>
+                    </w:p>
+                  </w:txbxContent>
+                </v:textbox>
+                <w10:wrap type="square"/>
+              </v:shape>
+            </w:pict>
+          </mc:Fallback>
+        </mc:AlternateContent>
+      </w:r>
+      <w:r>
+        <w:drawing>
+          <wp:inline distT="0" distB="0" distL="0" distR="0" wp14:anchorId="7CCB1C49" wp14:editId="78ED12EA">
+            <wp:extent cx="4083050" cy="4174221"/>
+            <wp:effectExtent l="0" t="0" r="0" b="0"/>
+            <wp:docPr id="1747429441" name="Picture 1"/>
+            <wp:cNvGraphicFramePr>
+              <a:graphicFrameLocks xmlns:a="http://schemas.openxmlformats.org/drawingml/2006/main" noChangeAspect="1"/>
+            </wp:cNvGraphicFramePr>
+            <a:graphic xmlns:a="http://schemas.openxmlformats.org/drawingml/2006/main">
+              <a:graphicData uri="http://schemas.openxmlformats.org/drawingml/2006/picture">
+                <pic:pic xmlns:pic="http://schemas.openxmlformats.org/drawingml/2006/picture">
+                  <pic:nvPicPr>
+                    <pic:cNvPr id="1747429441" name=""/>
+                    <pic:cNvPicPr/>
+                  </pic:nvPicPr>
+                  <pic:blipFill>
+                    <a:blip r:embed="rId40"/>
+                    <a:stretch>
+                      <a:fillRect/>
+                    </a:stretch>
+                  </pic:blipFill>
+                  <pic:spPr>
+                    <a:xfrm>
+                      <a:off x="0" y="0"/>
+                      <a:ext cx="4083050" cy="4174221"/>
+                    </a:xfrm>
+                    <a:prstGeom prst="rect">
+                      <a:avLst/>
+                    </a:prstGeom>
+                  </pic:spPr>
+                </pic:pic>
+              </a:graphicData>
+            </a:graphic>
+          </wp:inline>
+        </w:drawing>
+      </w:r>
+    </w:p>
+    <w:p>
+      <w:pPr>
+        <w:rPr>
+          <w:b/>
+          <w:bCs/>
+          <w:sz w:val="36"/>
+          <w:szCs w:val="36"/>
+        </w:rPr>
+      </w:pPr>
+      <w:r>
+        <w:lastRenderedPageBreak/>
+        <w:t>------------------------------------------------------------------------------------------------------------------</w:t>
+      </w:r>
+      <w:r>
+        <w:rPr>
+          <w:b/>
+          <w:bCs/>
+          <w:sz w:val="36"/>
+          <w:szCs w:val="36"/>
+        </w:rPr>
+        <w:t>Now Request &amp; Response</w:t>
+      </w:r>
+    </w:p>
+    <w:p>
+      <w:r>
+        <w:rPr>
+          <w:noProof/>
+        </w:rPr>
+        <mc:AlternateContent>
+          <mc:Choice Requires="wpi">
+            <w:drawing>
+              <wp:anchor distT="0" distB="0" distL="114300" distR="114300" simplePos="0" relativeHeight="251703296" behindDoc="0" locked="0" layoutInCell="1" allowOverlap="1" wp14:anchorId="7B69BE3F" wp14:editId="62B96EF0">
+                <wp:simplePos x="0" y="0"/>
+                <wp:positionH relativeFrom="column">
+                  <wp:posOffset>-85725</wp:posOffset>
+                </wp:positionH>
+                <wp:positionV relativeFrom="paragraph">
+                  <wp:posOffset>635635</wp:posOffset>
+                </wp:positionV>
+                <wp:extent cx="4003675" cy="1856980"/>
+                <wp:effectExtent l="57150" t="57150" r="53975" b="48260"/>
+                <wp:wrapNone/>
+                <wp:docPr id="1173035122" name="Ink 46"/>
+                <wp:cNvGraphicFramePr/>
+                <a:graphic xmlns:a="http://schemas.openxmlformats.org/drawingml/2006/main">
+                  <a:graphicData uri="http://schemas.microsoft.com/office/word/2010/wordprocessingInk">
+                    <w14:contentPart bwMode="auto" r:id="rId41">
+                      <w14:nvContentPartPr>
+                        <w14:cNvContentPartPr/>
+                      </w14:nvContentPartPr>
+                      <w14:xfrm>
+                        <a:off x="0" y="0"/>
+                        <a:ext cx="4003675" cy="1856980"/>
+                      </w14:xfrm>
+                    </w14:contentPart>
+                  </a:graphicData>
+                </a:graphic>
+              </wp:anchor>
+            </w:drawing>
+          </mc:Choice>
+          <mc:Fallback>
+            <w:pict>
+              <v:shape w14:anchorId="1A4B1598" id="Ink 46" o:spid="_x0000_s1026" type="#_x0000_t75" style="position:absolute;margin-left:-7.45pt;margin-top:49.35pt;width:316.65pt;height:147.6pt;z-index:251703296;visibility:visible;mso-wrap-style:square;mso-wrap-distance-left:9pt;mso-wrap-distance-top:0;mso-wrap-distance-right:9pt;mso-wrap-distance-bottom:0;mso-position-horizontal:absolute;mso-position-horizontal-relative:text;mso-position-vertical:absolute;mso-position-vertical-relative:text" o:gfxdata="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">
+                <v:imagedata r:id="rId42" o:title=""/>
+              </v:shape>
+            </w:pict>
+          </mc:Fallback>
+        </mc:AlternateContent>
+      </w:r>
+      <w:r>
+        <w:rPr>
+          <w:noProof/>
+        </w:rPr>
+        <mc:AlternateContent>
+          <mc:Choice Requires="wpi">
+            <w:drawing>
+              <wp:anchor distT="0" distB="0" distL="114300" distR="114300" simplePos="0" relativeHeight="251698176" behindDoc="0" locked="0" layoutInCell="1" allowOverlap="1" wp14:anchorId="7E987427" wp14:editId="1AAE4CF9">
+                <wp:simplePos x="0" y="0"/>
+                <wp:positionH relativeFrom="column">
+                  <wp:posOffset>3939650</wp:posOffset>
+                </wp:positionH>
+                <wp:positionV relativeFrom="paragraph">
+                  <wp:posOffset>229090</wp:posOffset>
+                </wp:positionV>
+                <wp:extent cx="614880" cy="627120"/>
+                <wp:effectExtent l="57150" t="57150" r="52070" b="40005"/>
+                <wp:wrapNone/>
+                <wp:docPr id="1795767313" name="Ink 41"/>
+                <wp:cNvGraphicFramePr/>
+                <a:graphic xmlns:a="http://schemas.openxmlformats.org/drawingml/2006/main">
+                  <a:graphicData uri="http://schemas.microsoft.com/office/word/2010/wordprocessingInk">
+                    <w14:contentPart bwMode="auto" r:id="rId43">
+                      <w14:nvContentPartPr>
+                        <w14:cNvContentPartPr/>
+                      </w14:nvContentPartPr>
+                      <w14:xfrm>
+                        <a:off x="0" y="0"/>
+                        <a:ext cx="614880" cy="627120"/>
+                      </w14:xfrm>
+                    </w14:contentPart>
+                  </a:graphicData>
+                </a:graphic>
+              </wp:anchor>
+            </w:drawing>
+          </mc:Choice>
+          <mc:Fallback>
+            <w:pict>
+              <v:shape w14:anchorId="23841C5F" id="Ink 41" o:spid="_x0000_s1026" type="#_x0000_t75" style="position:absolute;margin-left:309.5pt;margin-top:17.35pt;width:49.8pt;height:50.8pt;z-index:251698176;visibility:visible;mso-wrap-style:square;mso-wrap-distance-left:9pt;mso-wrap-distance-top:0;mso-wrap-distance-right:9pt;mso-wrap-distance-bottom:0;mso-position-horizontal:absolute;mso-position-horizontal-relative:text;mso-position-vertical:absolute;mso-position-vertical-relative:text" o:gfxdata="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">
+                <v:imagedata r:id="rId44" o:title=""/>
+              </v:shape>
+            </w:pict>
+          </mc:Fallback>
+        </mc:AlternateContent>
+      </w:r>
+      <w:r>
+        <w:drawing>
+          <wp:inline distT="0" distB="0" distL="0" distR="0" wp14:anchorId="51668D86" wp14:editId="15BCB013">
+            <wp:extent cx="5943600" cy="4629150"/>
+            <wp:effectExtent l="0" t="0" r="0" b="0"/>
+            <wp:docPr id="1607651105" name="Picture 1"/>
+            <wp:cNvGraphicFramePr>
+              <a:graphicFrameLocks xmlns:a="http://schemas.openxmlformats.org/drawingml/2006/main" noChangeAspect="1"/>
+            </wp:cNvGraphicFramePr>
+            <a:graphic xmlns:a="http://schemas.openxmlformats.org/drawingml/2006/main">
+              <a:graphicData uri="http://schemas.openxmlformats.org/drawingml/2006/picture">
+                <pic:pic xmlns:pic="http://schemas.openxmlformats.org/drawingml/2006/picture">
+                  <pic:nvPicPr>
+                    <pic:cNvPr id="1607651105" name=""/>
+                    <pic:cNvPicPr/>
+                  </pic:nvPicPr>
+                  <pic:blipFill>
+                    <a:blip r:embed="rId45"/>
+                    <a:stretch>
+                      <a:fillRect/>
+                    </a:stretch>
+                  </pic:blipFill>
+                  <pic:spPr>
+                    <a:xfrm>
+                      <a:off x="0" y="0"/>
+                      <a:ext cx="5943600" cy="4629150"/>
+                    </a:xfrm>
+                    <a:prstGeom prst="rect">
+                      <a:avLst/>
+                    </a:prstGeom>
+                  </pic:spPr>
+                </pic:pic>
+              </a:graphicData>
+            </a:graphic>
+          </wp:inline>
+        </w:drawing>
+      </w:r>
+    </w:p>
+    <w:p>
+      <w:r>
+        <w:t xml:space="preserve">Now we can click the message and spec I can see the reply </w:t>
+      </w:r>
+      <w:r>
+        <w:br/>
+        <w:t>This is first message passing</w:t>
+      </w:r>
+    </w:p>
+    <w:p>
+      <w:pPr>
+        <w:rPr>
+          <w:b/>
+          <w:bCs/>
+          <w:sz w:val="36"/>
+          <w:szCs w:val="36"/>
+        </w:rPr>
+      </w:pPr>
+      <w:r>
+        <w:t>------------------------------------------------------------------------------------------------------------------</w:t>
+      </w:r>
+      <w:r>
+        <w:rPr>
+          <w:b/>
+          <w:bCs/>
+          <w:sz w:val="36"/>
+          <w:szCs w:val="36"/>
+        </w:rPr>
+        <w:t>Creating Multiple Containers</w:t>
+      </w:r>
+    </w:p>
+    <w:p>
+      <w:r>
+        <w:t xml:space="preserve">In Jade Container is java processor that host agents, main container is host of the platform , we can create so many subcontainers, but the thing is these subcontainers can’t live alone , They must have connect with main container , </w:t>
+      </w:r>
+    </w:p>
+    <w:p>
+      <w:r>
+        <w:t xml:space="preserve">As a example of real world example , think Google headoffice(main container), it has sub containers like London branch, </w:t>
+      </w:r>
+      <w:r>
+        <w:t>New York</w:t>
+      </w:r>
+      <w:r>
+        <w:t xml:space="preserve"> branch like wise</w:t>
+      </w:r>
+    </w:p>
+    <w:p/>
+    <w:p>
+      <w:pPr>
+        <w:rPr>
+          <w:color w:val="156082" w:themeColor="accent1"/>
+        </w:rPr>
+      </w:pPr>
+      <w:r>
+        <w:rPr>
+          <w:color w:val="156082" w:themeColor="accent1"/>
+        </w:rPr>
+        <w:lastRenderedPageBreak/>
+        <w:t>java -cp lib\jade.jar;classes jade.Boot -container</w:t>
+      </w:r>
+    </w:p>
+    <w:p>
+      <w:r>
+        <w:t xml:space="preserve">this -container </w:t>
+      </w:r>
+      <w:r>
+        <w:t xml:space="preserve">start </w:t>
+      </w:r>
+      <w:r>
+        <w:t>peripheral</w:t>
+      </w:r>
+      <w:r>
+        <w:t xml:space="preserve"> container instead of main container, but this sub container cant live in alone so JADE assume that container </w:t>
+      </w:r>
+    </w:p>
+    <w:p>
+      <w:r>
+        <w:t>  Host = localhost (your current computer)</w:t>
+      </w:r>
+    </w:p>
+    <w:p>
+      <w:r>
+        <w:t>  Port = 1099 (default RMI port)</w:t>
+      </w:r>
+    </w:p>
+    <w:p>
+      <w:r>
+        <w:t xml:space="preserve">Now after creating the </w:t>
+      </w:r>
+      <w:r>
+        <w:t>peripheral</w:t>
+      </w:r>
+      <w:r>
+        <w:t xml:space="preserve"> container we have to connect it with main container , we can do it using this command</w:t>
+      </w:r>
+    </w:p>
+    <w:p>
+      <w:pPr>
+        <w:rPr>
+          <w:color w:val="156082" w:themeColor="accent1"/>
+        </w:rPr>
+      </w:pPr>
+      <w:r>
+        <w:rPr>
+          <w:color w:val="156082" w:themeColor="accent1"/>
+        </w:rPr>
+        <w:t>java -cp lib\jade.jar;classes jade.Boot -container -host jade.tilab.com -port 1099</w:t>
+      </w:r>
+    </w:p>
+    <w:p>
+      <w:r>
+        <w:t>How this code actually works</w:t>
+      </w:r>
+    </w:p>
+    <w:p>
+      <w:r>
+        <w:tab/>
+      </w:r>
+      <w:r>
+        <w:t>  java → starts the Java Virtual Machine.</w:t>
+      </w:r>
+    </w:p>
+    <w:p>
+      <w:pPr>
+        <w:ind w:left="720"/>
+      </w:pPr>
+      <w:r>
+        <w:t xml:space="preserve">  -cp lib\jade.jar;classes → </w:t>
+      </w:r>
+      <w:r>
+        <w:rPr>
+          <w:b/>
+          <w:bCs/>
+        </w:rPr>
+        <w:t>classpath</w:t>
+      </w:r>
+      <w:r>
+        <w:t>, tells Java where to find JADE classes (jade.jar) and your compiled agent classes (classes).</w:t>
+      </w:r>
+    </w:p>
+    <w:p>
+      <w:pPr>
+        <w:ind w:firstLine="720"/>
+      </w:pPr>
+      <w:r>
+        <w:t xml:space="preserve">  jade.Boot → the JADE bootstrap class that </w:t>
+      </w:r>
+      <w:r>
+        <w:rPr>
+          <w:b/>
+          <w:bCs/>
+        </w:rPr>
+        <w:t>starts a container</w:t>
+      </w:r>
+      <w:r>
+        <w:t>.</w:t>
+      </w:r>
+    </w:p>
+    <w:p>
+      <w:pPr>
+        <w:ind w:firstLine="720"/>
+      </w:pPr>
+      <w:r>
+        <w:t xml:space="preserve">  -container → tells JADE: </w:t>
+      </w:r>
+      <w:r>
+        <w:rPr>
+          <w:b/>
+          <w:bCs/>
+        </w:rPr>
+        <w:t>this is a peripheral container</w:t>
+      </w:r>
+      <w:r>
+        <w:t>, not the Main Container.</w:t>
+      </w:r>
+    </w:p>
+    <w:p>
+      <w:pPr>
+        <w:ind w:firstLine="720"/>
+      </w:pPr>
+      <w:r>
+        <w:t xml:space="preserve">  -host frodo → specifies the host where the </w:t>
+      </w:r>
+      <w:r>
+        <w:rPr>
+          <w:b/>
+          <w:bCs/>
+        </w:rPr>
+        <w:t>Main Container</w:t>
+      </w:r>
+      <w:r>
+        <w:t xml:space="preserve"> is running.</w:t>
+      </w:r>
+    </w:p>
+    <w:p>
+      <w:pPr>
+        <w:ind w:firstLine="720"/>
+      </w:pPr>
+      <w:r>
+        <w:t xml:space="preserve">  -port 1099 → specifies the port of the </w:t>
+      </w:r>
+      <w:r>
+        <w:rPr>
+          <w:b/>
+          <w:bCs/>
+        </w:rPr>
+        <w:t>Main Container</w:t>
+      </w:r>
+      <w:r>
+        <w:t xml:space="preserve"> (default RMI port).</w:t>
+      </w:r>
+    </w:p>
+    <w:p>
+      <w:r>
+        <w:t>In the thing is if we don’t specify our container name JADE automatically generate container name example(</w:t>
+      </w:r>
+      <w:r>
+        <w:t>Container-1, Container-2, Container-3, …</w:t>
+      </w:r>
+      <w:r>
+        <w:t>)</w:t>
+      </w:r>
+    </w:p>
+    <w:p>
+      <w:r>
+        <w:t>But also we can give any name what we want</w:t>
+      </w:r>
+    </w:p>
     <w:p/>
     <w:sectPr>
       <w:pgSz w:w="12240" w:h="15840"/>
@@ -2255,6 +3394,17 @@
       <w:spacing w:val="5"/>
     </w:rPr>
   </w:style>
+  <w:style w:type="paragraph" w:styleId="NormalWeb">
+    <w:name w:val="Normal (Web)"/>
+    <w:basedOn w:val="Normal"/>
+    <w:uiPriority w:val="99"/>
+    <w:semiHidden/>
+    <w:unhideWhenUsed/>
+    <w:rsid w:val="00683FFB"/>
+    <w:rPr>
+      <w:rFonts w:ascii="Times New Roman" w:hAnsi="Times New Roman" w:cs="Times New Roman"/>
+    </w:rPr>
+  </w:style>
 </w:styles>
 </file>
 
@@ -2283,6 +3433,236 @@
     </inkml:brush>
   </inkml:definitions>
   <inkml:trace contextRef="#ctx0" brushRef="#br0">1 1 24575,'0'0'-8191</inkml:trace>
+</inkml:ink>
+</file>
+
+<file path=word/ink/ink10.xml><?xml version="1.0" encoding="utf-8"?>
+<inkml:ink xmlns:inkml="http://www.w3.org/2003/InkML">
+  <inkml:definitions>
+    <inkml:context xml:id="ctx0">
+      <inkml:inkSource xml:id="inkSrc0">
+        <inkml:traceFormat>
+          <inkml:channel name="X" type="integer" min="-2.14748E9" max="2.14748E9" units="cm"/>
+          <inkml:channel name="Y" type="integer" min="-2.14748E9" max="2.14748E9" units="cm"/>
+          <inkml:channel name="F" type="integer" max="32767" units="dev"/>
+        </inkml:traceFormat>
+        <inkml:channelProperties>
+          <inkml:channelProperty channel="X" name="resolution" value="1000" units="1/cm"/>
+          <inkml:channelProperty channel="Y" name="resolution" value="1000" units="1/cm"/>
+          <inkml:channelProperty channel="F" name="resolution" value="0" units="1/dev"/>
+        </inkml:channelProperties>
+      </inkml:inkSource>
+      <inkml:timestamp xml:id="ts0" timeString="2025-09-02T11:11:20.326"/>
+    </inkml:context>
+    <inkml:brush xml:id="br0">
+      <inkml:brushProperty name="width" value="0.05" units="cm"/>
+      <inkml:brushProperty name="height" value="0.05" units="cm"/>
+      <inkml:brushProperty name="color" value="#E71224"/>
+    </inkml:brush>
+  </inkml:definitions>
+  <inkml:trace contextRef="#ctx0" brushRef="#br0">0 2471 24575,'3'1'0,"0"0"0,0 0 0,-1 0 0,1 0 0,-1 1 0,1-1 0,-1 1 0,1-1 0,-1 1 0,3 3 0,7 4 0,169 121 0,-1 1 0,-132-104 0,1-2 0,1-3 0,1-1 0,1-3 0,0-2 0,2-3 0,-1-1 0,1-3 0,78 3 0,-104-13 0,1 0 0,-1-1 0,0-2 0,-1-1 0,1-1 0,-1-2 0,37-14 0,-15 1 0,-1-3 0,88-57 0,6-31 0,-61 44 0,-14 9 0,-2-2 0,84-104 0,-122 130 0,-1 0 0,23-45 0,36-82 0,-8 14 0,19-17 0,76-142 0,-131 217 0,25-50 0,-35 83 0,3 0 0,61-76 0,-38 61 0,28-32 0,-24 25 0,-45 56 0,2 0 0,28-28 0,-28 34 0,2 0 0,0 2 0,1 0 0,1 1 0,0 2 0,0 0 0,1 1 0,1 1 0,28-7 0,-21 8 0,52-7 0,80-1 0,-150 16-1365,-1 0-5461</inkml:trace>
+  <inkml:trace contextRef="#ctx0" brushRef="#br0" timeOffset="1675.5">3021 0 24575,'53'2'0,"1"1"0,-1 3 0,0 3 0,-1 2 0,0 2 0,91 35 0,-122-41 0,33 8 0,5 0 0,15 10 0,-68-23 0,0 1 0,0-1 0,0 2 0,-1-1 0,1 0 0,-1 1 0,0 0 0,0 1 0,6 5 0,-4-3 0,-4-4 0,-1-2 0,0 0 0,0 1 0,-1-1 0,1 1 0,-1-1 0,1 1 0,-1-1 0,0 1 0,0 0 0,0 0 0,1-1 0,-2 1 0,1 0 0,0 0 0,0 0 0,-1 0 0,1 0 0,-1 0 0,1 0 0,-1 1 0,0-1 0,0 0 0,0 0 0,0 0 0,0 2 0,-1 13 0,1-3 0,0-1 0,-1 1 0,-1 0 0,0 0 0,-6 18 0,-25 57 0,-51 98 0,-60 80 0,116-215 0,2-5 0,-34 50 0,50-85-1365,2-3-5461</inkml:trace>
+</inkml:ink>
+</file>
+
+<file path=word/ink/ink11.xml><?xml version="1.0" encoding="utf-8"?>
+<inkml:ink xmlns:inkml="http://www.w3.org/2003/InkML">
+  <inkml:definitions>
+    <inkml:context xml:id="ctx0">
+      <inkml:inkSource xml:id="inkSrc0">
+        <inkml:traceFormat>
+          <inkml:channel name="X" type="integer" min="-2.14748E9" max="2.14748E9" units="cm"/>
+          <inkml:channel name="Y" type="integer" min="-2.14748E9" max="2.14748E9" units="cm"/>
+          <inkml:channel name="F" type="integer" max="32767" units="dev"/>
+        </inkml:traceFormat>
+        <inkml:channelProperties>
+          <inkml:channelProperty channel="X" name="resolution" value="1000" units="1/cm"/>
+          <inkml:channelProperty channel="Y" name="resolution" value="1000" units="1/cm"/>
+          <inkml:channelProperty channel="F" name="resolution" value="0" units="1/dev"/>
+        </inkml:channelProperties>
+      </inkml:inkSource>
+      <inkml:timestamp xml:id="ts0" timeString="2025-09-02T11:11:16.674"/>
+    </inkml:context>
+    <inkml:brush xml:id="br0">
+      <inkml:brushProperty name="width" value="0.05" units="cm"/>
+      <inkml:brushProperty name="height" value="0.05" units="cm"/>
+      <inkml:brushProperty name="color" value="#E71224"/>
+    </inkml:brush>
+  </inkml:definitions>
+  <inkml:trace contextRef="#ctx0" brushRef="#br0">1574 0 24575,'-154'11'0,"94"-11"0,-108 17 0,91-8 0,-111 1 0,163-10 0,-9 3 0,0 1 0,-58 16 0,3-1 0,54-13 0,-1 2 0,2 1 0,-1 2 0,1 1 0,1 2 0,0 1 0,-59 39 0,62-34 0,2 1 0,0 2 0,1 1 0,1 1 0,2 1 0,0 1 0,2 1 0,-34 56 0,49-72 0,1-3 0,0 1 0,0 0 0,1 1 0,0-1 0,1 1 0,0 0 0,1 0 0,0 0 0,-1 17 0,2-4 0,1 0 0,2 1 0,0-1 0,2 0 0,6 29 0,-7-44 0,1 0 0,0-1 0,0 1 0,1 0 0,0-1 0,1 0 0,0 0 0,0-1 0,0 1 0,1-1 0,0 0 0,0 0 0,1-1 0,0 0 0,0 0 0,14 8 0,-9-8 0,0 0 0,1-1 0,0 0 0,0-1 0,0-1 0,0 0 0,28 2 0,4-3 0,49-4 0,-20 0 0,225 24 0,-212-8 0,-45-6 0,59 3 0,406-9 0,-251-4 0,-137 3 0,130-2 0,-200-3 0,59-12 0,17-2 0,82-7 0,-188 20 0,-1-1 0,-1 0 0,1-1 0,-1-1 0,32-19 0,-6 3 0,-17 11 0,-2-2 0,0 0 0,0-1 0,-2-2 0,29-27 0,-44 39 0,-1-1 0,0 1 0,0-2 0,-1 1 0,9-16 0,-11 17 0,-1 0 0,0 0 0,-1 0 0,1-1 0,-1 1 0,0-1 0,-1 1 0,1-1 0,-2-7 0,2-47 0,1 40 0,-2 0 0,-1 0 0,-3-22 0,3 37 0,0 1 0,-1 0 0,1 0 0,-1 0 0,0 0 0,-1 0 0,1 0 0,-1 0 0,0 1 0,0-1 0,-8-7 0,1 3 0,-1-1 0,-1 2 0,-14-10 0,18 13 0,-26-20 0,30 21 0,-1-1 0,0 1 0,0 1 0,0-1 0,0 1 0,-1 0 0,1 0 0,-1 0 0,0 1 0,0 0 0,0 0 0,-10-1 0,9 1 0,0 1 0,0-1 0,0 0 0,0 0 0,0-1 0,1 0 0,-1 0 0,1 0 0,0-1 0,-7-5 0,-1 0 0,0 1 0,-1 1 0,-26-9 0,16 7 0,7 3 0,0 0 0,-1 1 0,1 2 0,-34-4 0,-75 5 0,12 1 0,94-1 0,-1-2 0,-29-8 0,-13-3 0,18 10 0,-75 0 0,22 2 0,93 3-151,1-1-1,-1 0 0,1-1 0,-1 1 1,1-1-1,-1 0 0,1 0 1,-5-4-1,1 2-6674</inkml:trace>
+</inkml:ink>
+</file>
+
+<file path=word/ink/ink12.xml><?xml version="1.0" encoding="utf-8"?>
+<inkml:ink xmlns:inkml="http://www.w3.org/2003/InkML">
+  <inkml:definitions>
+    <inkml:context xml:id="ctx0">
+      <inkml:inkSource xml:id="inkSrc0">
+        <inkml:traceFormat>
+          <inkml:channel name="X" type="integer" min="-2.14748E9" max="2.14748E9" units="cm"/>
+          <inkml:channel name="Y" type="integer" min="-2.14748E9" max="2.14748E9" units="cm"/>
+          <inkml:channel name="F" type="integer" max="32767" units="dev"/>
+        </inkml:traceFormat>
+        <inkml:channelProperties>
+          <inkml:channelProperty channel="X" name="resolution" value="1000" units="1/cm"/>
+          <inkml:channelProperty channel="Y" name="resolution" value="1000" units="1/cm"/>
+          <inkml:channelProperty channel="F" name="resolution" value="0" units="1/dev"/>
+        </inkml:channelProperties>
+      </inkml:inkSource>
+      <inkml:timestamp xml:id="ts0" timeString="2025-09-02T11:24:27.586"/>
+    </inkml:context>
+    <inkml:brush xml:id="br0">
+      <inkml:brushProperty name="width" value="0.05" units="cm"/>
+      <inkml:brushProperty name="height" value="0.05" units="cm"/>
+      <inkml:brushProperty name="color" value="#E71224"/>
+    </inkml:brush>
+  </inkml:definitions>
+  <inkml:trace contextRef="#ctx0" brushRef="#br0">20 1 24575,'2'24'0,"1"0"0,0 0 0,2-1 0,1 0 0,12 32 0,-15-46 0,6 15 0,1 0 0,1 0 0,27 41 0,55 58 0,-57-75 0,-22-29 0,1 1 0,0-2 0,2 0 0,27 23 0,-28-28 0,-2 0 0,16 19 0,-19-20 0,0 0 0,1 0 0,0-1 0,16 10 0,0-2 0,-1 2 0,-1 1 0,0 2 0,-2 0 0,-1 1 0,-1 2 0,-1 0 0,23 40 0,-33-48 0,1-1 0,1 0 0,1-1 0,0-1 0,28 25 0,-30-32 0,0 0 0,0-1 0,1 0 0,0-1 0,1 0 0,0-1 0,0 0 0,0-2 0,17 5 0,28 1 0,-36-7 0,-1 2 0,36 10 0,-38-6 0,0 1 0,25 15 0,-28-15 0,1 0 0,-1-1 0,38 13 0,242 56 0,-276-72 71,91 29-1507,-84-24-5390</inkml:trace>
+  <inkml:trace contextRef="#ctx0" brushRef="#br0" timeOffset="1777.83">20 495 24575,'-3'-4'0,"1"0"0,0-1 0,0 1 0,1-1 0,-1 1 0,1-1 0,0 0 0,0 0 0,0 1 0,1-1 0,0 0 0,0-7 0,0 0 0,-3-224 0,4 138 0,-1 97 0,0 1 0,-1-1 0,1 1 0,0 0 0,0-1 0,0 1 0,0-1 0,0 1 0,0-1 0,0 1 0,0 0 0,0-1 0,0 1 0,0-1 0,1 1 0,-1-1 0,0 1 0,0 0 0,0-1 0,0 1 0,1 0 0,-1-1 0,0 1 0,0-1 0,1 1 0,-1 0 0,0-1 0,1 1 0,-1 0 0,0 0 0,1-1 0,-1 1 0,0 0 0,1 0 0,-1 0 0,0-1 0,1 1 0,-1 0 0,1 0 0,-1 0 0,1 0 0,-1 0 0,0 0 0,1 0 0,-1 0 0,1 0 0,-1 0 0,1 0 0,-1 0 0,0 0 0,1 0 0,-1 0 0,1 0 0,-1 1 0,0-1 0,1 0 0,-1 0 0,1 1 0,-1-1 0,1 0 0,29 24 0,-22-17 0,256 205 0,-127-109-1365,-116-89-5461</inkml:trace>
+</inkml:ink>
+</file>
+
+<file path=word/ink/ink13.xml><?xml version="1.0" encoding="utf-8"?>
+<inkml:ink xmlns:inkml="http://www.w3.org/2003/InkML">
+  <inkml:definitions>
+    <inkml:context xml:id="ctx0">
+      <inkml:inkSource xml:id="inkSrc0">
+        <inkml:traceFormat>
+          <inkml:channel name="X" type="integer" min="-2.14748E9" max="2.14748E9" units="cm"/>
+          <inkml:channel name="Y" type="integer" min="-2.14748E9" max="2.14748E9" units="cm"/>
+          <inkml:channel name="F" type="integer" max="32767" units="dev"/>
+        </inkml:traceFormat>
+        <inkml:channelProperties>
+          <inkml:channelProperty channel="X" name="resolution" value="1000" units="1/cm"/>
+          <inkml:channelProperty channel="Y" name="resolution" value="1000" units="1/cm"/>
+          <inkml:channelProperty channel="F" name="resolution" value="0" units="1/dev"/>
+        </inkml:channelProperties>
+      </inkml:inkSource>
+      <inkml:timestamp xml:id="ts0" timeString="2025-09-02T11:22:35.771"/>
+    </inkml:context>
+    <inkml:brush xml:id="br0">
+      <inkml:brushProperty name="width" value="0.05" units="cm"/>
+      <inkml:brushProperty name="height" value="0.05" units="cm"/>
+      <inkml:brushProperty name="color" value="#E71224"/>
+    </inkml:brush>
+  </inkml:definitions>
+  <inkml:trace contextRef="#ctx0" brushRef="#br0">500 73 24575,'-8'-6'0,"0"1"0,-1 0 0,1 0 0,-1 1 0,0 0 0,0 1 0,0 0 0,-1 0 0,-13-1 0,3-1 0,-4-1 0,0 1 0,0 1 0,-29-1 0,46 5 0,-1 0 0,1 1 0,0 0 0,-1 0 0,1 0 0,0 1 0,0 0 0,0 1 0,0-1 0,0 1 0,1 1 0,-1-1 0,1 1 0,0 0 0,-6 6 0,-2 2 0,0 1 0,1 1 0,0 0 0,1 1 0,1 0 0,-18 33 0,24-36 0,0-1 0,0 1 0,1 0 0,1 0 0,0 0 0,1 1 0,0-1 0,1 1 0,0-1 0,1 1 0,2 19 0,-1-26 0,1 0 0,-1 0 0,1-1 0,0 1 0,1 0 0,-1-1 0,1 1 0,0-1 0,1 0 0,-1 0 0,1 0 0,7 7 0,6 5 0,1-2 0,20 14 0,-16-12 0,-2-4 0,1-1 0,0 0 0,1-2 0,0 0 0,1-2 0,33 8 0,51 21 0,-74-24 0,1-2 0,1-1 0,55 9 0,110 3 0,-98-13 0,255-1 0,-217-10 0,-60 3 0,96-4 0,-154 0 0,0-2 0,0 0 0,0-2 0,-1 0 0,0-1 0,0-1 0,-1-2 0,-1 0 0,22-15 0,-33 20 0,-1 0 0,1-1 0,-2 0 0,1 0 0,-1-1 0,0 1 0,0-1 0,-1-1 0,-1 1 0,1-1 0,-1 0 0,0 0 0,-1 0 0,0 0 0,2-16 0,-1-1 0,-1 0 0,-2-1 0,0 0 0,-5-36 0,3 56 0,0 1 0,-1-1 0,0 1 0,0 0 0,0 0 0,-1 0 0,0 0 0,0 0 0,-1 1 0,1-1 0,-1 1 0,0 0 0,-9-8 0,-7-5 0,-43-32 0,38 31 0,6 5 0,0 0 0,-1 1 0,0 2 0,-1 0 0,0 1 0,-1 1 0,0 1 0,0 0 0,-32-5 0,-15 5 0,0 2 0,-118 6 0,79 2 0,-480-2-1365,564 0-5461</inkml:trace>
+  <inkml:trace contextRef="#ctx0" brushRef="#br0" timeOffset="1164.32">535 3 24575,'-3'0'0,"-10"0"0,-6 0 0,-5 0 0,-2 0 0,-6 0 0,0 0 0,3 0 0,5 0-8191</inkml:trace>
+</inkml:ink>
+</file>
+
+<file path=word/ink/ink14.xml><?xml version="1.0" encoding="utf-8"?>
+<inkml:ink xmlns:inkml="http://www.w3.org/2003/InkML">
+  <inkml:definitions>
+    <inkml:context xml:id="ctx0">
+      <inkml:inkSource xml:id="inkSrc0">
+        <inkml:traceFormat>
+          <inkml:channel name="X" type="integer" min="-2.14748E9" max="2.14748E9" units="cm"/>
+          <inkml:channel name="Y" type="integer" min="-2.14748E9" max="2.14748E9" units="cm"/>
+          <inkml:channel name="F" type="integer" max="32767" units="dev"/>
+        </inkml:traceFormat>
+        <inkml:channelProperties>
+          <inkml:channelProperty channel="X" name="resolution" value="1000" units="1/cm"/>
+          <inkml:channelProperty channel="Y" name="resolution" value="1000" units="1/cm"/>
+          <inkml:channelProperty channel="F" name="resolution" value="0" units="1/dev"/>
+        </inkml:channelProperties>
+      </inkml:inkSource>
+      <inkml:timestamp xml:id="ts0" timeString="2025-09-02T11:21:55.834"/>
+    </inkml:context>
+    <inkml:brush xml:id="br0">
+      <inkml:brushProperty name="width" value="0.05" units="cm"/>
+      <inkml:brushProperty name="height" value="0.05" units="cm"/>
+      <inkml:brushProperty name="color" value="#E71224"/>
+    </inkml:brush>
+  </inkml:definitions>
+  <inkml:trace contextRef="#ctx0" brushRef="#br0">54 19 24575,'1'2'0,"1"1"0,-1-1 0,1 1 0,-1-1 0,1 0 0,0 0 0,0 1 0,0-1 0,0-1 0,0 1 0,0 0 0,5 2 0,0 1 0,41 36 0,94 74 0,-108-90 0,2-2 0,52 25 0,-14-7 0,101 72 0,57 31 0,260 79 0,-458-210 0,43 9 0,-46-14 0,-1 1 0,31 14 0,-30-11 0,1-1 0,0-2 0,46 8 0,-2-1 0,94 39 0,-21-5 0,-121-43 0,0-1 0,1-1 0,44 2 0,166-7 0,-159-1 0,-56 2 0,0 1 0,1 1 0,28 8 0,-26-5 0,1-1 0,30 2 0,315-6 0,-176-3 0,-155 2 0,148-4 0,-152 1 0,1-2 0,71-18 0,-78 15 0,52-5 0,-51 9 0,46-12 0,4-6-1365,-58 17-5461</inkml:trace>
+  <inkml:trace contextRef="#ctx0" brushRef="#br0" timeOffset="2940.98">1 389 24575,'9'-138'0,"-1"12"0,-8 121 0,0-1 0,1 0 0,0 0 0,0 1 0,0-1 0,0 1 0,1-1 0,0 1 0,4-10 0,-4 12 0,0 0 0,1 0 0,-1 0 0,1 0 0,-1 1 0,1-1 0,0 1 0,0 0 0,0 0 0,0 0 0,0 0 0,0 1 0,1-1 0,-1 1 0,1 0 0,6-2 0,19-2 0,1 2 0,0 0 0,0 2 0,47 5 0,-19-1 0,0-3 0,79-9 0,118 1-192,-194 9-981,-33-1-5653</inkml:trace>
+</inkml:ink>
+</file>
+
+<file path=word/ink/ink15.xml><?xml version="1.0" encoding="utf-8"?>
+<inkml:ink xmlns:inkml="http://www.w3.org/2003/InkML">
+  <inkml:definitions>
+    <inkml:context xml:id="ctx0">
+      <inkml:inkSource xml:id="inkSrc0">
+        <inkml:traceFormat>
+          <inkml:channel name="X" type="integer" min="-2.14748E9" max="2.14748E9" units="cm"/>
+          <inkml:channel name="Y" type="integer" min="-2.14748E9" max="2.14748E9" units="cm"/>
+          <inkml:channel name="F" type="integer" max="32767" units="dev"/>
+        </inkml:traceFormat>
+        <inkml:channelProperties>
+          <inkml:channelProperty channel="X" name="resolution" value="1000" units="1/cm"/>
+          <inkml:channelProperty channel="Y" name="resolution" value="1000" units="1/cm"/>
+          <inkml:channelProperty channel="F" name="resolution" value="0" units="1/dev"/>
+        </inkml:channelProperties>
+      </inkml:inkSource>
+      <inkml:timestamp xml:id="ts0" timeString="2025-09-02T11:21:51.609"/>
+    </inkml:context>
+    <inkml:brush xml:id="br0">
+      <inkml:brushProperty name="width" value="0.05" units="cm"/>
+      <inkml:brushProperty name="height" value="0.05" units="cm"/>
+      <inkml:brushProperty name="color" value="#E71224"/>
+    </inkml:brush>
+  </inkml:definitions>
+  <inkml:trace contextRef="#ctx0" brushRef="#br0">5807 523 24515,'-2'20'0,"-5"1"0,-4-1 0,-4 1 0,-5-1 0,-5 0 0,-4 0 0,-4-1 0,-4 1 0,-5-1 0,-3 0 0,-5-1 0,-4 0 0,-4 0 0,-3-1 0,-4 0 0,-4-1 0,-3 0 0,-4 0 0,-3-2 0,-3 1 0,-4-2 0,-2 0 0,-3 0 0,-2-2 0,-3 1 0,-2-2 0,-3 0 0,-2-1 0,-1-1 0,-2-1 0,-2 0 0,-1-1 0,-1-1 0,-2 0 0,0-2 0,-1 0 0,0-1 0,-1-1 0,0 0 0,0-2 0,0 0 0,1-1 0,0-1 0,0 0 0,2-2 0,1 0 0,1-1 0,1-1 0,2 0 0,1-1 0,3-1 0,1-1 0,3 0 0,2-2 0,2 1 0,3-2 0,3 0 0,3 0 0,3-2 0,3 1 0,3-2 0,4 0 0,3 0 0,4-1 0,3 0 0,5-1 0,3 0 0,4 0 0,4-1 0,5 0 0,3-1 0,5 1 0,5-1 0,3 0 0,5 0 0,4-1 0,5 1 0,5-1 0,3 1 0,6-1 0,3 1 0,5 0 0,5-1 0,4 1 0,5 0 0,3 0 0,5 0 0,5 1 0,3 0 0,5 0 0,4 1 0,4 0 0,3 0 0,5 1 0,3 0 0,4 0 0,3 2 0,4-1 0,3 1 0,3 1 0,3 1 0,3 0 0,3 0 0,3 1 0,2 1 0,2 1 0,3 0 0,1 1 0,3 1 0,1 1 0,2 0 0,1 1 0,1 1 0,1 0 0,2 2 0,0 0 0,0 1 0,1 1 0,0 0 0,0 2 0,0 0 0,-1 1 0,0 1 0,-1 0 0,0 2 0,-2 0 0,-1 1 0,-1 1 0,-2 0 0,-2 1 0,-1 1 0,-2 1 0,-3 0 0,-2 1 0,-3 1 0,-2 1 0,-3 0 0,-2 0 0,-4 1 0,-3 1 0,-3 1 0,-4-1 0,-3 2 0,-4 0 0,-4 0 0,-3 1 0,-4 0 0,-4 0 0,-5 1 0,-3 0 0,-5 0 0,-4 1 0,-4 0 0,-4 0 0,-5 0 0,-5 1 0,-4-1 0,-4 0 0,-5 1 0</inkml:trace>
+</inkml:ink>
+</file>
+
+<file path=word/ink/ink16.xml><?xml version="1.0" encoding="utf-8"?>
+<inkml:ink xmlns:inkml="http://www.w3.org/2003/InkML">
+  <inkml:definitions>
+    <inkml:context xml:id="ctx0">
+      <inkml:inkSource xml:id="inkSrc0">
+        <inkml:traceFormat>
+          <inkml:channel name="X" type="integer" min="-2.14748E9" max="2.14748E9" units="cm"/>
+          <inkml:channel name="Y" type="integer" min="-2.14748E9" max="2.14748E9" units="cm"/>
+          <inkml:channel name="F" type="integer" max="32767" units="dev"/>
+        </inkml:traceFormat>
+        <inkml:channelProperties>
+          <inkml:channelProperty channel="X" name="resolution" value="1000" units="1/cm"/>
+          <inkml:channelProperty channel="Y" name="resolution" value="1000" units="1/cm"/>
+          <inkml:channelProperty channel="F" name="resolution" value="0" units="1/dev"/>
+        </inkml:channelProperties>
+      </inkml:inkSource>
+      <inkml:timestamp xml:id="ts0" timeString="2025-09-02T11:30:26.285"/>
+    </inkml:context>
+    <inkml:brush xml:id="br0">
+      <inkml:brushProperty name="width" value="0.05" units="cm"/>
+      <inkml:brushProperty name="height" value="0.05" units="cm"/>
+      <inkml:brushProperty name="color" value="#E71224"/>
+    </inkml:brush>
+  </inkml:definitions>
+  <inkml:trace contextRef="#ctx0" brushRef="#br0">1347 2740 24575,'-70'-1'0,"-96"3"0,132 1 0,0 1 0,-62 15 0,8 7 0,-125 53 0,165-56 0,0 2 0,1 1 0,-82 65 0,100-67 0,1 1 0,1 2 0,1 0 0,2 2 0,-40 62 0,34-43 0,4 1 0,1 1 0,-23 67 0,37-83 0,1 1 0,2 0 0,1 1 0,2-1 0,1 1 0,2 43 0,3-68 0,0 0 0,0 0 0,1-1 0,0 1 0,1 0 0,1-1 0,-1 1 0,2-1 0,-1 0 0,10 15 0,2-3 0,0-1 0,1-1 0,24 22 0,-39-40 0,176 163 0,-150-143 0,0-2 0,1 0 0,1-3 0,63 29 0,-44-27 0,2-2 0,0-2 0,58 9 0,-78-19 0,0-2 0,0-1 0,0-2 0,0-1 0,0-1 0,51-11 0,-42 4 0,0-3 0,-1-1 0,0-1 0,-2-3 0,1-1 0,-2-1 0,-1-3 0,0 0 0,-2-3 0,-1 0 0,-1-2 0,-1-2 0,-1 0 0,45-62 0,-34 33 0,36-69 0,-59 93 0,-1 0 0,-2-1 0,17-65 0,-25 61 0,-1 0 0,-2 0 0,-2-1 0,-5-40 0,2-2 0,3 59 0,-1-1 0,-1 0 0,-2 1 0,0-1 0,-1 1 0,-1 0 0,-9-23 0,1 14 0,-1 1 0,-35-58 0,42 79 0,-1-1 0,0 1 0,-1 0 0,0 1 0,0 0 0,-1 0 0,0 1 0,-1 0 0,1 1 0,-1 0 0,-13-5 0,-1 2-136,0 0-1,-1 1 1,-1 2-1,1 0 1,-1 2-1,0 1 1,0 1-1,-1 2 0,-27 1 1</inkml:trace>
+  <inkml:trace contextRef="#ctx0" brushRef="#br0" timeOffset="2898.78">1693 3727 24575,'0'27'0,"0"-23"0,0 1 0,1-1 0,-1 1 0,1-1 0,0 1 0,0-1 0,0 1 0,0-1 0,1 0 0,3 7 0,-1-5 0,1 0 0,0 0 0,0-1 0,0 1 0,12 8 0,19 13 0,1-1 0,66 34 0,90 28 0,-95-52 0,179 40 0,112-15 0,-261-51 0,223-11 0,125-56 0,-50-33 0,-285 58 0,-31 5 0,-2-6 0,111-48 0,194-118 0,9-37 0,-24-37 0,-159 79 0,178-137 0,5-32 0,-332 281 0,24-23 0,170-145 0,438-354 0,-412 357 0,23 27 0,-198 131 0,-71 44 0,2 3 0,89-41 0,502-217 0,-553 252 0,2 5 0,150-40 0,-158 61 0,46-14 0,-115 30 0,0 1 0,1 1 0,41 0 0,-62 4 0,156 0-1365</inkml:trace>
+  <inkml:trace contextRef="#ctx0" brushRef="#br0" timeOffset="5200.81">2077 5158 24575,'-6'-18'0,"-22"-29"0,-58-73 0,12 20 0,56 68 0,1-1 0,1 0 0,2-1 0,-13-47 0,-26-59 0,39 109 0,1-1 0,1-1 0,2 0 0,1-1 0,-6-47 0,8 34 0,-16-48 0,1 1 0,14 46 0,3-1 0,1 0 0,6-88 0,-1 133 0,0 0 0,0 0 0,0 0 0,1 0 0,-1 0 0,1 0 0,0 0 0,0 1 0,0-1 0,1 1 0,-1 0 0,1-1 0,0 1 0,0 0 0,0 1 0,0-1 0,0 0 0,7-3 0,2-1 0,0 0 0,1 1 0,0 0 0,17-5 0,7 0 0,1 2 0,1 1 0,57-3 0,118 7 0,-154 4 0,-49-1-73,0 0-1,0 0 0,11-4 0,-11 2-996,15-2-5756</inkml:trace>
+</inkml:ink>
+</file>
+
+<file path=word/ink/ink17.xml><?xml version="1.0" encoding="utf-8"?>
+<inkml:ink xmlns:inkml="http://www.w3.org/2003/InkML">
+  <inkml:definitions>
+    <inkml:context xml:id="ctx0">
+      <inkml:inkSource xml:id="inkSrc0">
+        <inkml:traceFormat>
+          <inkml:channel name="X" type="integer" min="-2.14748E9" max="2.14748E9" units="cm"/>
+          <inkml:channel name="Y" type="integer" min="-2.14748E9" max="2.14748E9" units="cm"/>
+          <inkml:channel name="F" type="integer" max="32767" units="dev"/>
+        </inkml:traceFormat>
+        <inkml:channelProperties>
+          <inkml:channelProperty channel="X" name="resolution" value="1000" units="1/cm"/>
+          <inkml:channelProperty channel="Y" name="resolution" value="1000" units="1/cm"/>
+          <inkml:channelProperty channel="F" name="resolution" value="0" units="1/dev"/>
+        </inkml:channelProperties>
+      </inkml:inkSource>
+      <inkml:timestamp xml:id="ts0" timeString="2025-09-02T11:30:22.528"/>
+    </inkml:context>
+    <inkml:brush xml:id="br0">
+      <inkml:brushProperty name="width" value="0.05" units="cm"/>
+      <inkml:brushProperty name="height" value="0.05" units="cm"/>
+      <inkml:brushProperty name="color" value="#E71224"/>
+    </inkml:brush>
+  </inkml:definitions>
+  <inkml:trace contextRef="#ctx0" brushRef="#br0">622 34 24575,'0'0'0,"-14"0"0,3 0 0,1 1 0,-1 1 0,0 0 0,0 0 0,0 1 0,1 1 0,0-1 0,0 2 0,0-1 0,-12 9 0,-10 8 0,-47 40 0,64-49 0,-26 22 0,2 2 0,-65 75 0,86-87 0,0 0 0,2 1 0,1 1 0,1 0 0,2 1 0,-17 49 0,15-26 0,3 1 0,2 0 0,2 1 0,2 0 0,3 53 0,4-42 0,3 1 0,3-1 0,27 108 0,-29-149 0,1 1 0,0-2 0,2 1 0,0-1 0,2 0 0,0-1 0,1-1 0,1 1 0,1-2 0,1 0 0,0-1 0,1 0 0,1-1 0,37 26 0,-29-26 0,2-2 0,-1 0 0,2-1 0,0-2 0,0-1 0,35 7 0,-10-6 0,-1-2 0,88 2 0,-86-10 0,0-2 0,0-3 0,-1-2 0,86-21 0,-97 15 0,0-2 0,-1-1 0,0-2 0,-2-2 0,0-2 0,39-28 0,-51 30 0,0-2 0,-2 0 0,-1-2 0,0 0 0,-2-2 0,21-29 0,-30 35 0,-1 0 0,-1-2 0,-1 1 0,0-1 0,-2 0 0,0-1 0,-2 0 0,0 0 0,4-40 0,-3-49 0,-5-1 0,-16-144 0,10 208 0,-21-93 0,20 123 0,0 0 0,-2 0 0,0 0 0,-1 1 0,-1 0 0,-1 0 0,-23-29 0,-16-8 0,-3 2 0,-72-55 0,112 96 0,2 4 0,0 0 0,0 1 0,-1 0 0,0 1 0,0 0 0,0 0 0,-1 1 0,1 1 0,-1 0 0,0 0 0,-19 0 0,-5 1 0,1 1 0,-61 7 0,71-2 111,0 1 0,-38 14-1,44-13-449,0 0-1,-1-1 1,0-1-1,-39 3 1,50-7-6487</inkml:trace>
 </inkml:ink>
 </file>
 

</xml_diff>

<commit_message>
fnalize day01 works with create multiple containers in same computer , and try to build different computers
</commit_message>
<xml_diff>
--- a/day01/JadeDay01.docx
+++ b/day01/JadeDay01.docx
@@ -217,7 +217,7 @@
           </mc:Choice>
           <mc:Fallback>
             <w:pict>
-              <v:shapetype w14:anchorId="3027F300" id="_x0000_t75" coordsize="21600,21600" o:spt="75" o:preferrelative="t" path="m@4@5l@4@11@9@11@9@5xe" filled="f" stroked="f">
+              <v:shapetype w14:anchorId="45D2501A" id="_x0000_t75" coordsize="21600,21600" o:spt="75" o:preferrelative="t" path="m@4@5l@4@11@9@11@9@5xe" filled="f" stroked="f">
                 <v:stroke joinstyle="miter"/>
                 <v:formulas>
                   <v:f eqn="if lineDrawn pixelLineWidth 0"/>
@@ -283,7 +283,7 @@
           </mc:Choice>
           <mc:Fallback>
             <w:pict>
-              <v:shape w14:anchorId="0435EDA8" id="Ink 5" o:spid="_x0000_s1026" type="#_x0000_t75" style="position:absolute;margin-left:66.25pt;margin-top:148.2pt;width:17.35pt;height:16.4pt;z-index:251663360;visibility:visible;mso-wrap-style:square;mso-wrap-distance-left:9pt;mso-wrap-distance-top:0;mso-wrap-distance-right:9pt;mso-wrap-distance-bottom:0;mso-position-horizontal:absolute;mso-position-horizontal-relative:text;mso-position-vertical:absolute;mso-position-vertical-relative:text" o:gfxdata="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">
+              <v:shape w14:anchorId="25C23259" id="Ink 5" o:spid="_x0000_s1026" type="#_x0000_t75" style="position:absolute;margin-left:66.25pt;margin-top:148.2pt;width:17.35pt;height:16.4pt;z-index:251663360;visibility:visible;mso-wrap-style:square;mso-wrap-distance-left:9pt;mso-wrap-distance-top:0;mso-wrap-distance-right:9pt;mso-wrap-distance-bottom:0;mso-position-horizontal:absolute;mso-position-horizontal-relative:text;mso-position-vertical:absolute;mso-position-vertical-relative:text" o:gfxdata="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">
                 <v:imagedata r:id="rId9" o:title=""/>
               </v:shape>
             </w:pict>
@@ -336,7 +336,7 @@
           </mc:Choice>
           <mc:Fallback>
             <w:pict>
-              <v:shape w14:anchorId="64DE61C8" id="Ink 4" o:spid="_x0000_s1026" type="#_x0000_t75" style="position:absolute;margin-left:38.25pt;margin-top:148.85pt;width:41.4pt;height:165.4pt;z-index:251662336;visibility:visible;mso-wrap-style:square;mso-width-percent:0;mso-height-percent:0;mso-wrap-distance-left:9pt;mso-wrap-distance-top:0;mso-wrap-distance-right:9pt;mso-wrap-distance-bottom:0;mso-position-horizontal:absolute;mso-position-horizontal-relative:text;mso-position-vertical:absolute;mso-position-vertical-relative:text;mso-width-percent:0;mso-height-percent:0;mso-width-relative:margin;mso-height-relative:margin" o:gfxdata="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">
+              <v:shape w14:anchorId="5B68DF4E" id="Ink 4" o:spid="_x0000_s1026" type="#_x0000_t75" style="position:absolute;margin-left:38.25pt;margin-top:148.85pt;width:41.4pt;height:165.4pt;z-index:251662336;visibility:visible;mso-wrap-style:square;mso-width-percent:0;mso-height-percent:0;mso-wrap-distance-left:9pt;mso-wrap-distance-top:0;mso-wrap-distance-right:9pt;mso-wrap-distance-bottom:0;mso-position-horizontal:absolute;mso-position-horizontal-relative:text;mso-position-vertical:absolute;mso-position-vertical-relative:text;mso-width-percent:0;mso-height-percent:0;mso-width-relative:margin;mso-height-relative:margin" o:gfxdata="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">
                 <v:imagedata r:id="rId11" o:title=""/>
               </v:shape>
             </w:pict>
@@ -389,7 +389,7 @@
           </mc:Choice>
           <mc:Fallback>
             <w:pict>
-              <v:shape w14:anchorId="5EBE0305" id="Ink 2" o:spid="_x0000_s1026" type="#_x0000_t75" style="position:absolute;margin-left:11.7pt;margin-top:63.8pt;width:137.2pt;height:83.1pt;rotation:-718077fd;z-index:251660288;visibility:visible;mso-wrap-style:square;mso-width-percent:0;mso-height-percent:0;mso-wrap-distance-left:9pt;mso-wrap-distance-top:0;mso-wrap-distance-right:9pt;mso-wrap-distance-bottom:0;mso-position-horizontal:absolute;mso-position-horizontal-relative:text;mso-position-vertical:absolute;mso-position-vertical-relative:text;mso-width-percent:0;mso-height-percent:0;mso-width-relative:margin;mso-height-relative:margin" o:gfxdata="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">
+              <v:shape w14:anchorId="3E10981A" id="Ink 2" o:spid="_x0000_s1026" type="#_x0000_t75" style="position:absolute;margin-left:11.7pt;margin-top:63.8pt;width:137.2pt;height:83.1pt;rotation:-718077fd;z-index:251660288;visibility:visible;mso-wrap-style:square;mso-width-percent:0;mso-height-percent:0;mso-wrap-distance-left:9pt;mso-wrap-distance-top:0;mso-wrap-distance-right:9pt;mso-wrap-distance-bottom:0;mso-position-horizontal:absolute;mso-position-horizontal-relative:text;mso-position-vertical:absolute;mso-position-vertical-relative:text;mso-width-percent:0;mso-height-percent:0;mso-width-relative:margin;mso-height-relative:margin" o:gfxdata="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">
                 <v:imagedata r:id="rId13" o:title=""/>
               </v:shape>
             </w:pict>
@@ -695,7 +695,7 @@
           </mc:Choice>
           <mc:Fallback>
             <w:pict>
-              <v:shape w14:anchorId="25EDF5D8" id="Ink 11" o:spid="_x0000_s1026" type="#_x0000_t75" style="position:absolute;margin-left:224.25pt;margin-top:57.25pt;width:40.1pt;height:90pt;z-index:251669504;visibility:visible;mso-wrap-style:square;mso-wrap-distance-left:9pt;mso-wrap-distance-top:0;mso-wrap-distance-right:9pt;mso-wrap-distance-bottom:0;mso-position-horizontal:absolute;mso-position-horizontal-relative:text;mso-position-vertical:absolute;mso-position-vertical-relative:text" o:gfxdata="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">
+              <v:shape w14:anchorId="7B6813F2" id="Ink 11" o:spid="_x0000_s1026" type="#_x0000_t75" style="position:absolute;margin-left:224.25pt;margin-top:57.25pt;width:40.1pt;height:90pt;z-index:251669504;visibility:visible;mso-wrap-style:square;mso-wrap-distance-left:9pt;mso-wrap-distance-top:0;mso-wrap-distance-right:9pt;mso-wrap-distance-bottom:0;mso-position-horizontal:absolute;mso-position-horizontal-relative:text;mso-position-vertical:absolute;mso-position-vertical-relative:text" o:gfxdata="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">
                 <v:imagedata r:id="rId15" o:title=""/>
               </v:shape>
             </w:pict>
@@ -740,7 +740,7 @@
           </mc:Choice>
           <mc:Fallback>
             <w:pict>
-              <v:shape w14:anchorId="3FA9B26C" id="Ink 7" o:spid="_x0000_s1026" type="#_x0000_t75" style="position:absolute;margin-left:137.75pt;margin-top:58.95pt;width:80.2pt;height:25.5pt;z-index:251665408;visibility:visible;mso-wrap-style:square;mso-wrap-distance-left:9pt;mso-wrap-distance-top:0;mso-wrap-distance-right:9pt;mso-wrap-distance-bottom:0;mso-position-horizontal:absolute;mso-position-horizontal-relative:text;mso-position-vertical:absolute;mso-position-vertical-relative:text" o:gfxdata="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">
+              <v:shape w14:anchorId="69C8E764" id="Ink 7" o:spid="_x0000_s1026" type="#_x0000_t75" style="position:absolute;margin-left:137.75pt;margin-top:58.95pt;width:80.2pt;height:25.5pt;z-index:251665408;visibility:visible;mso-wrap-style:square;mso-wrap-distance-left:9pt;mso-wrap-distance-top:0;mso-wrap-distance-right:9pt;mso-wrap-distance-bottom:0;mso-position-horizontal:absolute;mso-position-horizontal-relative:text;mso-position-vertical:absolute;mso-position-vertical-relative:text" o:gfxdata="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">
                 <v:imagedata r:id="rId17" o:title=""/>
               </v:shape>
             </w:pict>
@@ -836,7 +836,7 @@
           </mc:Choice>
           <mc:Fallback>
             <w:pict>
-              <v:shape w14:anchorId="532DF2CC" id="Ink 14" o:spid="_x0000_s1026" type="#_x0000_t75" style="position:absolute;margin-left:31.45pt;margin-top:115.1pt;width:114.3pt;height:22.35pt;rotation:-892865fd;z-index:251671552;visibility:visible;mso-wrap-style:square;mso-width-percent:0;mso-height-percent:0;mso-wrap-distance-left:9pt;mso-wrap-distance-top:0;mso-wrap-distance-right:9pt;mso-wrap-distance-bottom:0;mso-position-horizontal:absolute;mso-position-horizontal-relative:text;mso-position-vertical:absolute;mso-position-vertical-relative:text;mso-width-percent:0;mso-height-percent:0;mso-width-relative:margin;mso-height-relative:margin" o:gfxdata="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">
+              <v:shape w14:anchorId="75DA9574" id="Ink 14" o:spid="_x0000_s1026" type="#_x0000_t75" style="position:absolute;margin-left:31.45pt;margin-top:115.1pt;width:114.3pt;height:22.35pt;rotation:-892865fd;z-index:251671552;visibility:visible;mso-wrap-style:square;mso-width-percent:0;mso-height-percent:0;mso-wrap-distance-left:9pt;mso-wrap-distance-top:0;mso-wrap-distance-right:9pt;mso-wrap-distance-bottom:0;mso-position-horizontal:absolute;mso-position-horizontal-relative:text;mso-position-vertical:absolute;mso-position-vertical-relative:text;mso-width-percent:0;mso-height-percent:0;mso-width-relative:margin;mso-height-relative:margin" o:gfxdata="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">
                 <v:imagedata r:id="rId20" o:title=""/>
               </v:shape>
             </w:pict>
@@ -944,7 +944,7 @@
           </mc:Choice>
           <mc:Fallback>
             <w:pict>
-              <v:shape w14:anchorId="723B4C0E" id="Ink 19" o:spid="_x0000_s1026" type="#_x0000_t75" style="position:absolute;margin-left:51.6pt;margin-top:143.1pt;width:88.6pt;height:32.65pt;z-index:251674624;visibility:visible;mso-wrap-style:square;mso-wrap-distance-left:9pt;mso-wrap-distance-top:0;mso-wrap-distance-right:9pt;mso-wrap-distance-bottom:0;mso-position-horizontal:absolute;mso-position-horizontal-relative:text;mso-position-vertical:absolute;mso-position-vertical-relative:text" o:gfxdata="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">
+              <v:shape w14:anchorId="2CFFF87B" id="Ink 19" o:spid="_x0000_s1026" type="#_x0000_t75" style="position:absolute;margin-left:51.6pt;margin-top:143.1pt;width:88.6pt;height:32.65pt;z-index:251674624;visibility:visible;mso-wrap-style:square;mso-wrap-distance-left:9pt;mso-wrap-distance-top:0;mso-wrap-distance-right:9pt;mso-wrap-distance-bottom:0;mso-position-horizontal:absolute;mso-position-horizontal-relative:text;mso-position-vertical:absolute;mso-position-vertical-relative:text" o:gfxdata="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">
                 <v:imagedata r:id="rId23" o:title=""/>
               </v:shape>
             </w:pict>
@@ -989,7 +989,7 @@
           </mc:Choice>
           <mc:Fallback>
             <w:pict>
-              <v:shape w14:anchorId="6320E7CD" id="Ink 17" o:spid="_x0000_s1026" type="#_x0000_t75" style="position:absolute;margin-left:93.3pt;margin-top:175.25pt;width:1.45pt;height:1.45pt;z-index:251672576;visibility:visible;mso-wrap-style:square;mso-wrap-distance-left:9pt;mso-wrap-distance-top:0;mso-wrap-distance-right:9pt;mso-wrap-distance-bottom:0;mso-position-horizontal:absolute;mso-position-horizontal-relative:text;mso-position-vertical:absolute;mso-position-vertical-relative:text" o:gfxdata="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">
+              <v:shape w14:anchorId="3A895A6C" id="Ink 17" o:spid="_x0000_s1026" type="#_x0000_t75" style="position:absolute;margin-left:93.3pt;margin-top:175.25pt;width:1.45pt;height:1.45pt;z-index:251672576;visibility:visible;mso-wrap-style:square;mso-wrap-distance-left:9pt;mso-wrap-distance-top:0;mso-wrap-distance-right:9pt;mso-wrap-distance-bottom:0;mso-position-horizontal:absolute;mso-position-horizontal-relative:text;mso-position-vertical:absolute;mso-position-vertical-relative:text" o:gfxdata="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">
                 <v:imagedata r:id="rId7" o:title=""/>
               </v:shape>
             </w:pict>
@@ -1137,7 +1137,7 @@
           </mc:Choice>
           <mc:Fallback>
             <w:pict>
-              <v:shapetype w14:anchorId="7F16B559" id="_x0000_t32" coordsize="21600,21600" o:spt="32" o:oned="t" path="m,l21600,21600e" filled="f">
+              <v:shapetype w14:anchorId="4EA5615F" id="_x0000_t32" coordsize="21600,21600" o:spt="32" o:oned="t" path="m,l21600,21600e" filled="f">
                 <v:path arrowok="t" fillok="f" o:connecttype="none"/>
                 <o:lock v:ext="edit" shapetype="t"/>
               </v:shapetype>
@@ -1219,7 +1219,7 @@
           </mc:Choice>
           <mc:Fallback>
             <w:pict>
-              <v:oval w14:anchorId="41EFAE47" id="Oval 21" o:spid="_x0000_s1026" style="position:absolute;margin-left:-6.5pt;margin-top:16.2pt;width:110pt;height:35pt;z-index:251676672;visibility:visible;mso-wrap-style:square;mso-wrap-distance-left:9pt;mso-wrap-distance-top:0;mso-wrap-distance-right:9pt;mso-wrap-distance-bottom:0;mso-position-horizontal:absolute;mso-position-horizontal-relative:text;mso-position-vertical:absolute;mso-position-vertical-relative:text;v-text-anchor:middle" o:gfxdata="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" filled="f" strokecolor="#196b24 [3206]"/>
+              <v:oval w14:anchorId="03F19B77" id="Oval 21" o:spid="_x0000_s1026" style="position:absolute;margin-left:-6.5pt;margin-top:16.2pt;width:110pt;height:35pt;z-index:251676672;visibility:visible;mso-wrap-style:square;mso-wrap-distance-left:9pt;mso-wrap-distance-top:0;mso-wrap-distance-right:9pt;mso-wrap-distance-bottom:0;mso-position-horizontal:absolute;mso-position-horizontal-relative:text;mso-position-vertical:absolute;mso-position-vertical-relative:text;v-text-anchor:middle" o:gfxdata="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" filled="f" strokecolor="#196b24 [3206]"/>
             </w:pict>
           </mc:Fallback>
         </mc:AlternateContent>
@@ -1285,7 +1285,7 @@
           </mc:Choice>
           <mc:Fallback>
             <w:pict>
-              <v:shape w14:anchorId="7872A720" id="Straight Arrow Connector 23" o:spid="_x0000_s1026" type="#_x0000_t32" style="position:absolute;margin-left:47.5pt;margin-top:12.25pt;width:121pt;height:51.5pt;flip:y;z-index:251678720;visibility:visible;mso-wrap-style:square;mso-wrap-distance-left:9pt;mso-wrap-distance-top:0;mso-wrap-distance-right:9pt;mso-wrap-distance-bottom:0;mso-position-horizontal:absolute;mso-position-horizontal-relative:text;mso-position-vertical:absolute;mso-position-vertical-relative:text" o:gfxdata="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" strokecolor="#156082 [3204]" strokeweight=".5pt">
+              <v:shape w14:anchorId="06BF0119" id="Straight Arrow Connector 23" o:spid="_x0000_s1026" type="#_x0000_t32" style="position:absolute;margin-left:47.5pt;margin-top:12.25pt;width:121pt;height:51.5pt;flip:y;z-index:251678720;visibility:visible;mso-wrap-style:square;mso-wrap-distance-left:9pt;mso-wrap-distance-top:0;mso-wrap-distance-right:9pt;mso-wrap-distance-bottom:0;mso-position-horizontal:absolute;mso-position-horizontal-relative:text;mso-position-vertical:absolute;mso-position-vertical-relative:text" o:gfxdata="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" strokecolor="#156082 [3204]" strokeweight=".5pt">
                 <v:stroke endarrow="block" joinstyle="miter"/>
               </v:shape>
             </w:pict>
@@ -1398,7 +1398,7 @@
           </mc:Choice>
           <mc:Fallback>
             <w:pict>
-              <v:shape w14:anchorId="3E3B3B41" id="Ink 28" o:spid="_x0000_s1026" type="#_x0000_t75" style="position:absolute;margin-left:120.2pt;margin-top:25.3pt;width:108.65pt;height:84.55pt;z-index:251682816;visibility:visible;mso-wrap-style:square;mso-wrap-distance-left:9pt;mso-wrap-distance-top:0;mso-wrap-distance-right:9pt;mso-wrap-distance-bottom:0;mso-position-horizontal:absolute;mso-position-horizontal-relative:text;mso-position-vertical:absolute;mso-position-vertical-relative:text" o:gfxdata="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">
+              <v:shape w14:anchorId="3E75E479" id="Ink 28" o:spid="_x0000_s1026" type="#_x0000_t75" style="position:absolute;margin-left:120.2pt;margin-top:25.3pt;width:108.65pt;height:84.55pt;z-index:251682816;visibility:visible;mso-wrap-style:square;mso-wrap-distance-left:9pt;mso-wrap-distance-top:0;mso-wrap-distance-right:9pt;mso-wrap-distance-bottom:0;mso-position-horizontal:absolute;mso-position-horizontal-relative:text;mso-position-vertical:absolute;mso-position-vertical-relative:text" o:gfxdata="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">
                 <v:imagedata r:id="rId28" o:title=""/>
               </v:shape>
             </w:pict>
@@ -1443,7 +1443,7 @@
           </mc:Choice>
           <mc:Fallback>
             <w:pict>
-              <v:shape w14:anchorId="75ED888D" id="Ink 25" o:spid="_x0000_s1026" type="#_x0000_t75" style="position:absolute;margin-left:29.8pt;margin-top:70.3pt;width:86.9pt;height:30.75pt;z-index:251679744;visibility:visible;mso-wrap-style:square;mso-wrap-distance-left:9pt;mso-wrap-distance-top:0;mso-wrap-distance-right:9pt;mso-wrap-distance-bottom:0;mso-position-horizontal:absolute;mso-position-horizontal-relative:text;mso-position-vertical:absolute;mso-position-vertical-relative:text" o:gfxdata="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">
+              <v:shape w14:anchorId="3716B230" id="Ink 25" o:spid="_x0000_s1026" type="#_x0000_t75" style="position:absolute;margin-left:29.8pt;margin-top:70.3pt;width:86.9pt;height:30.75pt;z-index:251679744;visibility:visible;mso-wrap-style:square;mso-wrap-distance-left:9pt;mso-wrap-distance-top:0;mso-wrap-distance-right:9pt;mso-wrap-distance-bottom:0;mso-position-horizontal:absolute;mso-position-horizontal-relative:text;mso-position-vertical:absolute;mso-position-vertical-relative:text" o:gfxdata="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">
                 <v:imagedata r:id="rId30" o:title=""/>
               </v:shape>
             </w:pict>
@@ -1637,7 +1637,7 @@
           </mc:Choice>
           <mc:Fallback>
             <w:pict>
-              <v:shape w14:anchorId="5D80B2F7" id="Ink 40" o:spid="_x0000_s1026" type="#_x0000_t75" style="position:absolute;margin-left:83.2pt;margin-top:155pt;width:52.5pt;height:42.45pt;z-index:251697152;visibility:visible;mso-wrap-style:square;mso-wrap-distance-left:9pt;mso-wrap-distance-top:0;mso-wrap-distance-right:9pt;mso-wrap-distance-bottom:0;mso-position-horizontal:absolute;mso-position-horizontal-relative:text;mso-position-vertical:absolute;mso-position-vertical-relative:text" o:gfxdata="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">
+              <v:shape w14:anchorId="1F3ADAFD" id="Ink 40" o:spid="_x0000_s1026" type="#_x0000_t75" style="position:absolute;margin-left:83.2pt;margin-top:155pt;width:52.5pt;height:42.45pt;z-index:251697152;visibility:visible;mso-wrap-style:square;mso-wrap-distance-left:9pt;mso-wrap-distance-top:0;mso-wrap-distance-right:9pt;mso-wrap-distance-bottom:0;mso-position-horizontal:absolute;mso-position-horizontal-relative:text;mso-position-vertical:absolute;mso-position-vertical-relative:text" o:gfxdata="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">
                 <v:imagedata r:id="rId33" o:title=""/>
               </v:shape>
             </w:pict>
@@ -1682,7 +1682,7 @@
           </mc:Choice>
           <mc:Fallback>
             <w:pict>
-              <v:shape w14:anchorId="6A1DD12B" id="Ink 36" o:spid="_x0000_s1026" type="#_x0000_t75" style="position:absolute;margin-left:60.6pt;margin-top:131.95pt;width:58.2pt;height:21.55pt;z-index:251693056;visibility:visible;mso-wrap-style:square;mso-wrap-distance-left:9pt;mso-wrap-distance-top:0;mso-wrap-distance-right:9pt;mso-wrap-distance-bottom:0;mso-position-horizontal:absolute;mso-position-horizontal-relative:text;mso-position-vertical:absolute;mso-position-vertical-relative:text" o:gfxdata="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">
+              <v:shape w14:anchorId="023D3108" id="Ink 36" o:spid="_x0000_s1026" type="#_x0000_t75" style="position:absolute;margin-left:60.6pt;margin-top:131.95pt;width:58.2pt;height:21.55pt;z-index:251693056;visibility:visible;mso-wrap-style:square;mso-wrap-distance-left:9pt;mso-wrap-distance-top:0;mso-wrap-distance-right:9pt;mso-wrap-distance-bottom:0;mso-position-horizontal:absolute;mso-position-horizontal-relative:text;mso-position-vertical:absolute;mso-position-vertical-relative:text" o:gfxdata="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">
                 <v:imagedata r:id="rId35" o:title=""/>
               </v:shape>
             </w:pict>
@@ -1727,7 +1727,7 @@
           </mc:Choice>
           <mc:Fallback>
             <w:pict>
-              <v:shape w14:anchorId="1E317B83" id="Ink 33" o:spid="_x0000_s1026" type="#_x0000_t75" style="position:absolute;margin-left:215.25pt;margin-top:101.5pt;width:121.9pt;height:33.45pt;z-index:251689984;visibility:visible;mso-wrap-style:square;mso-wrap-distance-left:9pt;mso-wrap-distance-top:0;mso-wrap-distance-right:9pt;mso-wrap-distance-bottom:0;mso-position-horizontal:absolute;mso-position-horizontal-relative:text;mso-position-vertical:absolute;mso-position-vertical-relative:text" o:gfxdata="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">
+              <v:shape w14:anchorId="57428C6C" id="Ink 33" o:spid="_x0000_s1026" type="#_x0000_t75" style="position:absolute;margin-left:215.25pt;margin-top:101.5pt;width:121.9pt;height:33.45pt;z-index:251689984;visibility:visible;mso-wrap-style:square;mso-wrap-distance-left:9pt;mso-wrap-distance-top:0;mso-wrap-distance-right:9pt;mso-wrap-distance-bottom:0;mso-position-horizontal:absolute;mso-position-horizontal-relative:text;mso-position-vertical:absolute;mso-position-vertical-relative:text" o:gfxdata="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">
                 <v:imagedata r:id="rId37" o:title=""/>
               </v:shape>
             </w:pict>
@@ -1778,7 +1778,7 @@
           </mc:Choice>
           <mc:Fallback>
             <w:pict>
-              <v:shape w14:anchorId="2159E442" id="Ink 30" o:spid="_x0000_s1026" type="#_x0000_t75" style="position:absolute;margin-left:52.6pt;margin-top:82.4pt;width:165.95pt;height:31pt;z-index:251686912;visibility:visible;mso-wrap-style:square;mso-width-percent:0;mso-height-percent:0;mso-wrap-distance-left:9pt;mso-wrap-distance-top:0;mso-wrap-distance-right:9pt;mso-wrap-distance-bottom:0;mso-position-horizontal:absolute;mso-position-horizontal-relative:text;mso-position-vertical:absolute;mso-position-vertical-relative:text;mso-width-percent:0;mso-height-percent:0;mso-width-relative:margin;mso-height-relative:margin" o:gfxdata="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">
+              <v:shape w14:anchorId="45EDEF58" id="Ink 30" o:spid="_x0000_s1026" type="#_x0000_t75" style="position:absolute;margin-left:52.6pt;margin-top:82.4pt;width:165.95pt;height:31pt;z-index:251686912;visibility:visible;mso-wrap-style:square;mso-width-percent:0;mso-height-percent:0;mso-wrap-distance-left:9pt;mso-wrap-distance-top:0;mso-wrap-distance-right:9pt;mso-wrap-distance-bottom:0;mso-position-horizontal:absolute;mso-position-horizontal-relative:text;mso-position-vertical:absolute;mso-position-vertical-relative:text;mso-width-percent:0;mso-height-percent:0;mso-width-relative:margin;mso-height-relative:margin" o:gfxdata="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">
                 <v:imagedata r:id="rId39" o:title=""/>
               </v:shape>
             </w:pict>
@@ -2051,7 +2051,7 @@
           </mc:Choice>
           <mc:Fallback>
             <w:pict>
-              <v:shape w14:anchorId="1A4B1598" id="Ink 46" o:spid="_x0000_s1026" type="#_x0000_t75" style="position:absolute;margin-left:-7.45pt;margin-top:49.35pt;width:316.65pt;height:147.6pt;z-index:251703296;visibility:visible;mso-wrap-style:square;mso-wrap-distance-left:9pt;mso-wrap-distance-top:0;mso-wrap-distance-right:9pt;mso-wrap-distance-bottom:0;mso-position-horizontal:absolute;mso-position-horizontal-relative:text;mso-position-vertical:absolute;mso-position-vertical-relative:text" o:gfxdata="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">
+              <v:shape w14:anchorId="41D5317F" id="Ink 46" o:spid="_x0000_s1026" type="#_x0000_t75" style="position:absolute;margin-left:-7.45pt;margin-top:49.35pt;width:316.65pt;height:147.6pt;z-index:251703296;visibility:visible;mso-wrap-style:square;mso-wrap-distance-left:9pt;mso-wrap-distance-top:0;mso-wrap-distance-right:9pt;mso-wrap-distance-bottom:0;mso-position-horizontal:absolute;mso-position-horizontal-relative:text;mso-position-vertical:absolute;mso-position-vertical-relative:text" o:gfxdata="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">
                 <v:imagedata r:id="rId42" o:title=""/>
               </v:shape>
             </w:pict>
@@ -2096,7 +2096,7 @@
           </mc:Choice>
           <mc:Fallback>
             <w:pict>
-              <v:shape w14:anchorId="23841C5F" id="Ink 41" o:spid="_x0000_s1026" type="#_x0000_t75" style="position:absolute;margin-left:309.5pt;margin-top:17.35pt;width:49.8pt;height:50.8pt;z-index:251698176;visibility:visible;mso-wrap-style:square;mso-wrap-distance-left:9pt;mso-wrap-distance-top:0;mso-wrap-distance-right:9pt;mso-wrap-distance-bottom:0;mso-position-horizontal:absolute;mso-position-horizontal-relative:text;mso-position-vertical:absolute;mso-position-vertical-relative:text" o:gfxdata="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">
+              <v:shape w14:anchorId="1506607D" id="Ink 41" o:spid="_x0000_s1026" type="#_x0000_t75" style="position:absolute;margin-left:309.5pt;margin-top:17.35pt;width:49.8pt;height:50.8pt;z-index:251698176;visibility:visible;mso-wrap-style:square;mso-wrap-distance-left:9pt;mso-wrap-distance-top:0;mso-wrap-distance-right:9pt;mso-wrap-distance-bottom:0;mso-position-horizontal:absolute;mso-position-horizontal-relative:text;mso-position-vertical:absolute;mso-position-vertical-relative:text" o:gfxdata="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">
                 <v:imagedata r:id="rId44" o:title=""/>
               </v:shape>
             </w:pict>
@@ -2370,7 +2370,583 @@
         <w:t>But also we can give any name what we want</w:t>
       </w:r>
     </w:p>
+    <w:p>
+      <w:pPr>
+        <w:rPr>
+          <w:color w:val="156082" w:themeColor="accent1"/>
+        </w:rPr>
+      </w:pPr>
+      <w:r>
+        <w:rPr>
+          <w:noProof/>
+          <w:color w:val="156082" w:themeColor="accent1"/>
+        </w:rPr>
+        <mc:AlternateContent>
+          <mc:Choice Requires="wps">
+            <w:drawing>
+              <wp:anchor distT="45720" distB="45720" distL="114300" distR="114300" simplePos="0" relativeHeight="251707392" behindDoc="0" locked="0" layoutInCell="1" allowOverlap="1" wp14:anchorId="2CD1E882" wp14:editId="3B3AB682">
+                <wp:simplePos x="0" y="0"/>
+                <wp:positionH relativeFrom="column">
+                  <wp:posOffset>4083050</wp:posOffset>
+                </wp:positionH>
+                <wp:positionV relativeFrom="paragraph">
+                  <wp:posOffset>687070</wp:posOffset>
+                </wp:positionV>
+                <wp:extent cx="1465580" cy="1473200"/>
+                <wp:effectExtent l="0" t="0" r="20320" b="12700"/>
+                <wp:wrapSquare wrapText="bothSides"/>
+                <wp:docPr id="2109381746" name="Text Box 2"/>
+                <wp:cNvGraphicFramePr>
+                  <a:graphicFrameLocks xmlns:a="http://schemas.openxmlformats.org/drawingml/2006/main"/>
+                </wp:cNvGraphicFramePr>
+                <a:graphic xmlns:a="http://schemas.openxmlformats.org/drawingml/2006/main">
+                  <a:graphicData uri="http://schemas.microsoft.com/office/word/2010/wordprocessingShape">
+                    <wps:wsp>
+                      <wps:cNvSpPr txBox="1">
+                        <a:spLocks noChangeArrowheads="1"/>
+                      </wps:cNvSpPr>
+                      <wps:spPr bwMode="auto">
+                        <a:xfrm>
+                          <a:off x="0" y="0"/>
+                          <a:ext cx="1465580" cy="1473200"/>
+                        </a:xfrm>
+                        <a:prstGeom prst="rect">
+                          <a:avLst/>
+                        </a:prstGeom>
+                        <a:solidFill>
+                          <a:srgbClr val="FFFFFF"/>
+                        </a:solidFill>
+                        <a:ln w="9525">
+                          <a:solidFill>
+                            <a:srgbClr val="000000"/>
+                          </a:solidFill>
+                          <a:miter lim="800000"/>
+                          <a:headEnd/>
+                          <a:tailEnd/>
+                        </a:ln>
+                      </wps:spPr>
+                      <wps:txbx>
+                        <w:txbxContent>
+                          <w:p>
+                            <w:r>
+                              <w:t xml:space="preserve">Host and port can be skipped if the Main Container is on </w:t>
+                            </w:r>
+                            <w:r>
+                              <w:rPr>
+                                <w:b/>
+                                <w:bCs/>
+                              </w:rPr>
+                              <w:t>localhost</w:t>
+                            </w:r>
+                            <w:r>
+                              <w:t xml:space="preserve"> and </w:t>
+                            </w:r>
+                            <w:r>
+                              <w:rPr>
+                                <w:b/>
+                                <w:bCs/>
+                              </w:rPr>
+                              <w:t>default port 1099</w:t>
+                            </w:r>
+                            <w:r>
+                              <w:t>.</w:t>
+                            </w:r>
+                          </w:p>
+                        </w:txbxContent>
+                      </wps:txbx>
+                      <wps:bodyPr rot="0" vert="horz" wrap="square" lIns="91440" tIns="45720" rIns="91440" bIns="45720" anchor="t" anchorCtr="0">
+                        <a:noAutofit/>
+                      </wps:bodyPr>
+                    </wps:wsp>
+                  </a:graphicData>
+                </a:graphic>
+                <wp14:sizeRelH relativeFrom="margin">
+                  <wp14:pctWidth>0</wp14:pctWidth>
+                </wp14:sizeRelH>
+                <wp14:sizeRelV relativeFrom="margin">
+                  <wp14:pctHeight>0</wp14:pctHeight>
+                </wp14:sizeRelV>
+              </wp:anchor>
+            </w:drawing>
+          </mc:Choice>
+          <mc:Fallback>
+            <w:pict>
+              <v:shape w14:anchorId="2CD1E882" id="_x0000_s1028" type="#_x0000_t202" style="position:absolute;margin-left:321.5pt;margin-top:54.1pt;width:115.4pt;height:116pt;z-index:251707392;visibility:visible;mso-wrap-style:square;mso-width-percent:0;mso-height-percent:0;mso-wrap-distance-left:9pt;mso-wrap-distance-top:3.6pt;mso-wrap-distance-right:9pt;mso-wrap-distance-bottom:3.6pt;mso-position-horizontal:absolute;mso-position-horizontal-relative:text;mso-position-vertical:absolute;mso-position-vertical-relative:text;mso-width-percent:0;mso-height-percent:0;mso-width-relative:margin;mso-height-relative:margin;v-text-anchor:top" o:gfxdata="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">
+                <v:textbox>
+                  <w:txbxContent>
+                    <w:p>
+                      <w:r>
+                        <w:t xml:space="preserve">Host and port can be skipped if the Main Container is on </w:t>
+                      </w:r>
+                      <w:r>
+                        <w:rPr>
+                          <w:b/>
+                          <w:bCs/>
+                        </w:rPr>
+                        <w:t>localhost</w:t>
+                      </w:r>
+                      <w:r>
+                        <w:t xml:space="preserve"> and </w:t>
+                      </w:r>
+                      <w:r>
+                        <w:rPr>
+                          <w:b/>
+                          <w:bCs/>
+                        </w:rPr>
+                        <w:t>default port 1099</w:t>
+                      </w:r>
+                      <w:r>
+                        <w:t>.</w:t>
+                      </w:r>
+                    </w:p>
+                  </w:txbxContent>
+                </v:textbox>
+                <w10:wrap type="square"/>
+              </v:shape>
+            </w:pict>
+          </mc:Fallback>
+        </mc:AlternateContent>
+      </w:r>
+      <w:r>
+        <w:rPr>
+          <w:color w:val="156082" w:themeColor="accent1"/>
+        </w:rPr>
+        <w:t>java -cp lib\jade.jar;classes jade.Boot -container -container-name mycontainer</w:t>
+      </w:r>
+    </w:p>
+    <w:p>
+      <w:pPr>
+        <w:pBdr>
+          <w:bottom w:val="single" w:sz="6" w:space="1" w:color="auto"/>
+        </w:pBdr>
+      </w:pPr>
+      <w:r>
+        <w:rPr>
+          <w:noProof/>
+        </w:rPr>
+        <mc:AlternateContent>
+          <mc:Choice Requires="wpi">
+            <w:drawing>
+              <wp:anchor distT="0" distB="0" distL="114300" distR="114300" simplePos="0" relativeHeight="251705344" behindDoc="0" locked="0" layoutInCell="1" allowOverlap="1" wp14:anchorId="13ED7189" wp14:editId="13556E5D">
+                <wp:simplePos x="0" y="0"/>
+                <wp:positionH relativeFrom="column">
+                  <wp:posOffset>231650</wp:posOffset>
+                </wp:positionH>
+                <wp:positionV relativeFrom="paragraph">
+                  <wp:posOffset>1362125</wp:posOffset>
+                </wp:positionV>
+                <wp:extent cx="1028880" cy="358560"/>
+                <wp:effectExtent l="57150" t="57150" r="19050" b="41910"/>
+                <wp:wrapNone/>
+                <wp:docPr id="1008359915" name="Ink 48"/>
+                <wp:cNvGraphicFramePr/>
+                <a:graphic xmlns:a="http://schemas.openxmlformats.org/drawingml/2006/main">
+                  <a:graphicData uri="http://schemas.microsoft.com/office/word/2010/wordprocessingInk">
+                    <w14:contentPart bwMode="auto" r:id="rId46">
+                      <w14:nvContentPartPr>
+                        <w14:cNvContentPartPr/>
+                      </w14:nvContentPartPr>
+                      <w14:xfrm>
+                        <a:off x="0" y="0"/>
+                        <a:ext cx="1028880" cy="358560"/>
+                      </w14:xfrm>
+                    </w14:contentPart>
+                  </a:graphicData>
+                </a:graphic>
+              </wp:anchor>
+            </w:drawing>
+          </mc:Choice>
+          <mc:Fallback>
+            <w:pict>
+              <v:shape w14:anchorId="2A039E91" id="Ink 48" o:spid="_x0000_s1026" type="#_x0000_t75" style="position:absolute;margin-left:17.55pt;margin-top:106.55pt;width:82.4pt;height:29.65pt;z-index:251705344;visibility:visible;mso-wrap-style:square;mso-wrap-distance-left:9pt;mso-wrap-distance-top:0;mso-wrap-distance-right:9pt;mso-wrap-distance-bottom:0;mso-position-horizontal:absolute;mso-position-horizontal-relative:text;mso-position-vertical:absolute;mso-position-vertical-relative:text" o:gfxdata="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">
+                <v:imagedata r:id="rId47" o:title=""/>
+              </v:shape>
+            </w:pict>
+          </mc:Fallback>
+        </mc:AlternateContent>
+      </w:r>
+      <w:r>
+        <w:drawing>
+          <wp:inline distT="0" distB="0" distL="0" distR="0" wp14:anchorId="60EA620D" wp14:editId="12584E8A">
+            <wp:extent cx="3340100" cy="2235588"/>
+            <wp:effectExtent l="0" t="0" r="0" b="0"/>
+            <wp:docPr id="89330078" name="Picture 1"/>
+            <wp:cNvGraphicFramePr>
+              <a:graphicFrameLocks xmlns:a="http://schemas.openxmlformats.org/drawingml/2006/main" noChangeAspect="1"/>
+            </wp:cNvGraphicFramePr>
+            <a:graphic xmlns:a="http://schemas.openxmlformats.org/drawingml/2006/main">
+              <a:graphicData uri="http://schemas.openxmlformats.org/drawingml/2006/picture">
+                <pic:pic xmlns:pic="http://schemas.openxmlformats.org/drawingml/2006/picture">
+                  <pic:nvPicPr>
+                    <pic:cNvPr id="89330078" name=""/>
+                    <pic:cNvPicPr/>
+                  </pic:nvPicPr>
+                  <pic:blipFill>
+                    <a:blip r:embed="rId48"/>
+                    <a:stretch>
+                      <a:fillRect/>
+                    </a:stretch>
+                  </pic:blipFill>
+                  <pic:spPr>
+                    <a:xfrm>
+                      <a:off x="0" y="0"/>
+                      <a:ext cx="3351738" cy="2243377"/>
+                    </a:xfrm>
+                    <a:prstGeom prst="rect">
+                      <a:avLst/>
+                    </a:prstGeom>
+                  </pic:spPr>
+                </pic:pic>
+              </a:graphicData>
+            </a:graphic>
+          </wp:inline>
+        </w:drawing>
+      </w:r>
+    </w:p>
+    <w:p>
+      <w:pPr>
+        <w:rPr>
+          <w:b/>
+          <w:bCs/>
+          <w:sz w:val="36"/>
+          <w:szCs w:val="36"/>
+        </w:rPr>
+      </w:pPr>
+      <w:r>
+        <w:lastRenderedPageBreak/>
+        <w:t>------------------------------------------------------------------------------------------------------------------</w:t>
+      </w:r>
+      <w:r>
+        <w:t xml:space="preserve"> </w:t>
+      </w:r>
+      <w:r>
+        <w:rPr>
+          <w:b/>
+          <w:bCs/>
+          <w:sz w:val="36"/>
+          <w:szCs w:val="36"/>
+        </w:rPr>
+        <w:t>cross-container messaging</w:t>
+      </w:r>
+    </w:p>
+    <w:p>
+      <w:r>
+        <w:t>New we are doing check the agents can communicate in different container</w:t>
+      </w:r>
+    </w:p>
+    <w:p>
+      <w:r>
+        <w:t xml:space="preserve">So in first click on container-1 and start dummy agent , </w:t>
+      </w:r>
+    </w:p>
+    <w:p>
+      <w:r>
+        <w:rPr>
+          <w:noProof/>
+        </w:rPr>
+        <mc:AlternateContent>
+          <mc:Choice Requires="wpi">
+            <w:drawing>
+              <wp:anchor distT="0" distB="0" distL="114300" distR="114300" simplePos="0" relativeHeight="251713536" behindDoc="0" locked="0" layoutInCell="1" allowOverlap="1" wp14:anchorId="0B2158B7" wp14:editId="36289EAB">
+                <wp:simplePos x="0" y="0"/>
+                <wp:positionH relativeFrom="column">
+                  <wp:posOffset>836810</wp:posOffset>
+                </wp:positionH>
+                <wp:positionV relativeFrom="paragraph">
+                  <wp:posOffset>-29115</wp:posOffset>
+                </wp:positionV>
+                <wp:extent cx="538200" cy="198000"/>
+                <wp:effectExtent l="57150" t="57150" r="0" b="50165"/>
+                <wp:wrapNone/>
+                <wp:docPr id="1666829781" name="Ink 57"/>
+                <wp:cNvGraphicFramePr/>
+                <a:graphic xmlns:a="http://schemas.openxmlformats.org/drawingml/2006/main">
+                  <a:graphicData uri="http://schemas.microsoft.com/office/word/2010/wordprocessingInk">
+                    <w14:contentPart bwMode="auto" r:id="rId49">
+                      <w14:nvContentPartPr>
+                        <w14:cNvContentPartPr/>
+                      </w14:nvContentPartPr>
+                      <w14:xfrm>
+                        <a:off x="0" y="0"/>
+                        <a:ext cx="538200" cy="198000"/>
+                      </w14:xfrm>
+                    </w14:contentPart>
+                  </a:graphicData>
+                </a:graphic>
+              </wp:anchor>
+            </w:drawing>
+          </mc:Choice>
+          <mc:Fallback>
+            <w:pict>
+              <v:shape w14:anchorId="33EB7207" id="Ink 57" o:spid="_x0000_s1026" type="#_x0000_t75" style="position:absolute;margin-left:65.2pt;margin-top:-3pt;width:43.8pt;height:17.05pt;z-index:251713536;visibility:visible;mso-wrap-style:square;mso-wrap-distance-left:9pt;mso-wrap-distance-top:0;mso-wrap-distance-right:9pt;mso-wrap-distance-bottom:0;mso-position-horizontal:absolute;mso-position-horizontal-relative:text;mso-position-vertical:absolute;mso-position-vertical-relative:text" o:gfxdata="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">
+                <v:imagedata r:id="rId50" o:title=""/>
+              </v:shape>
+            </w:pict>
+          </mc:Fallback>
+        </mc:AlternateContent>
+      </w:r>
+      <w:r>
+        <w:rPr>
+          <w:noProof/>
+        </w:rPr>
+        <mc:AlternateContent>
+          <mc:Choice Requires="wpi">
+            <w:drawing>
+              <wp:anchor distT="0" distB="0" distL="114300" distR="114300" simplePos="0" relativeHeight="251712512" behindDoc="0" locked="0" layoutInCell="1" allowOverlap="1" wp14:anchorId="619894B3" wp14:editId="62AAA81A">
+                <wp:simplePos x="0" y="0"/>
+                <wp:positionH relativeFrom="column">
+                  <wp:posOffset>1090610</wp:posOffset>
+                </wp:positionH>
+                <wp:positionV relativeFrom="paragraph">
+                  <wp:posOffset>1334925</wp:posOffset>
+                </wp:positionV>
+                <wp:extent cx="192600" cy="147600"/>
+                <wp:effectExtent l="57150" t="57150" r="55245" b="43180"/>
+                <wp:wrapNone/>
+                <wp:docPr id="1208788450" name="Ink 56"/>
+                <wp:cNvGraphicFramePr/>
+                <a:graphic xmlns:a="http://schemas.openxmlformats.org/drawingml/2006/main">
+                  <a:graphicData uri="http://schemas.microsoft.com/office/word/2010/wordprocessingInk">
+                    <w14:contentPart bwMode="auto" r:id="rId51">
+                      <w14:nvContentPartPr>
+                        <w14:cNvContentPartPr/>
+                      </w14:nvContentPartPr>
+                      <w14:xfrm>
+                        <a:off x="0" y="0"/>
+                        <a:ext cx="192600" cy="147600"/>
+                      </w14:xfrm>
+                    </w14:contentPart>
+                  </a:graphicData>
+                </a:graphic>
+              </wp:anchor>
+            </w:drawing>
+          </mc:Choice>
+          <mc:Fallback>
+            <w:pict>
+              <v:shape w14:anchorId="589E720C" id="Ink 56" o:spid="_x0000_s1026" type="#_x0000_t75" style="position:absolute;margin-left:85.15pt;margin-top:104.4pt;width:16.55pt;height:13pt;z-index:251712512;visibility:visible;mso-wrap-style:square;mso-wrap-distance-left:9pt;mso-wrap-distance-top:0;mso-wrap-distance-right:9pt;mso-wrap-distance-bottom:0;mso-position-horizontal:absolute;mso-position-horizontal-relative:text;mso-position-vertical:absolute;mso-position-vertical-relative:text" o:gfxdata="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">
+                <v:imagedata r:id="rId52" o:title=""/>
+              </v:shape>
+            </w:pict>
+          </mc:Fallback>
+        </mc:AlternateContent>
+      </w:r>
+      <w:r>
+        <w:rPr>
+          <w:noProof/>
+        </w:rPr>
+        <mc:AlternateContent>
+          <mc:Choice Requires="wpi">
+            <w:drawing>
+              <wp:anchor distT="0" distB="0" distL="114300" distR="114300" simplePos="0" relativeHeight="251711488" behindDoc="0" locked="0" layoutInCell="1" allowOverlap="1" wp14:anchorId="490D900E" wp14:editId="2E103841">
+                <wp:simplePos x="0" y="0"/>
+                <wp:positionH relativeFrom="column">
+                  <wp:posOffset>1110770</wp:posOffset>
+                </wp:positionH>
+                <wp:positionV relativeFrom="paragraph">
+                  <wp:posOffset>1354005</wp:posOffset>
+                </wp:positionV>
+                <wp:extent cx="2102400" cy="464040"/>
+                <wp:effectExtent l="57150" t="57150" r="50800" b="50800"/>
+                <wp:wrapNone/>
+                <wp:docPr id="1244648774" name="Ink 55"/>
+                <wp:cNvGraphicFramePr/>
+                <a:graphic xmlns:a="http://schemas.openxmlformats.org/drawingml/2006/main">
+                  <a:graphicData uri="http://schemas.microsoft.com/office/word/2010/wordprocessingInk">
+                    <w14:contentPart bwMode="auto" r:id="rId53">
+                      <w14:nvContentPartPr>
+                        <w14:cNvContentPartPr/>
+                      </w14:nvContentPartPr>
+                      <w14:xfrm>
+                        <a:off x="0" y="0"/>
+                        <a:ext cx="2102400" cy="464040"/>
+                      </w14:xfrm>
+                    </w14:contentPart>
+                  </a:graphicData>
+                </a:graphic>
+              </wp:anchor>
+            </w:drawing>
+          </mc:Choice>
+          <mc:Fallback>
+            <w:pict>
+              <v:shape w14:anchorId="29264206" id="Ink 55" o:spid="_x0000_s1026" type="#_x0000_t75" style="position:absolute;margin-left:86.75pt;margin-top:105.9pt;width:167pt;height:38pt;z-index:251711488;visibility:visible;mso-wrap-style:square;mso-wrap-distance-left:9pt;mso-wrap-distance-top:0;mso-wrap-distance-right:9pt;mso-wrap-distance-bottom:0;mso-position-horizontal:absolute;mso-position-horizontal-relative:text;mso-position-vertical:absolute;mso-position-vertical-relative:text" o:gfxdata="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">
+                <v:imagedata r:id="rId54" o:title=""/>
+              </v:shape>
+            </w:pict>
+          </mc:Fallback>
+        </mc:AlternateContent>
+      </w:r>
+      <w:r>
+        <w:rPr>
+          <w:noProof/>
+        </w:rPr>
+        <mc:AlternateContent>
+          <mc:Choice Requires="wpi">
+            <w:drawing>
+              <wp:anchor distT="0" distB="0" distL="114300" distR="114300" simplePos="0" relativeHeight="251709440" behindDoc="0" locked="0" layoutInCell="1" allowOverlap="1" wp14:anchorId="1236518E" wp14:editId="711AC3E9">
+                <wp:simplePos x="0" y="0"/>
+                <wp:positionH relativeFrom="column">
+                  <wp:posOffset>3104810</wp:posOffset>
+                </wp:positionH>
+                <wp:positionV relativeFrom="paragraph">
+                  <wp:posOffset>1746405</wp:posOffset>
+                </wp:positionV>
+                <wp:extent cx="737280" cy="231480"/>
+                <wp:effectExtent l="57150" t="57150" r="5715" b="54610"/>
+                <wp:wrapNone/>
+                <wp:docPr id="1070296897" name="Ink 53"/>
+                <wp:cNvGraphicFramePr/>
+                <a:graphic xmlns:a="http://schemas.openxmlformats.org/drawingml/2006/main">
+                  <a:graphicData uri="http://schemas.microsoft.com/office/word/2010/wordprocessingInk">
+                    <w14:contentPart bwMode="auto" r:id="rId55">
+                      <w14:nvContentPartPr>
+                        <w14:cNvContentPartPr/>
+                      </w14:nvContentPartPr>
+                      <w14:xfrm>
+                        <a:off x="0" y="0"/>
+                        <a:ext cx="737280" cy="231480"/>
+                      </w14:xfrm>
+                    </w14:contentPart>
+                  </a:graphicData>
+                </a:graphic>
+              </wp:anchor>
+            </w:drawing>
+          </mc:Choice>
+          <mc:Fallback>
+            <w:pict>
+              <v:shape w14:anchorId="42A3BF56" id="Ink 53" o:spid="_x0000_s1026" type="#_x0000_t75" style="position:absolute;margin-left:243.75pt;margin-top:136.8pt;width:59.45pt;height:19.65pt;z-index:251709440;visibility:visible;mso-wrap-style:square;mso-wrap-distance-left:9pt;mso-wrap-distance-top:0;mso-wrap-distance-right:9pt;mso-wrap-distance-bottom:0;mso-position-horizontal:absolute;mso-position-horizontal-relative:text;mso-position-vertical:absolute;mso-position-vertical-relative:text" o:gfxdata="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">
+                <v:imagedata r:id="rId56" o:title=""/>
+              </v:shape>
+            </w:pict>
+          </mc:Fallback>
+        </mc:AlternateContent>
+      </w:r>
+      <w:r>
+        <w:rPr>
+          <w:noProof/>
+        </w:rPr>
+        <mc:AlternateContent>
+          <mc:Choice Requires="wpi">
+            <w:drawing>
+              <wp:anchor distT="0" distB="0" distL="114300" distR="114300" simplePos="0" relativeHeight="251708416" behindDoc="0" locked="0" layoutInCell="1" allowOverlap="1" wp14:anchorId="0A8F8BB8" wp14:editId="69A7C5D9">
+                <wp:simplePos x="0" y="0"/>
+                <wp:positionH relativeFrom="column">
+                  <wp:posOffset>562490</wp:posOffset>
+                </wp:positionH>
+                <wp:positionV relativeFrom="paragraph">
+                  <wp:posOffset>1214325</wp:posOffset>
+                </wp:positionV>
+                <wp:extent cx="500040" cy="287280"/>
+                <wp:effectExtent l="57150" t="57150" r="0" b="55880"/>
+                <wp:wrapNone/>
+                <wp:docPr id="1444518718" name="Ink 52"/>
+                <wp:cNvGraphicFramePr/>
+                <a:graphic xmlns:a="http://schemas.openxmlformats.org/drawingml/2006/main">
+                  <a:graphicData uri="http://schemas.microsoft.com/office/word/2010/wordprocessingInk">
+                    <w14:contentPart bwMode="auto" r:id="rId57">
+                      <w14:nvContentPartPr>
+                        <w14:cNvContentPartPr/>
+                      </w14:nvContentPartPr>
+                      <w14:xfrm>
+                        <a:off x="0" y="0"/>
+                        <a:ext cx="500040" cy="287280"/>
+                      </w14:xfrm>
+                    </w14:contentPart>
+                  </a:graphicData>
+                </a:graphic>
+              </wp:anchor>
+            </w:drawing>
+          </mc:Choice>
+          <mc:Fallback>
+            <w:pict>
+              <v:shape w14:anchorId="077F7262" id="Ink 52" o:spid="_x0000_s1026" type="#_x0000_t75" style="position:absolute;margin-left:43.6pt;margin-top:94.9pt;width:40.75pt;height:24pt;z-index:251708416;visibility:visible;mso-wrap-style:square;mso-wrap-distance-left:9pt;mso-wrap-distance-top:0;mso-wrap-distance-right:9pt;mso-wrap-distance-bottom:0;mso-position-horizontal:absolute;mso-position-horizontal-relative:text;mso-position-vertical:absolute;mso-position-vertical-relative:text" o:gfxdata="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">
+                <v:imagedata r:id="rId58" o:title=""/>
+              </v:shape>
+            </w:pict>
+          </mc:Fallback>
+        </mc:AlternateContent>
+      </w:r>
+      <w:r>
+        <w:drawing>
+          <wp:inline distT="0" distB="0" distL="0" distR="0" wp14:anchorId="5ECDCAA3" wp14:editId="0FE5B151">
+            <wp:extent cx="5943600" cy="3025775"/>
+            <wp:effectExtent l="0" t="0" r="0" b="3175"/>
+            <wp:docPr id="14034922" name="Picture 1"/>
+            <wp:cNvGraphicFramePr>
+              <a:graphicFrameLocks xmlns:a="http://schemas.openxmlformats.org/drawingml/2006/main" noChangeAspect="1"/>
+            </wp:cNvGraphicFramePr>
+            <a:graphic xmlns:a="http://schemas.openxmlformats.org/drawingml/2006/main">
+              <a:graphicData uri="http://schemas.openxmlformats.org/drawingml/2006/picture">
+                <pic:pic xmlns:pic="http://schemas.openxmlformats.org/drawingml/2006/picture">
+                  <pic:nvPicPr>
+                    <pic:cNvPr id="14034922" name=""/>
+                    <pic:cNvPicPr/>
+                  </pic:nvPicPr>
+                  <pic:blipFill>
+                    <a:blip r:embed="rId59"/>
+                    <a:stretch>
+                      <a:fillRect/>
+                    </a:stretch>
+                  </pic:blipFill>
+                  <pic:spPr>
+                    <a:xfrm>
+                      <a:off x="0" y="0"/>
+                      <a:ext cx="5943600" cy="3025775"/>
+                    </a:xfrm>
+                    <a:prstGeom prst="rect">
+                      <a:avLst/>
+                    </a:prstGeom>
+                  </pic:spPr>
+                </pic:pic>
+              </a:graphicData>
+            </a:graphic>
+          </wp:inline>
+        </w:drawing>
+      </w:r>
+    </w:p>
     <w:p/>
+    <w:p>
+      <w:r>
+        <w:t>This is give replay as same as “pong”</w:t>
+      </w:r>
+    </w:p>
+    <w:p>
+      <w:pPr>
+        <w:rPr>
+          <w:b/>
+          <w:bCs/>
+          <w:sz w:val="36"/>
+          <w:szCs w:val="36"/>
+        </w:rPr>
+      </w:pPr>
+      <w:r>
+        <w:t>------------------------------------------------------------------------------------------------------------------</w:t>
+      </w:r>
+      <w:r>
+        <w:rPr>
+          <w:b/>
+          <w:bCs/>
+          <w:sz w:val="36"/>
+          <w:szCs w:val="36"/>
+        </w:rPr>
+        <w:t>Remote Container</w:t>
+      </w:r>
+    </w:p>
+    <w:p>
+      <w:r>
+        <w:t xml:space="preserve">Until now we create all the containers(main or </w:t>
+      </w:r>
+      <w:r>
+        <w:t>peripheral</w:t>
+      </w:r>
+      <w:r>
+        <w:t>) in same computer that mean under the same host</w:t>
+      </w:r>
+    </w:p>
+    <w:p>
+      <w:r>
+        <w:t xml:space="preserve">So remote containers are running on under the different host(computers) </w:t>
+      </w:r>
+    </w:p>
     <w:sectPr>
       <w:pgSz w:w="12240" w:h="15840"/>
       <w:pgMar w:top="1440" w:right="1440" w:bottom="1440" w:left="1440" w:header="720" w:footer="720" w:gutter="0"/>
@@ -3666,6 +4242,62 @@
 </inkml:ink>
 </file>
 
+<file path=word/ink/ink18.xml><?xml version="1.0" encoding="utf-8"?>
+<inkml:ink xmlns:inkml="http://www.w3.org/2003/InkML">
+  <inkml:definitions>
+    <inkml:context xml:id="ctx0">
+      <inkml:inkSource xml:id="inkSrc0">
+        <inkml:traceFormat>
+          <inkml:channel name="X" type="integer" min="-2.14748E9" max="2.14748E9" units="cm"/>
+          <inkml:channel name="Y" type="integer" min="-2.14748E9" max="2.14748E9" units="cm"/>
+          <inkml:channel name="F" type="integer" max="32767" units="dev"/>
+        </inkml:traceFormat>
+        <inkml:channelProperties>
+          <inkml:channelProperty channel="X" name="resolution" value="1000" units="1/cm"/>
+          <inkml:channelProperty channel="Y" name="resolution" value="1000" units="1/cm"/>
+          <inkml:channelProperty channel="F" name="resolution" value="0" units="1/dev"/>
+        </inkml:channelProperties>
+      </inkml:inkSource>
+      <inkml:timestamp xml:id="ts0" timeString="2025-09-02T12:06:52.347"/>
+    </inkml:context>
+    <inkml:brush xml:id="br0">
+      <inkml:brushProperty name="width" value="0.05" units="cm"/>
+      <inkml:brushProperty name="height" value="0.05" units="cm"/>
+      <inkml:brushProperty name="color" value="#E71224"/>
+    </inkml:brush>
+  </inkml:definitions>
+  <inkml:trace contextRef="#ctx0" brushRef="#br0">2858 498 24519,'-1'19'0,"-3"1"0,-1-1 0,-3 0 0,-2 1 0,-2-1 0,-2 0 0,-2-1 0,-3 1 0,-1-1 0,-3 0 0,-1-1 0,-2 1 0,-3-1 0,-1-1 0,-2 0 0,-2 0 0,-2-1 0,-1-1 0,-2 0 0,-1 0 0,-2-1 0,-2-1 0,0 0 0,-2-1 0,-2 0 0,0-1 0,-1-1 0,-2-1 0,0 0 0,-2-1 0,0 0 0,0-2 0,-1 0 0,-1-1 0,-1 0 0,1-1 0,-1-2 0,0 1 0,0-2 0,0 0 0,0-2 0,0 1 0,1-2 0,-1-1 0,1 0 0,1-1 0,1 0 0,0-2 0,0 0 0,2-1 0,0 0 0,2-1 0,1-1 0,0-1 0,2 0 0,2-1 0,0 0 0,2-1 0,2-1 0,1 0 0,2 0 0,1-1 0,2-1 0,2 0 0,2 0 0,1-1 0,3-1 0,2 1 0,1-1 0,3 0 0,1-1 0,3 1 0,2-1 0,2 0 0,2-1 0,2 1 0,3 0 0,1-1 0,3 1 0,2-1 0,3 1 0,1-1 0,3 1 0,2 0 0,2 0 0,2 0 0,2 0 0,3 1 0,1-1 0,3 1 0,1 1 0,2 0 0,3 0 0,1 0 0,2 1 0,2 1 0,2 0 0,1 0 0,2 1 0,1 0 0,2 1 0,2 1 0,0 0 0,2 1 0,2 1 0,0 0 0,1 1 0,2 0 0,0 1 0,2 1 0,0 1 0,0 0 0,1 1 0,1 1 0,1 0 0,-1 2 0,1 0 0,0 1 0,0 0 0,0 2 0,0 0 0,0 1 0,-1 0 0,1 2 0,-1 0 0,-1 1 0,-1 1 0,0 0 0,0 1 0,-2 1 0,0 1 0,-2 0 0,-1 1 0,0 0 0,-2 1 0,-2 1 0,0 0 0,-2 1 0,-2 1 0,-1 0 0,-2 1 0,-1 0 0,-2 0 0,-2 1 0,-2 1 0,-1 0 0,-3 0 0,-2 0 0,-1 1 0,-3 1 0,-1-1 0,-3 1 0,-2 0 0,-2 0 0,-2 0 0,-2 0 0,-3 1 0,-1-1 0,-3 1 0</inkml:trace>
+</inkml:ink>
+</file>
+
+<file path=word/ink/ink19.xml><?xml version="1.0" encoding="utf-8"?>
+<inkml:ink xmlns:inkml="http://www.w3.org/2003/InkML">
+  <inkml:definitions>
+    <inkml:context xml:id="ctx0">
+      <inkml:inkSource xml:id="inkSrc0">
+        <inkml:traceFormat>
+          <inkml:channel name="X" type="integer" min="-2.14748E9" max="2.14748E9" units="cm"/>
+          <inkml:channel name="Y" type="integer" min="-2.14748E9" max="2.14748E9" units="cm"/>
+          <inkml:channel name="F" type="integer" max="32767" units="dev"/>
+        </inkml:traceFormat>
+        <inkml:channelProperties>
+          <inkml:channelProperty channel="X" name="resolution" value="1000" units="1/cm"/>
+          <inkml:channelProperty channel="Y" name="resolution" value="1000" units="1/cm"/>
+          <inkml:channelProperty channel="F" name="resolution" value="0" units="1/dev"/>
+        </inkml:channelProperties>
+      </inkml:inkSource>
+      <inkml:timestamp xml:id="ts0" timeString="2025-09-02T12:15:05.273"/>
+    </inkml:context>
+    <inkml:brush xml:id="br0">
+      <inkml:brushProperty name="width" value="0.05" units="cm"/>
+      <inkml:brushProperty name="height" value="0.05" units="cm"/>
+      <inkml:brushProperty name="color" value="#E71224"/>
+    </inkml:brush>
+  </inkml:definitions>
+  <inkml:trace contextRef="#ctx0" brushRef="#br0">551 16 24575,'-3'-2'0,"-1"0"0,1 0 0,0 1 0,-1-1 0,1 1 0,-1 0 0,1 0 0,-1 0 0,0 1 0,1-1 0,-1 1 0,0 0 0,-7 0 0,-3 0 0,-18-1 0,1 0 0,0 3 0,-1 0 0,1 3 0,0 0 0,1 2 0,-1 1 0,1 1 0,-53 25 0,75-30 0,0 1 0,0-1 0,1 1 0,0 1 0,0-1 0,0 1 0,1 0 0,0 1 0,0 0 0,0 0 0,1 0 0,0 0 0,0 1 0,1 0 0,0 0 0,1 0 0,-1 1 0,2-1 0,-1 1 0,1-1 0,0 1 0,1 0 0,0 0 0,0 15 0,5 183 0,-4-204 0,1 1 0,-1-1 0,1 0 0,0 0 0,0 0 0,0 0 0,0 0 0,1 0 0,-1 0 0,1 0 0,0 0 0,0 0 0,0-1 0,0 1 0,0-1 0,0 0 0,1 1 0,-1-1 0,1 0 0,0 0 0,-1-1 0,1 1 0,0 0 0,0-1 0,0 0 0,0 0 0,0 0 0,1 0 0,3 0 0,10 3 0,1-2 0,0 0 0,-1-1 0,23-2 0,-23 0 0,764-2 0,-747 1 0,40-6 0,-9 0 0,-44 5 0,1-2 0,-1 0 0,0-1 0,0-1 0,-1 0 0,0-2 0,0-1 0,-1 0 0,0-1 0,-1-1 0,0-1 0,-1-1 0,22-22 0,-34 30 0,0-1 0,0 1 0,0-1 0,-1-1 0,0 1 0,0 0 0,-1-1 0,0 0 0,-1 0 0,0 0 0,0 0 0,0 0 0,-1 0 0,0-15 0,0 18 0,-1-1 0,-1 0 0,1 1 0,-1-1 0,0 1 0,0-1 0,0 1 0,-1-1 0,0 1 0,0 0 0,0 0 0,-1-1 0,1 2 0,-1-1 0,-1 0 0,1 1 0,-1-1 0,1 1 0,-1 0 0,0 0 0,-1 1 0,-5-5 0,-10-2 0,1 1 0,-42-12 0,14 5 0,23 9 0,1 0 0,-2 1 0,1 2 0,-47-4 0,-101 9 0,65 2 0,-242-3-1365,322 0-5461</inkml:trace>
+</inkml:ink>
+</file>
+
 <file path=word/ink/ink2.xml><?xml version="1.0" encoding="utf-8"?>
 <inkml:ink xmlns:inkml="http://www.w3.org/2003/InkML">
   <inkml:definitions>
@@ -3691,6 +4323,118 @@
     </inkml:brush>
   </inkml:definitions>
   <inkml:trace contextRef="#ctx0" brushRef="#br0">1 289 24575,'3'-1'0,"0"0"0,0 0 0,1-1 0,-1 1 0,0-1 0,-1 1 0,1-1 0,0 0 0,0 0 0,-1 0 0,1-1 0,3-4 0,2 0 0,15-16 0,-1-1 0,-1 0 0,23-35 0,-36 47 0,0 1 0,2 1 0,-1-1 0,1 2 0,0-1 0,1 1 0,0 1 0,1 0 0,17-9 0,-22 13 0,1 1 0,-1 0 0,1 1 0,-1 0 0,1 0 0,0 1 0,0 0 0,0 0 0,0 0 0,0 1 0,0 1 0,0-1 0,0 1 0,-1 1 0,1-1 0,0 1 0,12 5 0,-14-4 0,1 0 0,0 0 0,-1 1 0,0-1 0,0 2 0,0-1 0,0 1 0,-1-1 0,1 2 0,-1-1 0,0 0 0,4 8 0,-4-5 0,0 1 0,-1 0 0,0 1 0,0-1 0,-1 1 0,0-1 0,-1 1 0,2 13 0,-1 14 0,-1 1 0,-3 43 0,2 53 0,4-102-1365,3 1-5461</inkml:trace>
+</inkml:ink>
+</file>
+
+<file path=word/ink/ink20.xml><?xml version="1.0" encoding="utf-8"?>
+<inkml:ink xmlns:inkml="http://www.w3.org/2003/InkML">
+  <inkml:definitions>
+    <inkml:context xml:id="ctx0">
+      <inkml:inkSource xml:id="inkSrc0">
+        <inkml:traceFormat>
+          <inkml:channel name="X" type="integer" min="-2.14748E9" max="2.14748E9" units="cm"/>
+          <inkml:channel name="Y" type="integer" min="-2.14748E9" max="2.14748E9" units="cm"/>
+          <inkml:channel name="F" type="integer" max="32767" units="dev"/>
+        </inkml:traceFormat>
+        <inkml:channelProperties>
+          <inkml:channelProperty channel="X" name="resolution" value="1000" units="1/cm"/>
+          <inkml:channelProperty channel="Y" name="resolution" value="1000" units="1/cm"/>
+          <inkml:channelProperty channel="F" name="resolution" value="0" units="1/dev"/>
+        </inkml:channelProperties>
+      </inkml:inkSource>
+      <inkml:timestamp xml:id="ts0" timeString="2025-09-02T12:15:00.977"/>
+    </inkml:context>
+    <inkml:brush xml:id="br0">
+      <inkml:brushProperty name="width" value="0.05" units="cm"/>
+      <inkml:brushProperty name="height" value="0.05" units="cm"/>
+      <inkml:brushProperty name="color" value="#E71224"/>
+    </inkml:brush>
+  </inkml:definitions>
+  <inkml:trace contextRef="#ctx0" brushRef="#br0">534 1 24575,'-487'0'0,"484"0"0,0 0 0,0 0 0,0 0 0,0 1 0,0-1 0,1 1 0,-1 0 0,0-1 0,-5 4 0,7-4 0,0 1 0,0 0 0,0 0 0,0 0 0,0 0 0,0-1 0,1 1 0,-1 0 0,0 0 0,1 0 0,-1 1 0,1-1 0,-1 0 0,1 0 0,-1 0 0,1 0 0,0 0 0,0 1 0,-1-1 0,1 0 0,0 0 0,0 0 0,0 1 0,0-1 0,1 0 0,-1 0 0,0 0 0,1 2 0,0 4 0,1-1 0,1 1 0,-1 0 0,1-1 0,0 0 0,0 0 0,8 11 0,36 38 0,-29-34 0,37 42 222,77 84-1809,-110-125-5239</inkml:trace>
+</inkml:ink>
+</file>
+
+<file path=word/ink/ink21.xml><?xml version="1.0" encoding="utf-8"?>
+<inkml:ink xmlns:inkml="http://www.w3.org/2003/InkML">
+  <inkml:definitions>
+    <inkml:context xml:id="ctx0">
+      <inkml:inkSource xml:id="inkSrc0">
+        <inkml:traceFormat>
+          <inkml:channel name="X" type="integer" min="-2.14748E9" max="2.14748E9" units="cm"/>
+          <inkml:channel name="Y" type="integer" min="-2.14748E9" max="2.14748E9" units="cm"/>
+          <inkml:channel name="F" type="integer" max="32767" units="dev"/>
+        </inkml:traceFormat>
+        <inkml:channelProperties>
+          <inkml:channelProperty channel="X" name="resolution" value="1000" units="1/cm"/>
+          <inkml:channelProperty channel="Y" name="resolution" value="1000" units="1/cm"/>
+          <inkml:channelProperty channel="F" name="resolution" value="0" units="1/dev"/>
+        </inkml:channelProperties>
+      </inkml:inkSource>
+      <inkml:timestamp xml:id="ts0" timeString="2025-09-02T12:14:58.623"/>
+    </inkml:context>
+    <inkml:brush xml:id="br0">
+      <inkml:brushProperty name="width" value="0.05" units="cm"/>
+      <inkml:brushProperty name="height" value="0.05" units="cm"/>
+      <inkml:brushProperty name="color" value="#E71224"/>
+    </inkml:brush>
+  </inkml:definitions>
+  <inkml:trace contextRef="#ctx0" brushRef="#br0">5840 1288 24409,'-5840'-1288'0</inkml:trace>
+</inkml:ink>
+</file>
+
+<file path=word/ink/ink22.xml><?xml version="1.0" encoding="utf-8"?>
+<inkml:ink xmlns:inkml="http://www.w3.org/2003/InkML">
+  <inkml:definitions>
+    <inkml:context xml:id="ctx0">
+      <inkml:inkSource xml:id="inkSrc0">
+        <inkml:traceFormat>
+          <inkml:channel name="X" type="integer" min="-2.14748E9" max="2.14748E9" units="cm"/>
+          <inkml:channel name="Y" type="integer" min="-2.14748E9" max="2.14748E9" units="cm"/>
+          <inkml:channel name="F" type="integer" max="32767" units="dev"/>
+        </inkml:traceFormat>
+        <inkml:channelProperties>
+          <inkml:channelProperty channel="X" name="resolution" value="1000" units="1/cm"/>
+          <inkml:channelProperty channel="Y" name="resolution" value="1000" units="1/cm"/>
+          <inkml:channelProperty channel="F" name="resolution" value="0" units="1/dev"/>
+        </inkml:channelProperties>
+      </inkml:inkSource>
+      <inkml:timestamp xml:id="ts0" timeString="2025-09-02T12:14:53.680"/>
+    </inkml:context>
+    <inkml:brush xml:id="br0">
+      <inkml:brushProperty name="width" value="0.05" units="cm"/>
+      <inkml:brushProperty name="height" value="0.05" units="cm"/>
+      <inkml:brushProperty name="color" value="#E71224"/>
+    </inkml:brush>
+  </inkml:definitions>
+  <inkml:trace contextRef="#ctx0" brushRef="#br0">601 111 24575,'-4'2'0,"1"0"0,-1 0 0,0 0 0,0 0 0,0-1 0,0 0 0,0 0 0,-1 0 0,-4 0 0,-11 4 0,-29 5 0,0-1 0,-52 2 0,-61 9 0,153-17 0,-1 0 0,1 1 0,0 0 0,0 0 0,0 0 0,0 2 0,1-1 0,0 1 0,0 0 0,0 0 0,-10 12 0,12-11 0,-1 0 0,1 0 0,1 1 0,0 0 0,0 0 0,0 0 0,1 1 0,0-1 0,1 1 0,0 0 0,0 0 0,-2 13 0,5-19 0,0 1 0,1 0 0,-1 0 0,0-1 0,1 1 0,0 0 0,0 0 0,0-1 0,0 1 0,1-1 0,0 1 0,-1-1 0,1 0 0,0 1 0,0-1 0,1 0 0,-1 0 0,1-1 0,0 1 0,-1 0 0,1-1 0,0 0 0,0 0 0,1 0 0,-1 0 0,4 2 0,4 1 0,-1 0 0,1-1 0,0 0 0,1-1 0,-1 0 0,0 0 0,16 0 0,18-1 0,53-5 0,-57 0 0,71 5 0,-77 3 0,37 11 0,-3-1 0,-8-3 0,95 30 0,3 7 0,-127-42 0,0-1 0,0-2 0,37 1 0,-39-5 0,135 0 0,-127-2 0,1-2 0,45-10 0,-52 5 0,31-13 0,-33 11 0,37-9 0,-49 15 0,0 0 0,-1-1 0,1-1 0,-1-1 0,-1 0 0,24-16 0,84-74 0,-122 96 0,3-3 0,1 0 0,-1-1 0,0 1 0,0-1 0,-1 0 0,0 0 0,0-1 0,-1 1 0,1-1 0,-1 1 0,-1-1 0,1 0 0,2-13 0,-4 15 0,-1-1 0,1 1 0,-1 0 0,0 0 0,-1 0 0,1-1 0,-1 1 0,0 0 0,0 0 0,-1 0 0,0 0 0,1 0 0,-2 1 0,1-1 0,0 1 0,-1-1 0,0 1 0,0 0 0,0 0 0,-5-5 0,-1 1 0,0 0 0,-1 1 0,1 0 0,-1 1 0,-1 0 0,1 0 0,-18-5 0,-83-23 0,84 27 0,-12-1 0,-58-5 0,-17-3 0,54 3 0,-112-21 0,143 30 0,1 1 0,-1 2 0,1 1 0,-30 4 0,32 0 0,-25 8 0,30-6 0,0-1 0,-30 2 0,-16-2 130,-184 16-1625,225-17-5331</inkml:trace>
+</inkml:ink>
+</file>
+
+<file path=word/ink/ink23.xml><?xml version="1.0" encoding="utf-8"?>
+<inkml:ink xmlns:inkml="http://www.w3.org/2003/InkML">
+  <inkml:definitions>
+    <inkml:context xml:id="ctx0">
+      <inkml:inkSource xml:id="inkSrc0">
+        <inkml:traceFormat>
+          <inkml:channel name="X" type="integer" min="-2.14748E9" max="2.14748E9" units="cm"/>
+          <inkml:channel name="Y" type="integer" min="-2.14748E9" max="2.14748E9" units="cm"/>
+          <inkml:channel name="F" type="integer" max="32767" units="dev"/>
+        </inkml:traceFormat>
+        <inkml:channelProperties>
+          <inkml:channelProperty channel="X" name="resolution" value="1000" units="1/cm"/>
+          <inkml:channelProperty channel="Y" name="resolution" value="1000" units="1/cm"/>
+          <inkml:channelProperty channel="F" name="resolution" value="0" units="1/dev"/>
+        </inkml:channelProperties>
+      </inkml:inkSource>
+      <inkml:timestamp xml:id="ts0" timeString="2025-09-02T12:14:49.748"/>
+    </inkml:context>
+    <inkml:brush xml:id="br0">
+      <inkml:brushProperty name="width" value="0.05" units="cm"/>
+      <inkml:brushProperty name="height" value="0.05" units="cm"/>
+      <inkml:brushProperty name="color" value="#E71224"/>
+    </inkml:brush>
+  </inkml:definitions>
+  <inkml:trace contextRef="#ctx0" brushRef="#br0">837 1 24575,'-459'0'0,"448"0"0,0 1 0,0 1 0,0 0 0,0 0 0,0 1 0,0 0 0,-19 9 0,-1 5 0,-35 22 0,7-3 0,50-31 0,-3 2 0,-1 0 0,1 1 0,-17 13 0,26-17 0,-1-1 0,1 1 0,0-1 0,0 1 0,1 0 0,-1 0 0,1 0 0,0 0 0,0 1 0,0-1 0,0 0 0,1 1 0,0-1 0,-1 9 0,-1 28 0,2 1 0,2 0 0,1 0 0,13 60 0,-12-87 0,0 0 0,1-1 0,1 1 0,0-1 0,1 0 0,0-1 0,1 1 0,11 13 0,-13-19 0,1 0 0,0-1 0,1 0 0,-1 0 0,1-1 0,1 0 0,-1 0 0,1 0 0,0-1 0,0-1 0,1 1 0,-1-1 0,17 5 0,18-1 0,-33-6 0,0 0 0,1 0 0,-1 1 0,13 5 0,-4 0 0,1-1 0,-1-1 0,1 0 0,1-2 0,-1 0 0,27 1 0,128-6 0,-76-1 0,-23-2 0,87-15 0,-89 9 0,-57 8 0,1-2 0,-1 0 0,0-2 0,0 1 0,20-12 0,75-46 0,-103 58 0,0-1 0,0 0 0,0-1 0,-1 0 0,0-1 0,10-12 0,-14 15 0,0 0 0,-1-1 0,0 0 0,0 1 0,-1-1 0,1 0 0,-1 0 0,0 0 0,-1-1 0,0 1 0,0 0 0,0-10 0,-6-133 0,3 139 0,0 0 0,0 0 0,-1 0 0,0 0 0,-1 1 0,0-1 0,-1 1 0,-7-12 0,-1 2 0,0 0 0,-27-27 0,28 33 0,-1 1 0,0 0 0,0 1 0,-2 0 0,1 1 0,-18-8 0,21 12 0,-1 2 0,0-1 0,0 1 0,-1 1 0,1 0 0,-1 1 0,1 0 0,-1 1 0,-16 0 0,-42 4 197,29-1-717,-1-2-1,-57-6 0,74 2-6305</inkml:trace>
 </inkml:ink>
 </file>
 

</xml_diff>